<commit_message>
modified the design doc to include potential menu pictures. I still have to work on the various modes, the game logic and the presentation of the game. In terms of art and music I will lay out what needs to be there and then let the group decide on the kind of artstyle that the menus use and how the music works.
</commit_message>
<xml_diff>
--- a/design-documents/Pokémon-Defenders.docx
+++ b/design-documents/Pokémon-Defenders.docx
@@ -2,6 +2,531 @@
 <file path=word/document.xml><?xml version="1.0" encoding="utf-8"?>
 <w:document xmlns:wpc="http://schemas.microsoft.com/office/word/2010/wordprocessingCanvas" xmlns:mc="http://schemas.openxmlformats.org/markup-compatibility/2006" xmlns:o="urn:schemas-microsoft-com:office:office" xmlns:r="http://schemas.openxmlformats.org/officeDocument/2006/relationships" xmlns:m="http://schemas.openxmlformats.org/officeDocument/2006/math" xmlns:v="urn:schemas-microsoft-com:vml" xmlns:wp14="http://schemas.microsoft.com/office/word/2010/wordprocessingDrawing" xmlns:wp="http://schemas.openxmlformats.org/drawingml/2006/wordprocessingDrawing" xmlns:w10="urn:schemas-microsoft-com:office:word" xmlns:w="http://schemas.openxmlformats.org/wordprocessingml/2006/main" xmlns:w14="http://schemas.microsoft.com/office/word/2010/wordml" xmlns:w15="http://schemas.microsoft.com/office/word/2012/wordml" xmlns:wpg="http://schemas.microsoft.com/office/word/2010/wordprocessingGroup" xmlns:wpi="http://schemas.microsoft.com/office/word/2010/wordprocessingInk" xmlns:wne="http://schemas.microsoft.com/office/word/2006/wordml" xmlns:wps="http://schemas.microsoft.com/office/word/2010/wordprocessingShape" mc:Ignorable="w14 w15 wp14">
   <w:body>
+    <w:sdt>
+      <w:sdtPr>
+        <w:id w:val="1410116013"/>
+        <w:docPartObj>
+          <w:docPartGallery w:val="Cover Pages"/>
+          <w:docPartUnique/>
+        </w:docPartObj>
+      </w:sdtPr>
+      <w:sdtEndPr>
+        <w:rPr>
+          <w:sz w:val="56"/>
+        </w:rPr>
+      </w:sdtEndPr>
+      <w:sdtContent>
+        <w:p>
+          <w:r>
+            <w:rPr>
+              <w:noProof/>
+            </w:rPr>
+            <mc:AlternateContent>
+              <mc:Choice Requires="wpg">
+                <w:drawing>
+                  <wp:anchor distT="0" distB="0" distL="114300" distR="114300" simplePos="0" relativeHeight="251664384" behindDoc="1" locked="0" layoutInCell="1" allowOverlap="1">
+                    <wp:simplePos x="0" y="0"/>
+                    <wp:positionH relativeFrom="page">
+                      <wp:align>center</wp:align>
+                    </wp:positionH>
+                    <wp:positionV relativeFrom="page">
+                      <wp:align>center</wp:align>
+                    </wp:positionV>
+                    <wp:extent cx="6864824" cy="9123528"/>
+                    <wp:effectExtent l="0" t="0" r="2540" b="635"/>
+                    <wp:wrapNone/>
+                    <wp:docPr id="193" name="Group 193"/>
+                    <wp:cNvGraphicFramePr/>
+                    <a:graphic xmlns:a="http://schemas.openxmlformats.org/drawingml/2006/main">
+                      <a:graphicData uri="http://schemas.microsoft.com/office/word/2010/wordprocessingGroup">
+                        <wpg:wgp>
+                          <wpg:cNvGrpSpPr/>
+                          <wpg:grpSpPr>
+                            <a:xfrm>
+                              <a:off x="0" y="0"/>
+                              <a:ext cx="6864824" cy="9123528"/>
+                              <a:chOff x="0" y="0"/>
+                              <a:chExt cx="6864824" cy="9123528"/>
+                            </a:xfrm>
+                          </wpg:grpSpPr>
+                          <wps:wsp>
+                            <wps:cNvPr id="194" name="Rectangle 194"/>
+                            <wps:cNvSpPr/>
+                            <wps:spPr>
+                              <a:xfrm>
+                                <a:off x="0" y="0"/>
+                                <a:ext cx="6858000" cy="1371600"/>
+                              </a:xfrm>
+                              <a:prstGeom prst="rect">
+                                <a:avLst/>
+                              </a:prstGeom>
+                              <a:solidFill>
+                                <a:schemeClr val="accent1"/>
+                              </a:solidFill>
+                              <a:ln>
+                                <a:noFill/>
+                              </a:ln>
+                            </wps:spPr>
+                            <wps:style>
+                              <a:lnRef idx="2">
+                                <a:schemeClr val="accent1">
+                                  <a:shade val="50000"/>
+                                </a:schemeClr>
+                              </a:lnRef>
+                              <a:fillRef idx="1">
+                                <a:schemeClr val="accent1"/>
+                              </a:fillRef>
+                              <a:effectRef idx="0">
+                                <a:schemeClr val="accent1"/>
+                              </a:effectRef>
+                              <a:fontRef idx="minor">
+                                <a:schemeClr val="lt1"/>
+                              </a:fontRef>
+                            </wps:style>
+                            <wps:bodyPr rot="0" spcFirstLastPara="0" vertOverflow="overflow" horzOverflow="overflow" vert="horz" wrap="square" lIns="91440" tIns="45720" rIns="91440" bIns="45720" numCol="1" spcCol="0" rtlCol="0" fromWordArt="0" anchor="ctr" anchorCtr="0" forceAA="0" compatLnSpc="1">
+                              <a:prstTxWarp prst="textNoShape">
+                                <a:avLst/>
+                              </a:prstTxWarp>
+                              <a:noAutofit/>
+                            </wps:bodyPr>
+                          </wps:wsp>
+                          <wps:wsp>
+                            <wps:cNvPr id="195" name="Rectangle 195"/>
+                            <wps:cNvSpPr/>
+                            <wps:spPr>
+                              <a:xfrm>
+                                <a:off x="0" y="4094328"/>
+                                <a:ext cx="6858000" cy="5029200"/>
+                              </a:xfrm>
+                              <a:prstGeom prst="rect">
+                                <a:avLst/>
+                              </a:prstGeom>
+                              <a:solidFill>
+                                <a:schemeClr val="accent1"/>
+                              </a:solidFill>
+                              <a:ln>
+                                <a:noFill/>
+                              </a:ln>
+                            </wps:spPr>
+                            <wps:style>
+                              <a:lnRef idx="2">
+                                <a:schemeClr val="accent1">
+                                  <a:shade val="50000"/>
+                                </a:schemeClr>
+                              </a:lnRef>
+                              <a:fillRef idx="1">
+                                <a:schemeClr val="accent1"/>
+                              </a:fillRef>
+                              <a:effectRef idx="0">
+                                <a:schemeClr val="accent1"/>
+                              </a:effectRef>
+                              <a:fontRef idx="minor">
+                                <a:schemeClr val="lt1"/>
+                              </a:fontRef>
+                            </wps:style>
+                            <wps:txbx>
+                              <w:txbxContent>
+                                <w:sdt>
+                                  <w:sdtPr>
+                                    <w:rPr>
+                                      <w:color w:val="FFFFFF" w:themeColor="background1"/>
+                                    </w:rPr>
+                                    <w:alias w:val="Author"/>
+                                    <w:tag w:val=""/>
+                                    <w:id w:val="945428907"/>
+                                    <w:dataBinding w:prefixMappings="xmlns:ns0='http://purl.org/dc/elements/1.1/' xmlns:ns1='http://schemas.openxmlformats.org/package/2006/metadata/core-properties' " w:xpath="/ns1:coreProperties[1]/ns0:creator[1]" w:storeItemID="{6C3C8BC8-F283-45AE-878A-BAB7291924A1}"/>
+                                    <w:text/>
+                                  </w:sdtPr>
+                                  <w:sdtContent>
+                                    <w:p>
+                                      <w:pPr>
+                                        <w:pStyle w:val="NoSpacing"/>
+                                        <w:spacing w:before="120"/>
+                                        <w:jc w:val="center"/>
+                                        <w:rPr>
+                                          <w:color w:val="FFFFFF" w:themeColor="background1"/>
+                                        </w:rPr>
+                                      </w:pPr>
+                                      <w:r>
+                                        <w:rPr>
+                                          <w:color w:val="FFFFFF" w:themeColor="background1"/>
+                                        </w:rPr>
+                                        <w:t>Paul Cupido; Nicol Vojackova; Matthew Dunk; Michaela Heale</w:t>
+                                      </w:r>
+                                    </w:p>
+                                  </w:sdtContent>
+                                </w:sdt>
+                                <w:p>
+                                  <w:pPr>
+                                    <w:pStyle w:val="NoSpacing"/>
+                                    <w:spacing w:before="120"/>
+                                    <w:jc w:val="center"/>
+                                    <w:rPr>
+                                      <w:color w:val="FFFFFF" w:themeColor="background1"/>
+                                    </w:rPr>
+                                  </w:pPr>
+                                  <w:sdt>
+                                    <w:sdtPr>
+                                      <w:rPr>
+                                        <w:caps/>
+                                        <w:color w:val="FFFFFF" w:themeColor="background1"/>
+                                      </w:rPr>
+                                      <w:alias w:val="Company"/>
+                                      <w:tag w:val=""/>
+                                      <w:id w:val="1618182777"/>
+                                      <w:dataBinding w:prefixMappings="xmlns:ns0='http://schemas.openxmlformats.org/officeDocument/2006/extended-properties' " w:xpath="/ns0:Properties[1]/ns0:Company[1]" w:storeItemID="{6668398D-A668-4E3E-A5EB-62B293D839F1}"/>
+                                      <w:text/>
+                                    </w:sdtPr>
+                                    <w:sdtContent>
+                                      <w:r>
+                                        <w:rPr>
+                                          <w:caps/>
+                                          <w:color w:val="FFFFFF" w:themeColor="background1"/>
+                                        </w:rPr>
+                                        <w:t>Games Development South Africa</w:t>
+                                      </w:r>
+                                    </w:sdtContent>
+                                  </w:sdt>
+                                  <w:r>
+                                    <w:rPr>
+                                      <w:color w:val="FFFFFF" w:themeColor="background1"/>
+                                    </w:rPr>
+                                    <w:t>  </w:t>
+                                  </w:r>
+                                  <w:sdt>
+                                    <w:sdtPr>
+                                      <w:rPr>
+                                        <w:color w:val="FFFFFF" w:themeColor="background1"/>
+                                      </w:rPr>
+                                      <w:alias w:val="Address"/>
+                                      <w:tag w:val=""/>
+                                      <w:id w:val="-253358678"/>
+                                      <w:showingPlcHdr/>
+                                      <w:dataBinding w:prefixMappings="xmlns:ns0='http://schemas.microsoft.com/office/2006/coverPageProps' " w:xpath="/ns0:CoverPageProperties[1]/ns0:CompanyAddress[1]" w:storeItemID="{55AF091B-3C7A-41E3-B477-F2FDAA23CFDA}"/>
+                                      <w:text/>
+                                    </w:sdtPr>
+                                    <w:sdtContent>
+                                      <w:r>
+                                        <w:rPr>
+                                          <w:color w:val="FFFFFF" w:themeColor="background1"/>
+                                        </w:rPr>
+                                        <w:t xml:space="preserve">     </w:t>
+                                      </w:r>
+                                    </w:sdtContent>
+                                  </w:sdt>
+                                </w:p>
+                              </w:txbxContent>
+                            </wps:txbx>
+                            <wps:bodyPr rot="0" spcFirstLastPara="0" vertOverflow="overflow" horzOverflow="overflow" vert="horz" wrap="square" lIns="457200" tIns="731520" rIns="457200" bIns="457200" numCol="1" spcCol="0" rtlCol="0" fromWordArt="0" anchor="b" anchorCtr="0" forceAA="0" compatLnSpc="1">
+                              <a:prstTxWarp prst="textNoShape">
+                                <a:avLst/>
+                              </a:prstTxWarp>
+                              <a:noAutofit/>
+                            </wps:bodyPr>
+                          </wps:wsp>
+                          <wps:wsp>
+                            <wps:cNvPr id="196" name="Text Box 196"/>
+                            <wps:cNvSpPr txBox="1"/>
+                            <wps:spPr>
+                              <a:xfrm>
+                                <a:off x="6824" y="1371600"/>
+                                <a:ext cx="6858000" cy="2722728"/>
+                              </a:xfrm>
+                              <a:prstGeom prst="rect">
+                                <a:avLst/>
+                              </a:prstGeom>
+                              <a:solidFill>
+                                <a:schemeClr val="bg1"/>
+                              </a:solidFill>
+                              <a:ln w="6350">
+                                <a:noFill/>
+                              </a:ln>
+                              <a:effectLst/>
+                            </wps:spPr>
+                            <wps:style>
+                              <a:lnRef idx="0">
+                                <a:schemeClr val="accent1"/>
+                              </a:lnRef>
+                              <a:fillRef idx="0">
+                                <a:schemeClr val="accent1"/>
+                              </a:fillRef>
+                              <a:effectRef idx="0">
+                                <a:schemeClr val="accent1"/>
+                              </a:effectRef>
+                              <a:fontRef idx="minor">
+                                <a:schemeClr val="dk1"/>
+                              </a:fontRef>
+                            </wps:style>
+                            <wps:txbx>
+                              <w:txbxContent>
+                                <w:sdt>
+                                  <w:sdtPr>
+                                    <w:rPr>
+                                      <w:b/>
+                                      <w:caps/>
+                                      <w:sz w:val="56"/>
+                                    </w:rPr>
+                                    <w:alias w:val="Title"/>
+                                    <w:tag w:val=""/>
+                                    <w:id w:val="-9991715"/>
+                                    <w:dataBinding w:prefixMappings="xmlns:ns0='http://purl.org/dc/elements/1.1/' xmlns:ns1='http://schemas.openxmlformats.org/package/2006/metadata/core-properties' " w:xpath="/ns1:coreProperties[1]/ns0:title[1]" w:storeItemID="{6C3C8BC8-F283-45AE-878A-BAB7291924A1}"/>
+                                    <w:text/>
+                                  </w:sdtPr>
+                                  <w:sdtContent>
+                                    <w:p>
+                                      <w:pPr>
+                                        <w:pStyle w:val="NoSpacing"/>
+                                        <w:jc w:val="center"/>
+                                        <w:rPr>
+                                          <w:rFonts w:asciiTheme="majorHAnsi" w:eastAsiaTheme="majorEastAsia" w:hAnsiTheme="majorHAnsi" w:cstheme="majorBidi"/>
+                                          <w:b/>
+                                          <w:caps/>
+                                          <w:color w:val="0F6FC6" w:themeColor="accent1"/>
+                                          <w:sz w:val="72"/>
+                                          <w:szCs w:val="72"/>
+                                        </w:rPr>
+                                      </w:pPr>
+                                      <w:r>
+                                        <w:rPr>
+                                          <w:b/>
+                                          <w:caps/>
+                                          <w:sz w:val="56"/>
+                                        </w:rPr>
+                                        <w:t xml:space="preserve">Pokémon: </w:t>
+                                      </w:r>
+                                      <w:r>
+                                        <w:rPr>
+                                          <w:b/>
+                                          <w:caps/>
+                                          <w:sz w:val="56"/>
+                                        </w:rPr>
+                                        <w:t>The D</w:t>
+                                      </w:r>
+                                      <w:r>
+                                        <w:rPr>
+                                          <w:b/>
+                                          <w:caps/>
+                                          <w:sz w:val="56"/>
+                                        </w:rPr>
+                                        <w:t>efenders</w:t>
+                                      </w:r>
+                                    </w:p>
+                                  </w:sdtContent>
+                                </w:sdt>
+                              </w:txbxContent>
+                            </wps:txbx>
+                            <wps:bodyPr rot="0" spcFirstLastPara="0" vertOverflow="overflow" horzOverflow="overflow" vert="horz" wrap="square" lIns="457200" tIns="91440" rIns="457200" bIns="91440" numCol="1" spcCol="0" rtlCol="0" fromWordArt="0" anchor="ctr" anchorCtr="0" forceAA="0" compatLnSpc="1">
+                              <a:prstTxWarp prst="textNoShape">
+                                <a:avLst/>
+                              </a:prstTxWarp>
+                              <a:noAutofit/>
+                            </wps:bodyPr>
+                          </wps:wsp>
+                        </wpg:wgp>
+                      </a:graphicData>
+                    </a:graphic>
+                    <wp14:sizeRelH relativeFrom="page">
+                      <wp14:pctWidth>88200</wp14:pctWidth>
+                    </wp14:sizeRelH>
+                    <wp14:sizeRelV relativeFrom="page">
+                      <wp14:pctHeight>90900</wp14:pctHeight>
+                    </wp14:sizeRelV>
+                  </wp:anchor>
+                </w:drawing>
+              </mc:Choice>
+              <mc:Fallback>
+                <w:pict>
+                  <v:group id="Group 193" o:spid="_x0000_s1026" style="position:absolute;margin-left:0;margin-top:0;width:540.55pt;height:718.4pt;z-index:-251652096;mso-width-percent:882;mso-height-percent:909;mso-position-horizontal:center;mso-position-horizontal-relative:page;mso-position-vertical:center;mso-position-vertical-relative:page;mso-width-percent:882;mso-height-percent:909" coordsize="68648,91235" o:gfxdata="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">
+                    <v:rect id="Rectangle 194" o:spid="_x0000_s1027" style="position:absolute;width:68580;height:13716;visibility:visible;mso-wrap-style:square;v-text-anchor:middle" o:gfxdata="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" fillcolor="#0f6fc6 [3204]" stroked="f" strokeweight="1.5pt">
+                      <v:stroke endcap="round"/>
+                    </v:rect>
+                    <v:rect id="Rectangle 195" o:spid="_x0000_s1028" style="position:absolute;top:40943;width:68580;height:50292;visibility:visible;mso-wrap-style:square;v-text-anchor:bottom" o:gfxdata="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" fillcolor="#0f6fc6 [3204]" stroked="f" strokeweight="1.5pt">
+                      <v:stroke endcap="round"/>
+                      <v:textbox inset="36pt,57.6pt,36pt,36pt">
+                        <w:txbxContent>
+                          <w:sdt>
+                            <w:sdtPr>
+                              <w:rPr>
+                                <w:color w:val="FFFFFF" w:themeColor="background1"/>
+                              </w:rPr>
+                              <w:alias w:val="Author"/>
+                              <w:tag w:val=""/>
+                              <w:id w:val="945428907"/>
+                              <w:dataBinding w:prefixMappings="xmlns:ns0='http://purl.org/dc/elements/1.1/' xmlns:ns1='http://schemas.openxmlformats.org/package/2006/metadata/core-properties' " w:xpath="/ns1:coreProperties[1]/ns0:creator[1]" w:storeItemID="{6C3C8BC8-F283-45AE-878A-BAB7291924A1}"/>
+                              <w:text/>
+                            </w:sdtPr>
+                            <w:sdtContent>
+                              <w:p>
+                                <w:pPr>
+                                  <w:pStyle w:val="NoSpacing"/>
+                                  <w:spacing w:before="120"/>
+                                  <w:jc w:val="center"/>
+                                  <w:rPr>
+                                    <w:color w:val="FFFFFF" w:themeColor="background1"/>
+                                  </w:rPr>
+                                </w:pPr>
+                                <w:r>
+                                  <w:rPr>
+                                    <w:color w:val="FFFFFF" w:themeColor="background1"/>
+                                  </w:rPr>
+                                  <w:t>Paul Cupido; Nicol Vojackova; Matthew Dunk; Michaela Heale</w:t>
+                                </w:r>
+                              </w:p>
+                            </w:sdtContent>
+                          </w:sdt>
+                          <w:p>
+                            <w:pPr>
+                              <w:pStyle w:val="NoSpacing"/>
+                              <w:spacing w:before="120"/>
+                              <w:jc w:val="center"/>
+                              <w:rPr>
+                                <w:color w:val="FFFFFF" w:themeColor="background1"/>
+                              </w:rPr>
+                            </w:pPr>
+                            <w:sdt>
+                              <w:sdtPr>
+                                <w:rPr>
+                                  <w:caps/>
+                                  <w:color w:val="FFFFFF" w:themeColor="background1"/>
+                                </w:rPr>
+                                <w:alias w:val="Company"/>
+                                <w:tag w:val=""/>
+                                <w:id w:val="1618182777"/>
+                                <w:dataBinding w:prefixMappings="xmlns:ns0='http://schemas.openxmlformats.org/officeDocument/2006/extended-properties' " w:xpath="/ns0:Properties[1]/ns0:Company[1]" w:storeItemID="{6668398D-A668-4E3E-A5EB-62B293D839F1}"/>
+                                <w:text/>
+                              </w:sdtPr>
+                              <w:sdtContent>
+                                <w:r>
+                                  <w:rPr>
+                                    <w:caps/>
+                                    <w:color w:val="FFFFFF" w:themeColor="background1"/>
+                                  </w:rPr>
+                                  <w:t>Games Development South Africa</w:t>
+                                </w:r>
+                              </w:sdtContent>
+                            </w:sdt>
+                            <w:r>
+                              <w:rPr>
+                                <w:color w:val="FFFFFF" w:themeColor="background1"/>
+                              </w:rPr>
+                              <w:t>  </w:t>
+                            </w:r>
+                            <w:sdt>
+                              <w:sdtPr>
+                                <w:rPr>
+                                  <w:color w:val="FFFFFF" w:themeColor="background1"/>
+                                </w:rPr>
+                                <w:alias w:val="Address"/>
+                                <w:tag w:val=""/>
+                                <w:id w:val="-253358678"/>
+                                <w:showingPlcHdr/>
+                                <w:dataBinding w:prefixMappings="xmlns:ns0='http://schemas.microsoft.com/office/2006/coverPageProps' " w:xpath="/ns0:CoverPageProperties[1]/ns0:CompanyAddress[1]" w:storeItemID="{55AF091B-3C7A-41E3-B477-F2FDAA23CFDA}"/>
+                                <w:text/>
+                              </w:sdtPr>
+                              <w:sdtContent>
+                                <w:r>
+                                  <w:rPr>
+                                    <w:color w:val="FFFFFF" w:themeColor="background1"/>
+                                  </w:rPr>
+                                  <w:t xml:space="preserve">     </w:t>
+                                </w:r>
+                              </w:sdtContent>
+                            </w:sdt>
+                          </w:p>
+                        </w:txbxContent>
+                      </v:textbox>
+                    </v:rect>
+                    <v:shapetype id="_x0000_t202" coordsize="21600,21600" o:spt="202" path="m,l,21600r21600,l21600,xe">
+                      <v:stroke joinstyle="miter"/>
+                      <v:path gradientshapeok="t" o:connecttype="rect"/>
+                    </v:shapetype>
+                    <v:shape id="Text Box 196" o:spid="_x0000_s1029" type="#_x0000_t202" style="position:absolute;left:68;top:13716;width:68580;height:27227;visibility:visible;mso-wrap-style:square;v-text-anchor:middle" o:gfxdata="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" fillcolor="white [3212]" stroked="f" strokeweight=".5pt">
+                      <v:textbox inset="36pt,7.2pt,36pt,7.2pt">
+                        <w:txbxContent>
+                          <w:sdt>
+                            <w:sdtPr>
+                              <w:rPr>
+                                <w:b/>
+                                <w:caps/>
+                                <w:sz w:val="56"/>
+                              </w:rPr>
+                              <w:alias w:val="Title"/>
+                              <w:tag w:val=""/>
+                              <w:id w:val="-9991715"/>
+                              <w:dataBinding w:prefixMappings="xmlns:ns0='http://purl.org/dc/elements/1.1/' xmlns:ns1='http://schemas.openxmlformats.org/package/2006/metadata/core-properties' " w:xpath="/ns1:coreProperties[1]/ns0:title[1]" w:storeItemID="{6C3C8BC8-F283-45AE-878A-BAB7291924A1}"/>
+                              <w:text/>
+                            </w:sdtPr>
+                            <w:sdtContent>
+                              <w:p>
+                                <w:pPr>
+                                  <w:pStyle w:val="NoSpacing"/>
+                                  <w:jc w:val="center"/>
+                                  <w:rPr>
+                                    <w:rFonts w:asciiTheme="majorHAnsi" w:eastAsiaTheme="majorEastAsia" w:hAnsiTheme="majorHAnsi" w:cstheme="majorBidi"/>
+                                    <w:b/>
+                                    <w:caps/>
+                                    <w:color w:val="0F6FC6" w:themeColor="accent1"/>
+                                    <w:sz w:val="72"/>
+                                    <w:szCs w:val="72"/>
+                                  </w:rPr>
+                                </w:pPr>
+                                <w:r>
+                                  <w:rPr>
+                                    <w:b/>
+                                    <w:caps/>
+                                    <w:sz w:val="56"/>
+                                  </w:rPr>
+                                  <w:t xml:space="preserve">Pokémon: </w:t>
+                                </w:r>
+                                <w:r>
+                                  <w:rPr>
+                                    <w:b/>
+                                    <w:caps/>
+                                    <w:sz w:val="56"/>
+                                  </w:rPr>
+                                  <w:t>The D</w:t>
+                                </w:r>
+                                <w:r>
+                                  <w:rPr>
+                                    <w:b/>
+                                    <w:caps/>
+                                    <w:sz w:val="56"/>
+                                  </w:rPr>
+                                  <w:t>efenders</w:t>
+                                </w:r>
+                              </w:p>
+                            </w:sdtContent>
+                          </w:sdt>
+                        </w:txbxContent>
+                      </v:textbox>
+                    </v:shape>
+                    <w10:wrap anchorx="page" anchory="page"/>
+                  </v:group>
+                </w:pict>
+              </mc:Fallback>
+            </mc:AlternateContent>
+          </w:r>
+        </w:p>
+        <w:p>
+          <w:pPr>
+            <w:rPr>
+              <w:rFonts w:asciiTheme="majorHAnsi" w:eastAsiaTheme="majorEastAsia" w:hAnsiTheme="majorHAnsi" w:cstheme="majorBidi"/>
+              <w:caps/>
+              <w:color w:val="0F6FC6" w:themeColor="accent1"/>
+              <w:spacing w:val="10"/>
+              <w:sz w:val="56"/>
+              <w:szCs w:val="52"/>
+            </w:rPr>
+          </w:pPr>
+          <w:r>
+            <w:rPr>
+              <w:sz w:val="56"/>
+            </w:rPr>
+            <w:br w:type="page"/>
+          </w:r>
+        </w:p>
+      </w:sdtContent>
+    </w:sdt>
     <w:p>
       <w:pPr>
         <w:pStyle w:val="Title"/>
@@ -14,6 +539,7 @@
         <w:rPr>
           <w:sz w:val="56"/>
         </w:rPr>
+        <w:lastRenderedPageBreak/>
         <w:t>Pokémon</w:t>
       </w:r>
       <w:r>
@@ -31,19 +557,1108 @@
     </w:p>
     <w:p>
       <w:pPr>
+        <w:pStyle w:val="TOC1"/>
+        <w:tabs>
+          <w:tab w:val="right" w:leader="dot" w:pos="9350"/>
+        </w:tabs>
+        <w:rPr>
+          <w:noProof/>
+          <w:sz w:val="22"/>
+          <w:szCs w:val="22"/>
+          <w:lang w:eastAsia="en-US"/>
+        </w:rPr>
+      </w:pPr>
+      <w:r>
+        <w:fldChar w:fldCharType="begin"/>
+      </w:r>
+      <w:r>
+        <w:instrText xml:space="preserve"> TOC \o "1-2" \h \z \u </w:instrText>
+      </w:r>
+      <w:r>
+        <w:fldChar w:fldCharType="separate"/>
+      </w:r>
+      <w:hyperlink w:anchor="_Toc432412343" w:history="1">
+        <w:r>
+          <w:rPr>
+            <w:rStyle w:val="Hyperlink"/>
+            <w:noProof/>
+          </w:rPr>
+          <w:t>Information Layer</w:t>
+        </w:r>
+        <w:r>
+          <w:rPr>
+            <w:noProof/>
+            <w:webHidden/>
+          </w:rPr>
+          <w:tab/>
+        </w:r>
+        <w:r>
+          <w:rPr>
+            <w:noProof/>
+            <w:webHidden/>
+          </w:rPr>
+          <w:fldChar w:fldCharType="begin"/>
+        </w:r>
+        <w:r>
+          <w:rPr>
+            <w:noProof/>
+            <w:webHidden/>
+          </w:rPr>
+          <w:instrText xml:space="preserve"> PAGEREF _Toc432412343 \h </w:instrText>
+        </w:r>
+        <w:r>
+          <w:rPr>
+            <w:noProof/>
+            <w:webHidden/>
+          </w:rPr>
+        </w:r>
+        <w:r>
+          <w:rPr>
+            <w:noProof/>
+            <w:webHidden/>
+          </w:rPr>
+          <w:fldChar w:fldCharType="separate"/>
+        </w:r>
+        <w:r>
+          <w:rPr>
+            <w:noProof/>
+            <w:webHidden/>
+          </w:rPr>
+          <w:t>2</w:t>
+        </w:r>
+        <w:r>
+          <w:rPr>
+            <w:noProof/>
+            <w:webHidden/>
+          </w:rPr>
+          <w:fldChar w:fldCharType="end"/>
+        </w:r>
+      </w:hyperlink>
+    </w:p>
+    <w:p>
+      <w:pPr>
+        <w:pStyle w:val="TOC2"/>
+        <w:tabs>
+          <w:tab w:val="right" w:leader="dot" w:pos="9350"/>
+        </w:tabs>
+        <w:rPr>
+          <w:noProof/>
+          <w:sz w:val="22"/>
+          <w:szCs w:val="22"/>
+          <w:lang w:eastAsia="en-US"/>
+        </w:rPr>
+      </w:pPr>
+      <w:hyperlink w:anchor="_Toc432412344" w:history="1">
+        <w:r>
+          <w:rPr>
+            <w:rStyle w:val="Hyperlink"/>
+            <w:noProof/>
+            <w:shd w:val="clear" w:color="auto" w:fill="C7E2FA" w:themeFill="accent1" w:themeFillTint="33"/>
+          </w:rPr>
+          <w:t>Name:</w:t>
+        </w:r>
+        <w:r>
+          <w:rPr>
+            <w:noProof/>
+            <w:webHidden/>
+          </w:rPr>
+          <w:tab/>
+        </w:r>
+        <w:r>
+          <w:rPr>
+            <w:noProof/>
+            <w:webHidden/>
+          </w:rPr>
+          <w:fldChar w:fldCharType="begin"/>
+        </w:r>
+        <w:r>
+          <w:rPr>
+            <w:noProof/>
+            <w:webHidden/>
+          </w:rPr>
+          <w:instrText xml:space="preserve"> PAGEREF _Toc432412344 \h </w:instrText>
+        </w:r>
+        <w:r>
+          <w:rPr>
+            <w:noProof/>
+            <w:webHidden/>
+          </w:rPr>
+        </w:r>
+        <w:r>
+          <w:rPr>
+            <w:noProof/>
+            <w:webHidden/>
+          </w:rPr>
+          <w:fldChar w:fldCharType="separate"/>
+        </w:r>
+        <w:r>
+          <w:rPr>
+            <w:noProof/>
+            <w:webHidden/>
+          </w:rPr>
+          <w:t>2</w:t>
+        </w:r>
+        <w:r>
+          <w:rPr>
+            <w:noProof/>
+            <w:webHidden/>
+          </w:rPr>
+          <w:fldChar w:fldCharType="end"/>
+        </w:r>
+      </w:hyperlink>
+    </w:p>
+    <w:p>
+      <w:pPr>
+        <w:pStyle w:val="TOC2"/>
+        <w:tabs>
+          <w:tab w:val="right" w:leader="dot" w:pos="9350"/>
+        </w:tabs>
+        <w:rPr>
+          <w:noProof/>
+          <w:sz w:val="22"/>
+          <w:szCs w:val="22"/>
+          <w:lang w:eastAsia="en-US"/>
+        </w:rPr>
+      </w:pPr>
+      <w:hyperlink w:anchor="_Toc432412345" w:history="1">
+        <w:r>
+          <w:rPr>
+            <w:rStyle w:val="Hyperlink"/>
+            <w:noProof/>
+            <w:shd w:val="clear" w:color="auto" w:fill="C7E2FA" w:themeFill="accent1" w:themeFillTint="33"/>
+          </w:rPr>
+          <w:t>Concept</w:t>
+        </w:r>
+        <w:r>
+          <w:rPr>
+            <w:noProof/>
+            <w:webHidden/>
+          </w:rPr>
+          <w:tab/>
+        </w:r>
+        <w:r>
+          <w:rPr>
+            <w:noProof/>
+            <w:webHidden/>
+          </w:rPr>
+          <w:fldChar w:fldCharType="begin"/>
+        </w:r>
+        <w:r>
+          <w:rPr>
+            <w:noProof/>
+            <w:webHidden/>
+          </w:rPr>
+          <w:instrText xml:space="preserve"> PAGEREF _Toc432412345 \h </w:instrText>
+        </w:r>
+        <w:r>
+          <w:rPr>
+            <w:noProof/>
+            <w:webHidden/>
+          </w:rPr>
+        </w:r>
+        <w:r>
+          <w:rPr>
+            <w:noProof/>
+            <w:webHidden/>
+          </w:rPr>
+          <w:fldChar w:fldCharType="separate"/>
+        </w:r>
+        <w:r>
+          <w:rPr>
+            <w:noProof/>
+            <w:webHidden/>
+          </w:rPr>
+          <w:t>2</w:t>
+        </w:r>
+        <w:r>
+          <w:rPr>
+            <w:noProof/>
+            <w:webHidden/>
+          </w:rPr>
+          <w:fldChar w:fldCharType="end"/>
+        </w:r>
+      </w:hyperlink>
+    </w:p>
+    <w:p>
+      <w:pPr>
+        <w:pStyle w:val="TOC2"/>
+        <w:tabs>
+          <w:tab w:val="right" w:leader="dot" w:pos="9350"/>
+        </w:tabs>
+        <w:rPr>
+          <w:noProof/>
+          <w:sz w:val="22"/>
+          <w:szCs w:val="22"/>
+          <w:lang w:eastAsia="en-US"/>
+        </w:rPr>
+      </w:pPr>
+      <w:hyperlink w:anchor="_Toc432412346" w:history="1">
+        <w:r>
+          <w:rPr>
+            <w:rStyle w:val="Hyperlink"/>
+            <w:noProof/>
+          </w:rPr>
+          <w:t>Executive Summary</w:t>
+        </w:r>
+        <w:r>
+          <w:rPr>
+            <w:noProof/>
+            <w:webHidden/>
+          </w:rPr>
+          <w:tab/>
+        </w:r>
+        <w:r>
+          <w:rPr>
+            <w:noProof/>
+            <w:webHidden/>
+          </w:rPr>
+          <w:fldChar w:fldCharType="begin"/>
+        </w:r>
+        <w:r>
+          <w:rPr>
+            <w:noProof/>
+            <w:webHidden/>
+          </w:rPr>
+          <w:instrText xml:space="preserve"> PAGEREF _Toc432412346 \h </w:instrText>
+        </w:r>
+        <w:r>
+          <w:rPr>
+            <w:noProof/>
+            <w:webHidden/>
+          </w:rPr>
+        </w:r>
+        <w:r>
+          <w:rPr>
+            <w:noProof/>
+            <w:webHidden/>
+          </w:rPr>
+          <w:fldChar w:fldCharType="separate"/>
+        </w:r>
+        <w:r>
+          <w:rPr>
+            <w:noProof/>
+            <w:webHidden/>
+          </w:rPr>
+          <w:t>2</w:t>
+        </w:r>
+        <w:r>
+          <w:rPr>
+            <w:noProof/>
+            <w:webHidden/>
+          </w:rPr>
+          <w:fldChar w:fldCharType="end"/>
+        </w:r>
+      </w:hyperlink>
+    </w:p>
+    <w:p>
+      <w:pPr>
+        <w:pStyle w:val="TOC1"/>
+        <w:tabs>
+          <w:tab w:val="right" w:leader="dot" w:pos="9350"/>
+        </w:tabs>
+        <w:rPr>
+          <w:noProof/>
+          <w:sz w:val="22"/>
+          <w:szCs w:val="22"/>
+          <w:lang w:eastAsia="en-US"/>
+        </w:rPr>
+      </w:pPr>
+      <w:hyperlink w:anchor="_Toc432412347" w:history="1">
+        <w:r>
+          <w:rPr>
+            <w:rStyle w:val="Hyperlink"/>
+            <w:noProof/>
+          </w:rPr>
+          <w:t>Gameplay Layer</w:t>
+        </w:r>
+        <w:r>
+          <w:rPr>
+            <w:noProof/>
+            <w:webHidden/>
+          </w:rPr>
+          <w:tab/>
+        </w:r>
+        <w:r>
+          <w:rPr>
+            <w:noProof/>
+            <w:webHidden/>
+          </w:rPr>
+          <w:fldChar w:fldCharType="begin"/>
+        </w:r>
+        <w:r>
+          <w:rPr>
+            <w:noProof/>
+            <w:webHidden/>
+          </w:rPr>
+          <w:instrText xml:space="preserve"> PAGEREF _Toc432412347 \h </w:instrText>
+        </w:r>
+        <w:r>
+          <w:rPr>
+            <w:noProof/>
+            <w:webHidden/>
+          </w:rPr>
+        </w:r>
+        <w:r>
+          <w:rPr>
+            <w:noProof/>
+            <w:webHidden/>
+          </w:rPr>
+          <w:fldChar w:fldCharType="separate"/>
+        </w:r>
+        <w:r>
+          <w:rPr>
+            <w:noProof/>
+            <w:webHidden/>
+          </w:rPr>
+          <w:t>2</w:t>
+        </w:r>
+        <w:r>
+          <w:rPr>
+            <w:noProof/>
+            <w:webHidden/>
+          </w:rPr>
+          <w:fldChar w:fldCharType="end"/>
+        </w:r>
+      </w:hyperlink>
+    </w:p>
+    <w:p>
+      <w:pPr>
+        <w:pStyle w:val="TOC2"/>
+        <w:tabs>
+          <w:tab w:val="right" w:leader="dot" w:pos="9350"/>
+        </w:tabs>
+        <w:rPr>
+          <w:noProof/>
+          <w:sz w:val="22"/>
+          <w:szCs w:val="22"/>
+          <w:lang w:eastAsia="en-US"/>
+        </w:rPr>
+      </w:pPr>
+      <w:hyperlink w:anchor="_Toc432412348" w:history="1">
+        <w:r>
+          <w:rPr>
+            <w:rStyle w:val="Hyperlink"/>
+            <w:noProof/>
+          </w:rPr>
+          <w:t>Genre</w:t>
+        </w:r>
+        <w:r>
+          <w:rPr>
+            <w:noProof/>
+            <w:webHidden/>
+          </w:rPr>
+          <w:tab/>
+        </w:r>
+        <w:r>
+          <w:rPr>
+            <w:noProof/>
+            <w:webHidden/>
+          </w:rPr>
+          <w:fldChar w:fldCharType="begin"/>
+        </w:r>
+        <w:r>
+          <w:rPr>
+            <w:noProof/>
+            <w:webHidden/>
+          </w:rPr>
+          <w:instrText xml:space="preserve"> PAGEREF _Toc432412348 \h </w:instrText>
+        </w:r>
+        <w:r>
+          <w:rPr>
+            <w:noProof/>
+            <w:webHidden/>
+          </w:rPr>
+        </w:r>
+        <w:r>
+          <w:rPr>
+            <w:noProof/>
+            <w:webHidden/>
+          </w:rPr>
+          <w:fldChar w:fldCharType="separate"/>
+        </w:r>
+        <w:r>
+          <w:rPr>
+            <w:noProof/>
+            <w:webHidden/>
+          </w:rPr>
+          <w:t>3</w:t>
+        </w:r>
+        <w:r>
+          <w:rPr>
+            <w:noProof/>
+            <w:webHidden/>
+          </w:rPr>
+          <w:fldChar w:fldCharType="end"/>
+        </w:r>
+      </w:hyperlink>
+    </w:p>
+    <w:p>
+      <w:pPr>
+        <w:pStyle w:val="TOC2"/>
+        <w:tabs>
+          <w:tab w:val="right" w:leader="dot" w:pos="9350"/>
+        </w:tabs>
+        <w:rPr>
+          <w:noProof/>
+          <w:sz w:val="22"/>
+          <w:szCs w:val="22"/>
+          <w:lang w:eastAsia="en-US"/>
+        </w:rPr>
+      </w:pPr>
+      <w:hyperlink w:anchor="_Toc432412349" w:history="1">
+        <w:r>
+          <w:rPr>
+            <w:rStyle w:val="Hyperlink"/>
+            <w:noProof/>
+          </w:rPr>
+          <w:t>Core Mechanic</w:t>
+        </w:r>
+        <w:r>
+          <w:rPr>
+            <w:noProof/>
+            <w:webHidden/>
+          </w:rPr>
+          <w:tab/>
+        </w:r>
+        <w:r>
+          <w:rPr>
+            <w:noProof/>
+            <w:webHidden/>
+          </w:rPr>
+          <w:fldChar w:fldCharType="begin"/>
+        </w:r>
+        <w:r>
+          <w:rPr>
+            <w:noProof/>
+            <w:webHidden/>
+          </w:rPr>
+          <w:instrText xml:space="preserve"> PAGEREF _Toc432412349 \h </w:instrText>
+        </w:r>
+        <w:r>
+          <w:rPr>
+            <w:noProof/>
+            <w:webHidden/>
+          </w:rPr>
+        </w:r>
+        <w:r>
+          <w:rPr>
+            <w:noProof/>
+            <w:webHidden/>
+          </w:rPr>
+          <w:fldChar w:fldCharType="separate"/>
+        </w:r>
+        <w:r>
+          <w:rPr>
+            <w:noProof/>
+            <w:webHidden/>
+          </w:rPr>
+          <w:t>3</w:t>
+        </w:r>
+        <w:r>
+          <w:rPr>
+            <w:noProof/>
+            <w:webHidden/>
+          </w:rPr>
+          <w:fldChar w:fldCharType="end"/>
+        </w:r>
+      </w:hyperlink>
+    </w:p>
+    <w:p>
+      <w:pPr>
+        <w:pStyle w:val="TOC2"/>
+        <w:tabs>
+          <w:tab w:val="right" w:leader="dot" w:pos="9350"/>
+        </w:tabs>
+        <w:rPr>
+          <w:noProof/>
+          <w:sz w:val="22"/>
+          <w:szCs w:val="22"/>
+          <w:lang w:eastAsia="en-US"/>
+        </w:rPr>
+      </w:pPr>
+      <w:hyperlink w:anchor="_Toc432412350" w:history="1">
+        <w:r>
+          <w:rPr>
+            <w:rStyle w:val="Hyperlink"/>
+            <w:noProof/>
+          </w:rPr>
+          <w:t>Feature List</w:t>
+        </w:r>
+        <w:r>
+          <w:rPr>
+            <w:noProof/>
+            <w:webHidden/>
+          </w:rPr>
+          <w:tab/>
+        </w:r>
+        <w:r>
+          <w:rPr>
+            <w:noProof/>
+            <w:webHidden/>
+          </w:rPr>
+          <w:fldChar w:fldCharType="begin"/>
+        </w:r>
+        <w:r>
+          <w:rPr>
+            <w:noProof/>
+            <w:webHidden/>
+          </w:rPr>
+          <w:instrText xml:space="preserve"> PAGEREF _Toc432412350 \h </w:instrText>
+        </w:r>
+        <w:r>
+          <w:rPr>
+            <w:noProof/>
+            <w:webHidden/>
+          </w:rPr>
+        </w:r>
+        <w:r>
+          <w:rPr>
+            <w:noProof/>
+            <w:webHidden/>
+          </w:rPr>
+          <w:fldChar w:fldCharType="separate"/>
+        </w:r>
+        <w:r>
+          <w:rPr>
+            <w:noProof/>
+            <w:webHidden/>
+          </w:rPr>
+          <w:t>3</w:t>
+        </w:r>
+        <w:r>
+          <w:rPr>
+            <w:noProof/>
+            <w:webHidden/>
+          </w:rPr>
+          <w:fldChar w:fldCharType="end"/>
+        </w:r>
+      </w:hyperlink>
+    </w:p>
+    <w:p>
+      <w:pPr>
+        <w:pStyle w:val="TOC2"/>
+        <w:tabs>
+          <w:tab w:val="right" w:leader="dot" w:pos="9350"/>
+        </w:tabs>
+        <w:rPr>
+          <w:noProof/>
+          <w:sz w:val="22"/>
+          <w:szCs w:val="22"/>
+          <w:lang w:eastAsia="en-US"/>
+        </w:rPr>
+      </w:pPr>
+      <w:hyperlink w:anchor="_Toc432412351" w:history="1">
+        <w:r>
+          <w:rPr>
+            <w:rStyle w:val="Hyperlink"/>
+            <w:noProof/>
+          </w:rPr>
+          <w:t>Interaction modes</w:t>
+        </w:r>
+        <w:r>
+          <w:rPr>
+            <w:noProof/>
+            <w:webHidden/>
+          </w:rPr>
+          <w:tab/>
+        </w:r>
+        <w:r>
+          <w:rPr>
+            <w:noProof/>
+            <w:webHidden/>
+          </w:rPr>
+          <w:fldChar w:fldCharType="begin"/>
+        </w:r>
+        <w:r>
+          <w:rPr>
+            <w:noProof/>
+            <w:webHidden/>
+          </w:rPr>
+          <w:instrText xml:space="preserve"> PAGEREF _Toc432412351 \h </w:instrText>
+        </w:r>
+        <w:r>
+          <w:rPr>
+            <w:noProof/>
+            <w:webHidden/>
+          </w:rPr>
+        </w:r>
+        <w:r>
+          <w:rPr>
+            <w:noProof/>
+            <w:webHidden/>
+          </w:rPr>
+          <w:fldChar w:fldCharType="separate"/>
+        </w:r>
+        <w:r>
+          <w:rPr>
+            <w:noProof/>
+            <w:webHidden/>
+          </w:rPr>
+          <w:t>3</w:t>
+        </w:r>
+        <w:r>
+          <w:rPr>
+            <w:noProof/>
+            <w:webHidden/>
+          </w:rPr>
+          <w:fldChar w:fldCharType="end"/>
+        </w:r>
+      </w:hyperlink>
+    </w:p>
+    <w:p>
+      <w:pPr>
+        <w:pStyle w:val="TOC2"/>
+        <w:tabs>
+          <w:tab w:val="right" w:leader="dot" w:pos="9350"/>
+        </w:tabs>
+        <w:rPr>
+          <w:noProof/>
+          <w:sz w:val="22"/>
+          <w:szCs w:val="22"/>
+          <w:lang w:eastAsia="en-US"/>
+        </w:rPr>
+      </w:pPr>
+      <w:hyperlink w:anchor="_Toc432412352" w:history="1">
+        <w:r>
+          <w:rPr>
+            <w:rStyle w:val="Hyperlink"/>
+            <w:noProof/>
+          </w:rPr>
+          <w:t>Level Design</w:t>
+        </w:r>
+        <w:r>
+          <w:rPr>
+            <w:noProof/>
+            <w:webHidden/>
+          </w:rPr>
+          <w:tab/>
+        </w:r>
+        <w:r>
+          <w:rPr>
+            <w:noProof/>
+            <w:webHidden/>
+          </w:rPr>
+          <w:fldChar w:fldCharType="begin"/>
+        </w:r>
+        <w:r>
+          <w:rPr>
+            <w:noProof/>
+            <w:webHidden/>
+          </w:rPr>
+          <w:instrText xml:space="preserve"> PAGEREF _Toc432412352 \h </w:instrText>
+        </w:r>
+        <w:r>
+          <w:rPr>
+            <w:noProof/>
+            <w:webHidden/>
+          </w:rPr>
+        </w:r>
+        <w:r>
+          <w:rPr>
+            <w:noProof/>
+            <w:webHidden/>
+          </w:rPr>
+          <w:fldChar w:fldCharType="separate"/>
+        </w:r>
+        <w:r>
+          <w:rPr>
+            <w:noProof/>
+            <w:webHidden/>
+          </w:rPr>
+          <w:t>4</w:t>
+        </w:r>
+        <w:r>
+          <w:rPr>
+            <w:noProof/>
+            <w:webHidden/>
+          </w:rPr>
+          <w:fldChar w:fldCharType="end"/>
+        </w:r>
+      </w:hyperlink>
+    </w:p>
+    <w:p>
+      <w:pPr>
+        <w:pStyle w:val="TOC1"/>
+        <w:tabs>
+          <w:tab w:val="right" w:leader="dot" w:pos="9350"/>
+        </w:tabs>
+        <w:rPr>
+          <w:noProof/>
+          <w:sz w:val="22"/>
+          <w:szCs w:val="22"/>
+          <w:lang w:eastAsia="en-US"/>
+        </w:rPr>
+      </w:pPr>
+      <w:hyperlink w:anchor="_Toc432412353" w:history="1">
+        <w:r>
+          <w:rPr>
+            <w:rStyle w:val="Hyperlink"/>
+            <w:noProof/>
+          </w:rPr>
+          <w:t>Presentation Layer</w:t>
+        </w:r>
+        <w:r>
+          <w:rPr>
+            <w:noProof/>
+            <w:webHidden/>
+          </w:rPr>
+          <w:tab/>
+        </w:r>
+        <w:r>
+          <w:rPr>
+            <w:noProof/>
+            <w:webHidden/>
+          </w:rPr>
+          <w:fldChar w:fldCharType="begin"/>
+        </w:r>
+        <w:r>
+          <w:rPr>
+            <w:noProof/>
+            <w:webHidden/>
+          </w:rPr>
+          <w:instrText xml:space="preserve"> PAGEREF _Toc432412353 \h </w:instrText>
+        </w:r>
+        <w:r>
+          <w:rPr>
+            <w:noProof/>
+            <w:webHidden/>
+          </w:rPr>
+        </w:r>
+        <w:r>
+          <w:rPr>
+            <w:noProof/>
+            <w:webHidden/>
+          </w:rPr>
+          <w:fldChar w:fldCharType="separate"/>
+        </w:r>
+        <w:r>
+          <w:rPr>
+            <w:noProof/>
+            <w:webHidden/>
+          </w:rPr>
+          <w:t>6</w:t>
+        </w:r>
+        <w:r>
+          <w:rPr>
+            <w:noProof/>
+            <w:webHidden/>
+          </w:rPr>
+          <w:fldChar w:fldCharType="end"/>
+        </w:r>
+      </w:hyperlink>
+    </w:p>
+    <w:p>
+      <w:pPr>
+        <w:pStyle w:val="TOC2"/>
+        <w:tabs>
+          <w:tab w:val="right" w:leader="dot" w:pos="9350"/>
+        </w:tabs>
+        <w:rPr>
+          <w:noProof/>
+          <w:sz w:val="22"/>
+          <w:szCs w:val="22"/>
+          <w:lang w:eastAsia="en-US"/>
+        </w:rPr>
+      </w:pPr>
+      <w:hyperlink w:anchor="_Toc432412354" w:history="1">
+        <w:r>
+          <w:rPr>
+            <w:rStyle w:val="Hyperlink"/>
+            <w:noProof/>
+          </w:rPr>
+          <w:t>Main Menu</w:t>
+        </w:r>
+        <w:r>
+          <w:rPr>
+            <w:noProof/>
+            <w:webHidden/>
+          </w:rPr>
+          <w:tab/>
+        </w:r>
+        <w:r>
+          <w:rPr>
+            <w:noProof/>
+            <w:webHidden/>
+          </w:rPr>
+          <w:fldChar w:fldCharType="begin"/>
+        </w:r>
+        <w:r>
+          <w:rPr>
+            <w:noProof/>
+            <w:webHidden/>
+          </w:rPr>
+          <w:instrText xml:space="preserve"> PAGEREF _Toc432412354 \h </w:instrText>
+        </w:r>
+        <w:r>
+          <w:rPr>
+            <w:noProof/>
+            <w:webHidden/>
+          </w:rPr>
+        </w:r>
+        <w:r>
+          <w:rPr>
+            <w:noProof/>
+            <w:webHidden/>
+          </w:rPr>
+          <w:fldChar w:fldCharType="separate"/>
+        </w:r>
+        <w:r>
+          <w:rPr>
+            <w:noProof/>
+            <w:webHidden/>
+          </w:rPr>
+          <w:t>6</w:t>
+        </w:r>
+        <w:r>
+          <w:rPr>
+            <w:noProof/>
+            <w:webHidden/>
+          </w:rPr>
+          <w:fldChar w:fldCharType="end"/>
+        </w:r>
+      </w:hyperlink>
+    </w:p>
+    <w:p>
+      <w:pPr>
+        <w:pStyle w:val="TOC2"/>
+        <w:tabs>
+          <w:tab w:val="right" w:leader="dot" w:pos="9350"/>
+        </w:tabs>
+        <w:rPr>
+          <w:noProof/>
+          <w:sz w:val="22"/>
+          <w:szCs w:val="22"/>
+          <w:lang w:eastAsia="en-US"/>
+        </w:rPr>
+      </w:pPr>
+      <w:hyperlink w:anchor="_Toc432412355" w:history="1">
+        <w:r>
+          <w:rPr>
+            <w:rStyle w:val="Hyperlink"/>
+            <w:noProof/>
+          </w:rPr>
+          <w:t>In-game menu</w:t>
+        </w:r>
+        <w:r>
+          <w:rPr>
+            <w:noProof/>
+            <w:webHidden/>
+          </w:rPr>
+          <w:tab/>
+        </w:r>
+        <w:r>
+          <w:rPr>
+            <w:noProof/>
+            <w:webHidden/>
+          </w:rPr>
+          <w:fldChar w:fldCharType="begin"/>
+        </w:r>
+        <w:r>
+          <w:rPr>
+            <w:noProof/>
+            <w:webHidden/>
+          </w:rPr>
+          <w:instrText xml:space="preserve"> PAGEREF _Toc432412355 \h </w:instrText>
+        </w:r>
+        <w:r>
+          <w:rPr>
+            <w:noProof/>
+            <w:webHidden/>
+          </w:rPr>
+        </w:r>
+        <w:r>
+          <w:rPr>
+            <w:noProof/>
+            <w:webHidden/>
+          </w:rPr>
+          <w:fldChar w:fldCharType="separate"/>
+        </w:r>
+        <w:r>
+          <w:rPr>
+            <w:noProof/>
+            <w:webHidden/>
+          </w:rPr>
+          <w:t>6</w:t>
+        </w:r>
+        <w:r>
+          <w:rPr>
+            <w:noProof/>
+            <w:webHidden/>
+          </w:rPr>
+          <w:fldChar w:fldCharType="end"/>
+        </w:r>
+      </w:hyperlink>
+    </w:p>
+    <w:p>
+      <w:pPr>
+        <w:pStyle w:val="TOC2"/>
+        <w:tabs>
+          <w:tab w:val="right" w:leader="dot" w:pos="9350"/>
+        </w:tabs>
+        <w:rPr>
+          <w:noProof/>
+          <w:sz w:val="22"/>
+          <w:szCs w:val="22"/>
+          <w:lang w:eastAsia="en-US"/>
+        </w:rPr>
+      </w:pPr>
+      <w:hyperlink w:anchor="_Toc432412356" w:history="1">
+        <w:r>
+          <w:rPr>
+            <w:rStyle w:val="Hyperlink"/>
+            <w:noProof/>
+          </w:rPr>
+          <w:t>Sound Design</w:t>
+        </w:r>
+        <w:r>
+          <w:rPr>
+            <w:noProof/>
+            <w:webHidden/>
+          </w:rPr>
+          <w:tab/>
+        </w:r>
+        <w:r>
+          <w:rPr>
+            <w:noProof/>
+            <w:webHidden/>
+          </w:rPr>
+          <w:fldChar w:fldCharType="begin"/>
+        </w:r>
+        <w:r>
+          <w:rPr>
+            <w:noProof/>
+            <w:webHidden/>
+          </w:rPr>
+          <w:instrText xml:space="preserve"> PAGEREF _Toc432412356 \h </w:instrText>
+        </w:r>
+        <w:r>
+          <w:rPr>
+            <w:noProof/>
+            <w:webHidden/>
+          </w:rPr>
+        </w:r>
+        <w:r>
+          <w:rPr>
+            <w:noProof/>
+            <w:webHidden/>
+          </w:rPr>
+          <w:fldChar w:fldCharType="separate"/>
+        </w:r>
+        <w:r>
+          <w:rPr>
+            <w:noProof/>
+            <w:webHidden/>
+          </w:rPr>
+          <w:t>6</w:t>
+        </w:r>
+        <w:r>
+          <w:rPr>
+            <w:noProof/>
+            <w:webHidden/>
+          </w:rPr>
+          <w:fldChar w:fldCharType="end"/>
+        </w:r>
+      </w:hyperlink>
+    </w:p>
+    <w:p>
+      <w:pPr>
+        <w:pStyle w:val="TOC2"/>
+        <w:tabs>
+          <w:tab w:val="right" w:leader="dot" w:pos="9350"/>
+        </w:tabs>
+        <w:rPr>
+          <w:noProof/>
+          <w:sz w:val="22"/>
+          <w:szCs w:val="22"/>
+          <w:lang w:eastAsia="en-US"/>
+        </w:rPr>
+      </w:pPr>
+      <w:hyperlink w:anchor="_Toc432412357" w:history="1">
+        <w:r>
+          <w:rPr>
+            <w:rStyle w:val="Hyperlink"/>
+            <w:noProof/>
+          </w:rPr>
+          <w:t>Artistic Style</w:t>
+        </w:r>
+        <w:r>
+          <w:rPr>
+            <w:noProof/>
+            <w:webHidden/>
+          </w:rPr>
+          <w:tab/>
+        </w:r>
+        <w:r>
+          <w:rPr>
+            <w:noProof/>
+            <w:webHidden/>
+          </w:rPr>
+          <w:fldChar w:fldCharType="begin"/>
+        </w:r>
+        <w:r>
+          <w:rPr>
+            <w:noProof/>
+            <w:webHidden/>
+          </w:rPr>
+          <w:instrText xml:space="preserve"> PAGEREF _Toc432412357 \h </w:instrText>
+        </w:r>
+        <w:r>
+          <w:rPr>
+            <w:noProof/>
+            <w:webHidden/>
+          </w:rPr>
+        </w:r>
+        <w:r>
+          <w:rPr>
+            <w:noProof/>
+            <w:webHidden/>
+          </w:rPr>
+          <w:fldChar w:fldCharType="separate"/>
+        </w:r>
+        <w:r>
+          <w:rPr>
+            <w:noProof/>
+            <w:webHidden/>
+          </w:rPr>
+          <w:t>7</w:t>
+        </w:r>
+        <w:r>
+          <w:rPr>
+            <w:noProof/>
+            <w:webHidden/>
+          </w:rPr>
+          <w:fldChar w:fldCharType="end"/>
+        </w:r>
+      </w:hyperlink>
+    </w:p>
+    <w:p>
+      <w:r>
+        <w:fldChar w:fldCharType="end"/>
+      </w:r>
+      <w:r>
+        <w:br w:type="page"/>
+      </w:r>
+    </w:p>
+    <w:p/>
+    <w:p>
+      <w:pPr>
         <w:pStyle w:val="Heading1"/>
       </w:pPr>
+      <w:bookmarkStart w:id="0" w:name="_Toc432412343"/>
       <w:r>
         <w:t>Information Layer</w:t>
       </w:r>
-    </w:p>
-    <w:p>
+      <w:bookmarkEnd w:id="0"/>
+    </w:p>
+    <w:p>
+      <w:bookmarkStart w:id="1" w:name="_Toc432412344"/>
       <w:r>
         <w:rPr>
           <w:rStyle w:val="Heading2Char"/>
         </w:rPr>
         <w:t>Name:</w:t>
       </w:r>
+      <w:bookmarkEnd w:id="1"/>
       <w:r>
         <w:t xml:space="preserve"> </w:t>
       </w:r>
@@ -58,29 +1673,38 @@
           <w:shd w:val="clear" w:color="auto" w:fill="auto"/>
         </w:rPr>
       </w:pPr>
-      <w:proofErr w:type="spellStart"/>
-      <w:r>
-        <w:t>Pokemon</w:t>
-      </w:r>
-      <w:proofErr w:type="spellEnd"/>
+      <w:r>
+        <w:t>Pokémon</w:t>
+      </w:r>
       <w:r>
         <w:t>: The Defenders</w:t>
       </w:r>
     </w:p>
     <w:p>
+      <w:bookmarkStart w:id="2" w:name="_Toc432412345"/>
       <w:r>
         <w:rPr>
           <w:rStyle w:val="Heading2Char"/>
         </w:rPr>
         <w:t>Concept</w:t>
       </w:r>
+      <w:bookmarkEnd w:id="2"/>
       <w:r>
         <w:t xml:space="preserve">: </w:t>
       </w:r>
     </w:p>
     <w:p>
       <w:r>
-        <w:t>A tower defense game where the player places and manages 6 mobile towers to protect the entrance of a town/city from an army of creeps.</w:t>
+        <w:t>A tower defense</w:t>
+      </w:r>
+      <w:r>
+        <w:t xml:space="preserve"> </w:t>
+      </w:r>
+      <w:r>
+        <w:t>(TD)</w:t>
+      </w:r>
+      <w:r>
+        <w:t xml:space="preserve"> game where the player places and manages 6 mobile towers to protect the entrance of a town/city from an army of creeps.</w:t>
       </w:r>
     </w:p>
     <w:p>
@@ -94,15 +1718,13 @@
     </w:p>
     <w:p>
       <w:r>
-        <w:t xml:space="preserve">Casual mobile gamers and fans of the Pokémon franchise. This targets players of all ages, from 6 and up. The cartoony nature of the source material will allow for younger player to enjoy it. The tower </w:t>
-      </w:r>
-      <w:proofErr w:type="spellStart"/>
-      <w:r>
-        <w:t>defence</w:t>
-      </w:r>
-      <w:proofErr w:type="spellEnd"/>
-      <w:r>
-        <w:t xml:space="preserve"> aspect will allow players of plats vs zombies and other TD mobile games to play as well. The inclusion of </w:t>
+        <w:t>Casual mobile gamers and fans of the Pokémon franchise. This targets players of all ages, from 6 and up. The cartoony nature of the source material will allow for younger player to enjoy it. The tower defence aspect will allow players of pla</w:t>
+      </w:r>
+      <w:r>
+        <w:t>n</w:t>
+      </w:r>
+      <w:r>
+        <w:t xml:space="preserve">ts vs zombies and other TD mobile games to play as well. The inclusion of </w:t>
       </w:r>
       <w:r>
         <w:t>Pokémon</w:t>
@@ -139,54 +1761,40 @@
       <w:pPr>
         <w:pStyle w:val="Heading2"/>
       </w:pPr>
+      <w:bookmarkStart w:id="3" w:name="_Toc432412346"/>
       <w:r>
         <w:t>Executive Summary</w:t>
       </w:r>
-    </w:p>
-    <w:p>
-      <w:r>
-        <w:t xml:space="preserve">A two-dimensional tower </w:t>
-      </w:r>
-      <w:proofErr w:type="spellStart"/>
-      <w:r>
-        <w:t>defence</w:t>
-      </w:r>
-      <w:proofErr w:type="spellEnd"/>
-      <w:r>
-        <w:t xml:space="preserve"> game in which players will defend the entrance to a specific town from an invasion of enemy Pokémon. Players compete against the AI to defeat the creeps</w:t>
+      <w:bookmarkEnd w:id="3"/>
+    </w:p>
+    <w:p>
+      <w:r>
+        <w:t>A two-dimensional tower defence game in which players will defend the entrance to a specific town from an invasion of enemy Pokémon. Players compete against the AI to defeat the creeps</w:t>
       </w:r>
       <w:r>
         <w:t xml:space="preserve"> and stop them from destroying each city. This takes places on a variety of maps where the damage done by the creeps is tracked on the screen for the player to see. There are 6 </w:t>
       </w:r>
-      <w:proofErr w:type="spellStart"/>
-      <w:r>
-        <w:t>pokemon</w:t>
-      </w:r>
-      <w:proofErr w:type="spellEnd"/>
+      <w:r>
+        <w:t>Pokémon</w:t>
+      </w:r>
       <w:r>
         <w:t xml:space="preserve"> which the player can select from before the defense and deploy during it. These </w:t>
       </w:r>
-      <w:proofErr w:type="spellStart"/>
-      <w:r>
-        <w:t>pokemon</w:t>
-      </w:r>
-      <w:proofErr w:type="spellEnd"/>
+      <w:r>
+        <w:t>Pokémon</w:t>
+      </w:r>
       <w:r>
         <w:t xml:space="preserve"> can be recalled and redeployed at any stage to allow players to relocate them as needed. The </w:t>
       </w:r>
-      <w:proofErr w:type="spellStart"/>
-      <w:r>
-        <w:t>pokemon</w:t>
-      </w:r>
-      <w:proofErr w:type="spellEnd"/>
+      <w:r>
+        <w:t>Pokémon</w:t>
+      </w:r>
       <w:r>
         <w:t xml:space="preserve"> will gain experience during this and will be able to level up and evolve (every 3 levels) once enough experience is gained. </w:t>
       </w:r>
-      <w:proofErr w:type="spellStart"/>
-      <w:r>
-        <w:t>Pokemon</w:t>
-      </w:r>
-      <w:proofErr w:type="spellEnd"/>
+      <w:r>
+        <w:t>Pokémon</w:t>
+      </w:r>
       <w:r>
         <w:t xml:space="preserve"> automatically fire projectiles at enemies when deployed on the map and they will lose stamina, the longer they are deployed for. They must be recalled once their stamina reaches 0 and then be rested for a period of time before being redeployed. Creeps will move along pre</w:t>
       </w:r>
@@ -199,81 +1807,87 @@
       <w:pPr>
         <w:pStyle w:val="Heading1"/>
       </w:pPr>
+      <w:bookmarkStart w:id="4" w:name="_Toc432412347"/>
+      <w:r>
+        <w:t>Gameplay Layer</w:t>
+      </w:r>
+      <w:bookmarkEnd w:id="4"/>
+    </w:p>
+    <w:p>
+      <w:pPr>
+        <w:pStyle w:val="Heading2"/>
+      </w:pPr>
+      <w:bookmarkStart w:id="5" w:name="_Toc432412348"/>
       <w:r>
         <w:lastRenderedPageBreak/>
-        <w:t>Gameplay Layer</w:t>
+        <w:t>Genre</w:t>
+      </w:r>
+      <w:bookmarkEnd w:id="5"/>
+    </w:p>
+    <w:p>
+      <w:r>
+        <w:t>Tower defense. Specifically 2-D tower defense</w:t>
       </w:r>
     </w:p>
     <w:p>
       <w:pPr>
         <w:pStyle w:val="Heading2"/>
       </w:pPr>
-      <w:r>
-        <w:t>Genre</w:t>
-      </w:r>
-    </w:p>
-    <w:p>
-      <w:r>
-        <w:t>Tower defense. Specifically 2-D tower defense</w:t>
+      <w:bookmarkStart w:id="6" w:name="_Toc432412349"/>
+      <w:r>
+        <w:t>Core Mechanic</w:t>
+      </w:r>
+      <w:bookmarkEnd w:id="6"/>
+    </w:p>
+    <w:p>
+      <w:r>
+        <w:t xml:space="preserve">Placing </w:t>
+      </w:r>
+      <w:r>
+        <w:t>friendly Pokémon</w:t>
+      </w:r>
+      <w:r>
+        <w:t xml:space="preserve"> (</w:t>
+      </w:r>
+      <w:r>
+        <w:t>towers</w:t>
+      </w:r>
+      <w:r>
+        <w:t>)</w:t>
+      </w:r>
+      <w:r>
+        <w:t xml:space="preserve"> on </w:t>
+      </w:r>
+      <w:r>
+        <w:t xml:space="preserve">the map in order to stop an army of invading </w:t>
+      </w:r>
+      <w:r>
+        <w:t>Pokémon</w:t>
+      </w:r>
+      <w:r>
+        <w:t xml:space="preserve"> (creeps) from getting into a town. The towers will have offensive and defensive capabilities which the player will be able to make use of in order to keep the creeps out of each town. Each level will have a set number of creeps who will attack in ever-increasing waves until all the creeps have been defeated.</w:t>
       </w:r>
     </w:p>
     <w:p>
       <w:pPr>
         <w:pStyle w:val="Heading2"/>
       </w:pPr>
-      <w:r>
-        <w:t>Core Mechanic</w:t>
-      </w:r>
-    </w:p>
-    <w:p>
-      <w:r>
-        <w:t xml:space="preserve">Placing </w:t>
-      </w:r>
-      <w:proofErr w:type="spellStart"/>
-      <w:r>
-        <w:t>Pokemon</w:t>
-      </w:r>
-      <w:proofErr w:type="spellEnd"/>
-      <w:r>
-        <w:t xml:space="preserve"> (</w:t>
-      </w:r>
-      <w:r>
-        <w:t>towers</w:t>
-      </w:r>
-      <w:r>
-        <w:t>)</w:t>
-      </w:r>
-      <w:r>
-        <w:t xml:space="preserve"> on </w:t>
-      </w:r>
-      <w:r>
-        <w:t xml:space="preserve">the map in order to stop an army of invading </w:t>
-      </w:r>
-      <w:proofErr w:type="spellStart"/>
-      <w:r>
-        <w:t>Pokemon</w:t>
-      </w:r>
-      <w:proofErr w:type="spellEnd"/>
-      <w:r>
-        <w:t xml:space="preserve"> (creeps) from getting into a town. The towers will have offensive and defensive capabilities which the player will be able to make use of in order to keep the creeps out of each town. Each level will have a set number of creeps who will attack in ever-increasing waves until all the creeps have been defeated.</w:t>
-      </w:r>
-    </w:p>
+      <w:bookmarkStart w:id="7" w:name="_Toc432412350"/>
+      <w:r>
+        <w:t>Feature List</w:t>
+      </w:r>
+      <w:bookmarkEnd w:id="7"/>
+    </w:p>
+    <w:p/>
     <w:p>
       <w:pPr>
         <w:pStyle w:val="Heading2"/>
       </w:pPr>
-      <w:r>
-        <w:t>Feature List</w:t>
-      </w:r>
-    </w:p>
-    <w:p/>
-    <w:p>
-      <w:pPr>
-        <w:pStyle w:val="Heading2"/>
-      </w:pPr>
+      <w:bookmarkStart w:id="8" w:name="_Toc432412351"/>
       <w:r>
         <w:t>Interaction modes</w:t>
       </w:r>
+      <w:bookmarkEnd w:id="8"/>
     </w:p>
     <w:p>
       <w:pPr>
@@ -315,11 +1929,14 @@
     <w:p/>
     <w:p>
       <w:pPr>
-        <w:pStyle w:val="Heading3"/>
-      </w:pPr>
-      <w:r>
+        <w:pStyle w:val="Heading2"/>
+      </w:pPr>
+      <w:bookmarkStart w:id="9" w:name="_Toc432412352"/>
+      <w:r>
+        <w:lastRenderedPageBreak/>
         <w:t>Level Design</w:t>
       </w:r>
+      <w:bookmarkEnd w:id="9"/>
     </w:p>
     <w:p/>
     <w:p>
@@ -348,7 +1965,7 @@
             <o:lock v:ext="edit" aspectratio="t"/>
           </v:shapetype>
           <v:shape id="_x0000_s1026" type="#_x0000_t75" style="position:absolute;margin-left:-16.4pt;margin-top:.8pt;width:463.5pt;height:303.75pt;z-index:-251657216;mso-position-horizontal-relative:text;mso-position-vertical-relative:text" stroked="t" strokecolor="black [3213]">
-            <v:imagedata r:id="rId6" o:title="Level Concept - Generic"/>
+            <v:imagedata r:id="rId7" o:title="Level Concept - Generic"/>
             <w10:wrap type="square"/>
           </v:shape>
         </w:pict>
@@ -406,7 +2023,7 @@
         <w:lastRenderedPageBreak/>
         <w:pict>
           <v:shape id="_x0000_s1029" type="#_x0000_t75" style="position:absolute;margin-left:17.55pt;margin-top:0;width:405.65pt;height:333.2pt;z-index:251661312;mso-position-horizontal-relative:text;mso-position-vertical-relative:text">
-            <v:imagedata r:id="rId7" o:title="Level Concept - Pallet"/>
+            <v:imagedata r:id="rId8" o:title="Level Concept - Pallet"/>
             <w10:wrap type="square"/>
           </v:shape>
         </w:pict>
@@ -456,107 +2073,221 @@
       <w:r>
         <w:t>parallel and branching paths.</w:t>
       </w:r>
+      <w:r>
+        <w:t xml:space="preserve"> Creeps will be designated a specific path upon creation and they will follow that as they try to enter the town.</w:t>
+      </w:r>
     </w:p>
     <w:p/>
+    <w:p>
+      <w:pPr>
+        <w:pStyle w:val="Heading2"/>
+      </w:pPr>
+      <w:r>
+        <w:t>Game Logic/ Rules</w:t>
+      </w:r>
+    </w:p>
+    <w:p>
+      <w:r>
+        <w:br w:type="page"/>
+      </w:r>
+    </w:p>
     <w:p/>
+    <w:p>
+      <w:pPr>
+        <w:pStyle w:val="Heading1"/>
+      </w:pPr>
+      <w:bookmarkStart w:id="10" w:name="_Toc432412353"/>
+      <w:r>
+        <w:t>Presentation Layer</w:t>
+      </w:r>
+      <w:bookmarkEnd w:id="10"/>
+    </w:p>
+    <w:p>
+      <w:pPr>
+        <w:pStyle w:val="Heading2"/>
+      </w:pPr>
+      <w:bookmarkStart w:id="11" w:name="_Toc432412354"/>
+      <w:r>
+        <w:t>Main Menu</w:t>
+      </w:r>
+      <w:bookmarkEnd w:id="11"/>
+    </w:p>
+    <w:p>
+      <w:r>
+        <w:rPr>
+          <w:noProof/>
+          <w:lang w:eastAsia="en-US"/>
+        </w:rPr>
+        <w:drawing>
+          <wp:anchor distT="0" distB="0" distL="114300" distR="114300" simplePos="0" relativeHeight="251662336" behindDoc="1" locked="0" layoutInCell="1" allowOverlap="1" wp14:anchorId="15221523" wp14:editId="579196A3">
+            <wp:simplePos x="0" y="0"/>
+            <wp:positionH relativeFrom="margin">
+              <wp:align>left</wp:align>
+            </wp:positionH>
+            <wp:positionV relativeFrom="page">
+              <wp:posOffset>2143125</wp:posOffset>
+            </wp:positionV>
+            <wp:extent cx="4972050" cy="3657600"/>
+            <wp:effectExtent l="0" t="0" r="0" b="0"/>
+            <wp:wrapTopAndBottom/>
+            <wp:docPr id="1" name="Picture 1" descr="C:\Users\The Paul Cupido\AppData\Local\Microsoft\Windows\INetCache\Content.Word\Legends 2 - 2.png"/>
+            <wp:cNvGraphicFramePr>
+              <a:graphicFrameLocks xmlns:a="http://schemas.openxmlformats.org/drawingml/2006/main" noChangeAspect="1"/>
+            </wp:cNvGraphicFramePr>
+            <a:graphic xmlns:a="http://schemas.openxmlformats.org/drawingml/2006/main">
+              <a:graphicData uri="http://schemas.openxmlformats.org/drawingml/2006/picture">
+                <pic:pic xmlns:pic="http://schemas.openxmlformats.org/drawingml/2006/picture">
+                  <pic:nvPicPr>
+                    <pic:cNvPr id="0" name="Picture 7" descr="C:\Users\The Paul Cupido\AppData\Local\Microsoft\Windows\INetCache\Content.Word\Legends 2 - 2.png"/>
+                    <pic:cNvPicPr>
+                      <a:picLocks noChangeAspect="1" noChangeArrowheads="1"/>
+                    </pic:cNvPicPr>
+                  </pic:nvPicPr>
+                  <pic:blipFill>
+                    <a:blip r:embed="rId9">
+                      <a:extLst>
+                        <a:ext uri="{28A0092B-C50C-407E-A947-70E740481C1C}">
+                          <a14:useLocalDpi xmlns:a14="http://schemas.microsoft.com/office/drawing/2010/main" val="0"/>
+                        </a:ext>
+                      </a:extLst>
+                    </a:blip>
+                    <a:srcRect/>
+                    <a:stretch>
+                      <a:fillRect/>
+                    </a:stretch>
+                  </pic:blipFill>
+                  <pic:spPr bwMode="auto">
+                    <a:xfrm>
+                      <a:off x="0" y="0"/>
+                      <a:ext cx="4972050" cy="3657600"/>
+                    </a:xfrm>
+                    <a:prstGeom prst="rect">
+                      <a:avLst/>
+                    </a:prstGeom>
+                    <a:noFill/>
+                    <a:ln>
+                      <a:noFill/>
+                    </a:ln>
+                  </pic:spPr>
+                </pic:pic>
+              </a:graphicData>
+            </a:graphic>
+          </wp:anchor>
+        </w:drawing>
+      </w:r>
+    </w:p>
     <w:p/>
+    <w:p>
+      <w:r>
+        <w:t>Potential style for the menu system. This contains all the modes that the game would have.</w:t>
+      </w:r>
+    </w:p>
+    <w:p>
+      <w:r>
+        <w:t xml:space="preserve">Campaign/ Stage selection would be a series of maps which unlock linearly. </w:t>
+      </w:r>
+    </w:p>
+    <w:p>
+      <w:r>
+        <w:t>[Need to design a menu for this]</w:t>
+      </w:r>
+    </w:p>
+    <w:p>
+      <w:r>
+        <w:t>Challenge mode – similar to campaign except the player will be able to choose their trainer and their opponents for the stage and be able to take on additional challenges such as time attacks. [Challenge mode and stage select could be folded into 1 mode]</w:t>
+      </w:r>
+    </w:p>
+    <w:p>
+      <w:r>
+        <w:t>Poke-shop works with challenge mode to help give the user modifiers, additional Pokémon and additional trainers to work with in challenge mode.</w:t>
+      </w:r>
+      <w:bookmarkStart w:id="12" w:name="_GoBack"/>
+      <w:bookmarkEnd w:id="12"/>
+    </w:p>
     <w:p/>
     <w:p>
-      <w:bookmarkStart w:id="0" w:name="_GoBack"/>
-      <w:bookmarkEnd w:id="0"/>
+      <w:pPr>
+        <w:pStyle w:val="Heading2"/>
+      </w:pPr>
+      <w:bookmarkStart w:id="13" w:name="_Toc432412355"/>
+      <w:r>
+        <w:t>In-game menu</w:t>
+      </w:r>
+      <w:bookmarkEnd w:id="13"/>
+    </w:p>
+    <w:p>
+      <w:r>
+        <w:t>Pause Menu</w:t>
+      </w:r>
     </w:p>
     <w:p>
       <w:r>
         <w:lastRenderedPageBreak/>
-        <w:t>Game Logic/ Rules</w:t>
-      </w:r>
-    </w:p>
-    <w:p>
-      <w:pPr>
-        <w:pStyle w:val="Heading1"/>
-      </w:pPr>
-      <w:r>
-        <w:t>Presentation Layer</w:t>
-      </w:r>
-    </w:p>
-    <w:p>
-      <w:r>
-        <w:t>Main Menu</w:t>
+        <w:t>Heads-Up-Display (HUD)</w:t>
       </w:r>
     </w:p>
     <w:p>
       <w:pPr>
         <w:pStyle w:val="Heading2"/>
       </w:pPr>
-      <w:r>
-        <w:t>In-game menu</w:t>
-      </w:r>
-    </w:p>
-    <w:p>
-      <w:r>
-        <w:t>Pause Menu</w:t>
-      </w:r>
-    </w:p>
-    <w:p>
-      <w:r>
-        <w:t>Heads-Up-Display (HUD)</w:t>
-      </w:r>
-    </w:p>
+      <w:bookmarkStart w:id="14" w:name="_Toc432412356"/>
+      <w:r>
+        <w:t>Sound Design</w:t>
+      </w:r>
+      <w:bookmarkEnd w:id="14"/>
+    </w:p>
+    <w:p>
+      <w:pPr>
+        <w:pStyle w:val="Heading3"/>
+      </w:pPr>
+      <w:r>
+        <w:t>List of sound effects which will be incorporated into the menu system and into the game.</w:t>
+      </w:r>
+    </w:p>
+    <w:p>
+      <w:r>
+        <w:t>Main Menu item selection</w:t>
+      </w:r>
+    </w:p>
+    <w:p>
+      <w:r>
+        <w:t>Tower stamina depletion sound</w:t>
+      </w:r>
+    </w:p>
+    <w:p>
+      <w:r>
+        <w:t>Soundtrack</w:t>
+      </w:r>
+    </w:p>
+    <w:p>
+      <w:r>
+        <w:t>Tower placement sound</w:t>
+      </w:r>
+    </w:p>
+    <w:p>
+      <w:r>
+        <w:t>Tower ready sound</w:t>
+      </w:r>
+    </w:p>
+    <w:p/>
     <w:p>
       <w:pPr>
         <w:pStyle w:val="Heading2"/>
       </w:pPr>
-      <w:r>
-        <w:t>Sound Design</w:t>
-      </w:r>
-    </w:p>
-    <w:p>
-      <w:pPr>
-        <w:pStyle w:val="Heading3"/>
-      </w:pPr>
-      <w:r>
-        <w:t>List of sound effects which will be incorporated into the menu system and into the game.</w:t>
-      </w:r>
-    </w:p>
-    <w:p>
-      <w:r>
-        <w:t>Main Menu item selection</w:t>
-      </w:r>
-    </w:p>
-    <w:p>
-      <w:r>
-        <w:t>Tower stamina depletion sound</w:t>
-      </w:r>
-    </w:p>
-    <w:p>
-      <w:r>
-        <w:t>Soundtrack</w:t>
-      </w:r>
-    </w:p>
-    <w:p>
-      <w:r>
-        <w:t>Tower placement sound</w:t>
-      </w:r>
-    </w:p>
-    <w:p>
-      <w:r>
-        <w:t>Tower ready sound</w:t>
-      </w:r>
-    </w:p>
-    <w:p/>
-    <w:p>
-      <w:pPr>
-        <w:pStyle w:val="Heading2"/>
-      </w:pPr>
+      <w:bookmarkStart w:id="15" w:name="_Toc432412357"/>
       <w:r>
         <w:t>Artistic Style</w:t>
       </w:r>
+      <w:bookmarkEnd w:id="15"/>
     </w:p>
     <w:p/>
     <w:sectPr>
       <w:pgSz w:w="12240" w:h="15840"/>
       <w:pgMar w:top="1440" w:right="1440" w:bottom="1440" w:left="1440" w:header="720" w:footer="720" w:gutter="0"/>
+      <w:pgNumType w:start="0"/>
       <w:cols w:space="720"/>
+      <w:titlePg/>
+      <w:docGrid w:linePitch="272"/>
     </w:sectPr>
   </w:body>
 </w:document>
@@ -1130,7 +2861,7 @@
     <w:lsdException w:name="Body Text Indent 2" w:semiHidden="1" w:unhideWhenUsed="1"/>
     <w:lsdException w:name="Body Text Indent 3" w:semiHidden="1" w:unhideWhenUsed="1"/>
     <w:lsdException w:name="Block Text" w:semiHidden="1" w:unhideWhenUsed="1"/>
-    <w:lsdException w:name="Hyperlink" w:semiHidden="1" w:uiPriority="0" w:unhideWhenUsed="1"/>
+    <w:lsdException w:name="Hyperlink" w:semiHidden="1" w:unhideWhenUsed="1"/>
     <w:lsdException w:name="FollowedHyperlink" w:semiHidden="1" w:unhideWhenUsed="1"/>
     <w:lsdException w:name="Strong" w:uiPriority="22" w:qFormat="1"/>
     <w:lsdException w:name="Emphasis" w:uiPriority="20" w:qFormat="1"/>
@@ -1879,6 +3610,7 @@
   <w:style w:type="character" w:styleId="Hyperlink">
     <w:name w:val="Hyperlink"/>
     <w:basedOn w:val="DefaultParagraphFont"/>
+    <w:uiPriority w:val="99"/>
     <w:unhideWhenUsed/>
     <w:rPr>
       <w:color w:val="4389D7" w:themeColor="text2" w:themeTint="99"/>
@@ -2055,7 +3787,6 @@
     <w:basedOn w:val="Heading1"/>
     <w:next w:val="Normal"/>
     <w:uiPriority w:val="39"/>
-    <w:semiHidden/>
     <w:unhideWhenUsed/>
     <w:qFormat/>
     <w:rsid w:val="00AB7F90"/>
@@ -2063,7 +3794,593 @@
       <w:outlineLvl w:val="9"/>
     </w:pPr>
   </w:style>
+  <w:style w:type="paragraph" w:styleId="TOC1">
+    <w:name w:val="toc 1"/>
+    <w:basedOn w:val="Normal"/>
+    <w:next w:val="Normal"/>
+    <w:autoRedefine/>
+    <w:uiPriority w:val="39"/>
+    <w:unhideWhenUsed/>
+    <w:rsid w:val="007218E1"/>
+    <w:pPr>
+      <w:spacing w:after="100"/>
+    </w:pPr>
+  </w:style>
+  <w:style w:type="paragraph" w:styleId="TOC2">
+    <w:name w:val="toc 2"/>
+    <w:basedOn w:val="Normal"/>
+    <w:next w:val="Normal"/>
+    <w:autoRedefine/>
+    <w:uiPriority w:val="39"/>
+    <w:unhideWhenUsed/>
+    <w:rsid w:val="007218E1"/>
+    <w:pPr>
+      <w:spacing w:after="100"/>
+      <w:ind w:left="200"/>
+    </w:pPr>
+  </w:style>
+  <w:style w:type="paragraph" w:styleId="TOC3">
+    <w:name w:val="toc 3"/>
+    <w:basedOn w:val="Normal"/>
+    <w:next w:val="Normal"/>
+    <w:autoRedefine/>
+    <w:uiPriority w:val="39"/>
+    <w:unhideWhenUsed/>
+    <w:rsid w:val="007218E1"/>
+    <w:pPr>
+      <w:spacing w:after="100"/>
+      <w:ind w:left="400"/>
+    </w:pPr>
+  </w:style>
 </w:styles>
+</file>
+
+<file path=word/glossary/document.xml><?xml version="1.0" encoding="utf-8"?>
+<w:glossaryDocument xmlns:wpc="http://schemas.microsoft.com/office/word/2010/wordprocessingCanvas" xmlns:mc="http://schemas.openxmlformats.org/markup-compatibility/2006" xmlns:o="urn:schemas-microsoft-com:office:office" xmlns:r="http://schemas.openxmlformats.org/officeDocument/2006/relationships" xmlns:m="http://schemas.openxmlformats.org/officeDocument/2006/math" xmlns:v="urn:schemas-microsoft-com:vml" xmlns:wp14="http://schemas.microsoft.com/office/word/2010/wordprocessingDrawing" xmlns:wp="http://schemas.openxmlformats.org/drawingml/2006/wordprocessingDrawing" xmlns:w10="urn:schemas-microsoft-com:office:word" xmlns:w="http://schemas.openxmlformats.org/wordprocessingml/2006/main" xmlns:w14="http://schemas.microsoft.com/office/word/2010/wordml" xmlns:w15="http://schemas.microsoft.com/office/word/2012/wordml" xmlns:wpg="http://schemas.microsoft.com/office/word/2010/wordprocessingGroup" xmlns:wpi="http://schemas.microsoft.com/office/word/2010/wordprocessingInk" xmlns:wne="http://schemas.microsoft.com/office/word/2006/wordml" xmlns:wps="http://schemas.microsoft.com/office/word/2010/wordprocessingShape" mc:Ignorable="w14 w15 wp14"/>
+</file>
+
+<file path=word/glossary/fontTable.xml><?xml version="1.0" encoding="utf-8"?>
+<w:fonts xmlns:mc="http://schemas.openxmlformats.org/markup-compatibility/2006" xmlns:r="http://schemas.openxmlformats.org/officeDocument/2006/relationships" xmlns:w="http://schemas.openxmlformats.org/wordprocessingml/2006/main" xmlns:w14="http://schemas.microsoft.com/office/word/2010/wordml" xmlns:w15="http://schemas.microsoft.com/office/word/2012/wordml" mc:Ignorable="w14 w15">
+  <w:font w:name="Times New Roman">
+    <w:panose1 w:val="02020603050405020304"/>
+    <w:charset w:val="00"/>
+    <w:family w:val="roman"/>
+    <w:pitch w:val="variable"/>
+    <w:sig w:usb0="E0002EFF" w:usb1="C0007843" w:usb2="00000009" w:usb3="00000000" w:csb0="000001FF" w:csb1="00000000"/>
+  </w:font>
+  <w:font w:name="Symbol">
+    <w:panose1 w:val="05050102010706020507"/>
+    <w:charset w:val="02"/>
+    <w:family w:val="roman"/>
+    <w:pitch w:val="variable"/>
+    <w:sig w:usb0="00000000" w:usb1="10000000" w:usb2="00000000" w:usb3="00000000" w:csb0="80000000" w:csb1="00000000"/>
+  </w:font>
+  <w:font w:name="Courier New">
+    <w:panose1 w:val="02070309020205020404"/>
+    <w:charset w:val="00"/>
+    <w:family w:val="modern"/>
+    <w:pitch w:val="fixed"/>
+    <w:sig w:usb0="E0002EFF" w:usb1="C0007843" w:usb2="00000009" w:usb3="00000000" w:csb0="000001FF" w:csb1="00000000"/>
+  </w:font>
+  <w:font w:name="Wingdings">
+    <w:panose1 w:val="05000000000000000000"/>
+    <w:charset w:val="02"/>
+    <w:family w:val="auto"/>
+    <w:pitch w:val="variable"/>
+    <w:sig w:usb0="00000000" w:usb1="10000000" w:usb2="00000000" w:usb3="00000000" w:csb0="80000000" w:csb1="00000000"/>
+  </w:font>
+  <w:font w:name="Century Gothic">
+    <w:panose1 w:val="020B0502020202020204"/>
+    <w:charset w:val="00"/>
+    <w:family w:val="swiss"/>
+    <w:pitch w:val="variable"/>
+    <w:sig w:usb0="00000287" w:usb1="00000000" w:usb2="00000000" w:usb3="00000000" w:csb0="0000009F" w:csb1="00000000"/>
+  </w:font>
+  <w:font w:name="Meiryo">
+    <w:altName w:val="Arial Unicode MS"/>
+    <w:panose1 w:val="020B0604030504040204"/>
+    <w:charset w:val="80"/>
+    <w:family w:val="swiss"/>
+    <w:pitch w:val="variable"/>
+    <w:sig w:usb0="00000000" w:usb1="6AC7FFFF" w:usb2="08000012" w:usb3="00000000" w:csb0="0002009F" w:csb1="00000000"/>
+  </w:font>
+  <w:font w:name="Calibri">
+    <w:panose1 w:val="020F0502020204030204"/>
+    <w:charset w:val="00"/>
+    <w:family w:val="swiss"/>
+    <w:pitch w:val="variable"/>
+    <w:sig w:usb0="E00002FF" w:usb1="4000ACFF" w:usb2="00000001" w:usb3="00000000" w:csb0="0000019F" w:csb1="00000000"/>
+  </w:font>
+  <w:font w:name="Calibri Light">
+    <w:panose1 w:val="020F0302020204030204"/>
+    <w:charset w:val="00"/>
+    <w:family w:val="swiss"/>
+    <w:pitch w:val="variable"/>
+    <w:sig w:usb0="A00002EF" w:usb1="4000207B" w:usb2="00000000" w:usb3="00000000" w:csb0="0000019F" w:csb1="00000000"/>
+  </w:font>
+</w:fonts>
+</file>
+
+<file path=word/glossary/settings.xml><?xml version="1.0" encoding="utf-8"?>
+<w:settings xmlns:mc="http://schemas.openxmlformats.org/markup-compatibility/2006" xmlns:o="urn:schemas-microsoft-com:office:office" xmlns:r="http://schemas.openxmlformats.org/officeDocument/2006/relationships" xmlns:m="http://schemas.openxmlformats.org/officeDocument/2006/math" xmlns:v="urn:schemas-microsoft-com:vml" xmlns:w10="urn:schemas-microsoft-com:office:word" xmlns:w="http://schemas.openxmlformats.org/wordprocessingml/2006/main" xmlns:w14="http://schemas.microsoft.com/office/word/2010/wordml" xmlns:w15="http://schemas.microsoft.com/office/word/2012/wordml" xmlns:sl="http://schemas.openxmlformats.org/schemaLibrary/2006/main" mc:Ignorable="w14 w15">
+  <w:view w:val="normal"/>
+  <w:defaultTabStop w:val="720"/>
+  <w:characterSpacingControl w:val="doNotCompress"/>
+  <w:compat>
+    <w:useFELayout/>
+    <w:compatSetting w:name="compatibilityMode" w:uri="http://schemas.microsoft.com/office/word" w:val="15"/>
+    <w:compatSetting w:name="overrideTableStyleFontSizeAndJustification" w:uri="http://schemas.microsoft.com/office/word" w:val="1"/>
+    <w:compatSetting w:name="enableOpenTypeFeatures" w:uri="http://schemas.microsoft.com/office/word" w:val="1"/>
+    <w:compatSetting w:name="doNotFlipMirrorIndents" w:uri="http://schemas.microsoft.com/office/word" w:val="1"/>
+    <w:compatSetting w:name="differentiateMultirowTableHeaders" w:uri="http://schemas.microsoft.com/office/word" w:val="1"/>
+  </w:compat>
+  <w:rsids>
+    <w:rsidRoot w:val="00A46CE5"/>
+    <w:rsid w:val="00A46CE5"/>
+    <w:rsid w:val="00D97665"/>
+  </w:rsids>
+  <m:mathPr>
+    <m:mathFont m:val="Cambria Math"/>
+    <m:brkBin m:val="before"/>
+    <m:brkBinSub m:val="--"/>
+    <m:smallFrac m:val="0"/>
+    <m:dispDef/>
+    <m:lMargin m:val="0"/>
+    <m:rMargin m:val="0"/>
+    <m:defJc m:val="centerGroup"/>
+    <m:wrapIndent m:val="1440"/>
+    <m:intLim m:val="subSup"/>
+    <m:naryLim m:val="undOvr"/>
+  </m:mathPr>
+  <w:themeFontLang w:val="en-US"/>
+  <w:clrSchemeMapping w:bg1="light1" w:t1="dark1" w:bg2="light2" w:t2="dark2" w:accent1="accent1" w:accent2="accent2" w:accent3="accent3" w:accent4="accent4" w:accent5="accent5" w:accent6="accent6" w:hyperlink="hyperlink" w:followedHyperlink="followedHyperlink"/>
+  <w:decimalSymbol w:val="."/>
+  <w:listSeparator w:val=","/>
+  <w15:chartTrackingRefBased/>
+</w:settings>
+</file>
+
+<file path=word/glossary/styles.xml><?xml version="1.0" encoding="utf-8"?>
+<w:styles xmlns:mc="http://schemas.openxmlformats.org/markup-compatibility/2006" xmlns:r="http://schemas.openxmlformats.org/officeDocument/2006/relationships" xmlns:w="http://schemas.openxmlformats.org/wordprocessingml/2006/main" xmlns:w14="http://schemas.microsoft.com/office/word/2010/wordml" xmlns:w15="http://schemas.microsoft.com/office/word/2012/wordml" mc:Ignorable="w14 w15">
+  <w:docDefaults>
+    <w:rPrDefault>
+      <w:rPr>
+        <w:rFonts w:asciiTheme="minorHAnsi" w:eastAsiaTheme="minorEastAsia" w:hAnsiTheme="minorHAnsi" w:cstheme="minorBidi"/>
+        <w:sz w:val="22"/>
+        <w:szCs w:val="22"/>
+        <w:lang w:val="en-US" w:eastAsia="en-US" w:bidi="ar-SA"/>
+      </w:rPr>
+    </w:rPrDefault>
+    <w:pPrDefault>
+      <w:pPr>
+        <w:spacing w:after="160" w:line="259" w:lineRule="auto"/>
+      </w:pPr>
+    </w:pPrDefault>
+  </w:docDefaults>
+  <w:latentStyles w:defLockedState="0" w:defUIPriority="99" w:defSemiHidden="0" w:defUnhideWhenUsed="0" w:defQFormat="0" w:count="371">
+    <w:lsdException w:name="Normal" w:uiPriority="0" w:qFormat="1"/>
+    <w:lsdException w:name="heading 1" w:uiPriority="9" w:qFormat="1"/>
+    <w:lsdException w:name="heading 2" w:semiHidden="1" w:uiPriority="9" w:unhideWhenUsed="1" w:qFormat="1"/>
+    <w:lsdException w:name="heading 3" w:semiHidden="1" w:uiPriority="9" w:unhideWhenUsed="1" w:qFormat="1"/>
+    <w:lsdException w:name="heading 4" w:semiHidden="1" w:uiPriority="9" w:unhideWhenUsed="1" w:qFormat="1"/>
+    <w:lsdException w:name="heading 5" w:semiHidden="1" w:uiPriority="9" w:unhideWhenUsed="1" w:qFormat="1"/>
+    <w:lsdException w:name="heading 6" w:semiHidden="1" w:uiPriority="9" w:unhideWhenUsed="1" w:qFormat="1"/>
+    <w:lsdException w:name="heading 7" w:semiHidden="1" w:uiPriority="9" w:unhideWhenUsed="1" w:qFormat="1"/>
+    <w:lsdException w:name="heading 8" w:semiHidden="1" w:uiPriority="9" w:unhideWhenUsed="1" w:qFormat="1"/>
+    <w:lsdException w:name="heading 9" w:semiHidden="1" w:uiPriority="9" w:unhideWhenUsed="1" w:qFormat="1"/>
+    <w:lsdException w:name="index 1" w:semiHidden="1" w:unhideWhenUsed="1"/>
+    <w:lsdException w:name="index 2" w:semiHidden="1" w:unhideWhenUsed="1"/>
+    <w:lsdException w:name="index 3" w:semiHidden="1" w:unhideWhenUsed="1"/>
+    <w:lsdException w:name="index 4" w:semiHidden="1" w:unhideWhenUsed="1"/>
+    <w:lsdException w:name="index 5" w:semiHidden="1" w:unhideWhenUsed="1"/>
+    <w:lsdException w:name="index 6" w:semiHidden="1" w:unhideWhenUsed="1"/>
+    <w:lsdException w:name="index 7" w:semiHidden="1" w:unhideWhenUsed="1"/>
+    <w:lsdException w:name="index 8" w:semiHidden="1" w:unhideWhenUsed="1"/>
+    <w:lsdException w:name="index 9" w:semiHidden="1" w:unhideWhenUsed="1"/>
+    <w:lsdException w:name="toc 1" w:semiHidden="1" w:uiPriority="39" w:unhideWhenUsed="1"/>
+    <w:lsdException w:name="toc 2" w:semiHidden="1" w:uiPriority="39" w:unhideWhenUsed="1"/>
+    <w:lsdException w:name="toc 3" w:semiHidden="1" w:uiPriority="39" w:unhideWhenUsed="1"/>
+    <w:lsdException w:name="toc 4" w:semiHidden="1" w:uiPriority="39" w:unhideWhenUsed="1"/>
+    <w:lsdException w:name="toc 5" w:semiHidden="1" w:uiPriority="39" w:unhideWhenUsed="1"/>
+    <w:lsdException w:name="toc 6" w:semiHidden="1" w:uiPriority="39" w:unhideWhenUsed="1"/>
+    <w:lsdException w:name="toc 7" w:semiHidden="1" w:uiPriority="39" w:unhideWhenUsed="1"/>
+    <w:lsdException w:name="toc 8" w:semiHidden="1" w:uiPriority="39" w:unhideWhenUsed="1"/>
+    <w:lsdException w:name="toc 9" w:semiHidden="1" w:uiPriority="39" w:unhideWhenUsed="1"/>
+    <w:lsdException w:name="Normal Indent" w:semiHidden="1" w:unhideWhenUsed="1"/>
+    <w:lsdException w:name="footnote text" w:semiHidden="1" w:unhideWhenUsed="1"/>
+    <w:lsdException w:name="annotation text" w:semiHidden="1" w:unhideWhenUsed="1"/>
+    <w:lsdException w:name="header" w:semiHidden="1" w:unhideWhenUsed="1"/>
+    <w:lsdException w:name="footer" w:semiHidden="1" w:unhideWhenUsed="1"/>
+    <w:lsdException w:name="index heading" w:semiHidden="1" w:unhideWhenUsed="1"/>
+    <w:lsdException w:name="caption" w:semiHidden="1" w:uiPriority="35" w:unhideWhenUsed="1" w:qFormat="1"/>
+    <w:lsdException w:name="table of figures" w:semiHidden="1" w:unhideWhenUsed="1"/>
+    <w:lsdException w:name="envelope address" w:semiHidden="1" w:unhideWhenUsed="1"/>
+    <w:lsdException w:name="envelope return" w:semiHidden="1" w:unhideWhenUsed="1"/>
+    <w:lsdException w:name="footnote reference" w:semiHidden="1" w:unhideWhenUsed="1"/>
+    <w:lsdException w:name="annotation reference" w:semiHidden="1" w:unhideWhenUsed="1"/>
+    <w:lsdException w:name="line number" w:semiHidden="1" w:unhideWhenUsed="1"/>
+    <w:lsdException w:name="page number" w:semiHidden="1" w:unhideWhenUsed="1"/>
+    <w:lsdException w:name="endnote reference" w:semiHidden="1" w:unhideWhenUsed="1"/>
+    <w:lsdException w:name="endnote text" w:semiHidden="1" w:unhideWhenUsed="1"/>
+    <w:lsdException w:name="table of authorities" w:semiHidden="1" w:unhideWhenUsed="1"/>
+    <w:lsdException w:name="macro" w:semiHidden="1" w:unhideWhenUsed="1"/>
+    <w:lsdException w:name="toa heading" w:semiHidden="1" w:unhideWhenUsed="1"/>
+    <w:lsdException w:name="List" w:semiHidden="1" w:unhideWhenUsed="1"/>
+    <w:lsdException w:name="List Bullet" w:semiHidden="1" w:unhideWhenUsed="1"/>
+    <w:lsdException w:name="List Number" w:semiHidden="1" w:unhideWhenUsed="1"/>
+    <w:lsdException w:name="List 2" w:semiHidden="1" w:unhideWhenUsed="1"/>
+    <w:lsdException w:name="List 3" w:semiHidden="1" w:unhideWhenUsed="1"/>
+    <w:lsdException w:name="List 4" w:semiHidden="1" w:unhideWhenUsed="1"/>
+    <w:lsdException w:name="List 5" w:semiHidden="1" w:unhideWhenUsed="1"/>
+    <w:lsdException w:name="List Bullet 2" w:semiHidden="1" w:unhideWhenUsed="1"/>
+    <w:lsdException w:name="List Bullet 3" w:semiHidden="1" w:unhideWhenUsed="1"/>
+    <w:lsdException w:name="List Bullet 4" w:semiHidden="1" w:unhideWhenUsed="1"/>
+    <w:lsdException w:name="List Bullet 5" w:semiHidden="1" w:unhideWhenUsed="1"/>
+    <w:lsdException w:name="List Number 2" w:semiHidden="1" w:unhideWhenUsed="1"/>
+    <w:lsdException w:name="List Number 3" w:semiHidden="1" w:unhideWhenUsed="1"/>
+    <w:lsdException w:name="List Number 4" w:semiHidden="1" w:unhideWhenUsed="1"/>
+    <w:lsdException w:name="List Number 5" w:semiHidden="1" w:unhideWhenUsed="1"/>
+    <w:lsdException w:name="Title" w:uiPriority="10" w:qFormat="1"/>
+    <w:lsdException w:name="Closing" w:semiHidden="1" w:unhideWhenUsed="1"/>
+    <w:lsdException w:name="Signature" w:semiHidden="1" w:unhideWhenUsed="1"/>
+    <w:lsdException w:name="Default Paragraph Font" w:semiHidden="1" w:uiPriority="1" w:unhideWhenUsed="1"/>
+    <w:lsdException w:name="Body Text" w:semiHidden="1" w:unhideWhenUsed="1"/>
+    <w:lsdException w:name="Body Text Indent" w:semiHidden="1" w:unhideWhenUsed="1"/>
+    <w:lsdException w:name="List Continue" w:semiHidden="1" w:unhideWhenUsed="1"/>
+    <w:lsdException w:name="List Continue 2" w:semiHidden="1" w:unhideWhenUsed="1"/>
+    <w:lsdException w:name="List Continue 3" w:semiHidden="1" w:unhideWhenUsed="1"/>
+    <w:lsdException w:name="List Continue 4" w:semiHidden="1" w:unhideWhenUsed="1"/>
+    <w:lsdException w:name="List Continue 5" w:semiHidden="1" w:unhideWhenUsed="1"/>
+    <w:lsdException w:name="Message Header" w:semiHidden="1" w:unhideWhenUsed="1"/>
+    <w:lsdException w:name="Subtitle" w:uiPriority="11" w:qFormat="1"/>
+    <w:lsdException w:name="Salutation" w:semiHidden="1" w:unhideWhenUsed="1"/>
+    <w:lsdException w:name="Date" w:semiHidden="1" w:unhideWhenUsed="1"/>
+    <w:lsdException w:name="Body Text First Indent" w:semiHidden="1" w:unhideWhenUsed="1"/>
+    <w:lsdException w:name="Body Text First Indent 2" w:semiHidden="1" w:unhideWhenUsed="1"/>
+    <w:lsdException w:name="Note Heading" w:semiHidden="1" w:unhideWhenUsed="1"/>
+    <w:lsdException w:name="Body Text 2" w:semiHidden="1" w:unhideWhenUsed="1"/>
+    <w:lsdException w:name="Body Text 3" w:semiHidden="1" w:unhideWhenUsed="1"/>
+    <w:lsdException w:name="Body Text Indent 2" w:semiHidden="1" w:unhideWhenUsed="1"/>
+    <w:lsdException w:name="Body Text Indent 3" w:semiHidden="1" w:unhideWhenUsed="1"/>
+    <w:lsdException w:name="Block Text" w:semiHidden="1" w:unhideWhenUsed="1"/>
+    <w:lsdException w:name="Hyperlink" w:semiHidden="1" w:unhideWhenUsed="1"/>
+    <w:lsdException w:name="FollowedHyperlink" w:semiHidden="1" w:unhideWhenUsed="1"/>
+    <w:lsdException w:name="Strong" w:uiPriority="22" w:qFormat="1"/>
+    <w:lsdException w:name="Emphasis" w:uiPriority="20" w:qFormat="1"/>
+    <w:lsdException w:name="Document Map" w:semiHidden="1" w:unhideWhenUsed="1"/>
+    <w:lsdException w:name="Plain Text" w:semiHidden="1" w:unhideWhenUsed="1"/>
+    <w:lsdException w:name="E-mail Signature" w:semiHidden="1" w:unhideWhenUsed="1"/>
+    <w:lsdException w:name="HTML Top of Form" w:semiHidden="1" w:unhideWhenUsed="1"/>
+    <w:lsdException w:name="HTML Bottom of Form" w:semiHidden="1" w:unhideWhenUsed="1"/>
+    <w:lsdException w:name="Normal (Web)" w:semiHidden="1" w:unhideWhenUsed="1"/>
+    <w:lsdException w:name="HTML Acronym" w:semiHidden="1" w:unhideWhenUsed="1"/>
+    <w:lsdException w:name="HTML Address" w:semiHidden="1" w:unhideWhenUsed="1"/>
+    <w:lsdException w:name="HTML Cite" w:semiHidden="1" w:unhideWhenUsed="1"/>
+    <w:lsdException w:name="HTML Code" w:semiHidden="1" w:unhideWhenUsed="1"/>
+    <w:lsdException w:name="HTML Definition" w:semiHidden="1" w:unhideWhenUsed="1"/>
+    <w:lsdException w:name="HTML Keyboard" w:semiHidden="1" w:unhideWhenUsed="1"/>
+    <w:lsdException w:name="HTML Preformatted" w:semiHidden="1" w:unhideWhenUsed="1"/>
+    <w:lsdException w:name="HTML Sample" w:semiHidden="1" w:unhideWhenUsed="1"/>
+    <w:lsdException w:name="HTML Typewriter" w:semiHidden="1" w:unhideWhenUsed="1"/>
+    <w:lsdException w:name="HTML Variable" w:semiHidden="1" w:unhideWhenUsed="1"/>
+    <w:lsdException w:name="Normal Table" w:semiHidden="1" w:unhideWhenUsed="1"/>
+    <w:lsdException w:name="annotation subject" w:semiHidden="1" w:unhideWhenUsed="1"/>
+    <w:lsdException w:name="No List" w:semiHidden="1" w:unhideWhenUsed="1"/>
+    <w:lsdException w:name="Outline List 1" w:semiHidden="1" w:unhideWhenUsed="1"/>
+    <w:lsdException w:name="Outline List 2" w:semiHidden="1" w:unhideWhenUsed="1"/>
+    <w:lsdException w:name="Outline List 3" w:semiHidden="1" w:unhideWhenUsed="1"/>
+    <w:lsdException w:name="Table Simple 1" w:semiHidden="1" w:unhideWhenUsed="1"/>
+    <w:lsdException w:name="Table Simple 2" w:semiHidden="1" w:unhideWhenUsed="1"/>
+    <w:lsdException w:name="Table Simple 3" w:semiHidden="1" w:unhideWhenUsed="1"/>
+    <w:lsdException w:name="Table Classic 1" w:semiHidden="1" w:unhideWhenUsed="1"/>
+    <w:lsdException w:name="Table Classic 2" w:semiHidden="1" w:unhideWhenUsed="1"/>
+    <w:lsdException w:name="Table Classic 3" w:semiHidden="1" w:unhideWhenUsed="1"/>
+    <w:lsdException w:name="Table Classic 4" w:semiHidden="1" w:unhideWhenUsed="1"/>
+    <w:lsdException w:name="Table Colorful 1" w:semiHidden="1" w:unhideWhenUsed="1"/>
+    <w:lsdException w:name="Table Colorful 2" w:semiHidden="1" w:unhideWhenUsed="1"/>
+    <w:lsdException w:name="Table Colorful 3" w:semiHidden="1" w:unhideWhenUsed="1"/>
+    <w:lsdException w:name="Table Columns 1" w:semiHidden="1" w:unhideWhenUsed="1"/>
+    <w:lsdException w:name="Table Columns 2" w:semiHidden="1" w:unhideWhenUsed="1"/>
+    <w:lsdException w:name="Table Columns 3" w:semiHidden="1" w:unhideWhenUsed="1"/>
+    <w:lsdException w:name="Table Columns 4" w:semiHidden="1" w:unhideWhenUsed="1"/>
+    <w:lsdException w:name="Table Columns 5" w:semiHidden="1" w:unhideWhenUsed="1"/>
+    <w:lsdException w:name="Table Grid 1" w:semiHidden="1" w:unhideWhenUsed="1"/>
+    <w:lsdException w:name="Table Grid 2" w:semiHidden="1" w:unhideWhenUsed="1"/>
+    <w:lsdException w:name="Table Grid 3" w:semiHidden="1" w:unhideWhenUsed="1"/>
+    <w:lsdException w:name="Table Grid 4" w:semiHidden="1" w:unhideWhenUsed="1"/>
+    <w:lsdException w:name="Table Grid 5" w:semiHidden="1" w:unhideWhenUsed="1"/>
+    <w:lsdException w:name="Table Grid 6" w:semiHidden="1" w:unhideWhenUsed="1"/>
+    <w:lsdException w:name="Table Grid 7" w:semiHidden="1" w:unhideWhenUsed="1"/>
+    <w:lsdException w:name="Table Grid 8" w:semiHidden="1" w:unhideWhenUsed="1"/>
+    <w:lsdException w:name="Table List 1" w:semiHidden="1" w:unhideWhenUsed="1"/>
+    <w:lsdException w:name="Table List 2" w:semiHidden="1" w:unhideWhenUsed="1"/>
+    <w:lsdException w:name="Table List 3" w:semiHidden="1" w:unhideWhenUsed="1"/>
+    <w:lsdException w:name="Table List 4" w:semiHidden="1" w:unhideWhenUsed="1"/>
+    <w:lsdException w:name="Table List 5" w:semiHidden="1" w:unhideWhenUsed="1"/>
+    <w:lsdException w:name="Table List 6" w:semiHidden="1" w:unhideWhenUsed="1"/>
+    <w:lsdException w:name="Table List 7" w:semiHidden="1" w:unhideWhenUsed="1"/>
+    <w:lsdException w:name="Table List 8" w:semiHidden="1" w:unhideWhenUsed="1"/>
+    <w:lsdException w:name="Table 3D effects 1" w:semiHidden="1" w:unhideWhenUsed="1"/>
+    <w:lsdException w:name="Table 3D effects 2" w:semiHidden="1" w:unhideWhenUsed="1"/>
+    <w:lsdException w:name="Table 3D effects 3" w:semiHidden="1" w:unhideWhenUsed="1"/>
+    <w:lsdException w:name="Table Contemporary" w:semiHidden="1" w:unhideWhenUsed="1"/>
+    <w:lsdException w:name="Table Elegant" w:semiHidden="1" w:unhideWhenUsed="1"/>
+    <w:lsdException w:name="Table Professional" w:semiHidden="1" w:unhideWhenUsed="1"/>
+    <w:lsdException w:name="Table Subtle 1" w:semiHidden="1" w:unhideWhenUsed="1"/>
+    <w:lsdException w:name="Table Subtle 2" w:semiHidden="1" w:unhideWhenUsed="1"/>
+    <w:lsdException w:name="Table Web 1" w:semiHidden="1" w:unhideWhenUsed="1"/>
+    <w:lsdException w:name="Table Web 2" w:semiHidden="1" w:unhideWhenUsed="1"/>
+    <w:lsdException w:name="Table Web 3" w:semiHidden="1" w:unhideWhenUsed="1"/>
+    <w:lsdException w:name="Balloon Text" w:semiHidden="1" w:unhideWhenUsed="1"/>
+    <w:lsdException w:name="Table Grid" w:uiPriority="39"/>
+    <w:lsdException w:name="Table Theme" w:semiHidden="1" w:unhideWhenUsed="1"/>
+    <w:lsdException w:name="Placeholder Text" w:semiHidden="1"/>
+    <w:lsdException w:name="No Spacing" w:uiPriority="1" w:qFormat="1"/>
+    <w:lsdException w:name="Light Shading" w:uiPriority="60"/>
+    <w:lsdException w:name="Light List" w:uiPriority="61"/>
+    <w:lsdException w:name="Light Grid" w:uiPriority="62"/>
+    <w:lsdException w:name="Medium Shading 1" w:uiPriority="63"/>
+    <w:lsdException w:name="Medium Shading 2" w:uiPriority="64"/>
+    <w:lsdException w:name="Medium List 1" w:uiPriority="65"/>
+    <w:lsdException w:name="Medium List 2" w:uiPriority="66"/>
+    <w:lsdException w:name="Medium Grid 1" w:uiPriority="67"/>
+    <w:lsdException w:name="Medium Grid 2" w:uiPriority="68"/>
+    <w:lsdException w:name="Medium Grid 3" w:uiPriority="69"/>
+    <w:lsdException w:name="Dark List" w:uiPriority="70"/>
+    <w:lsdException w:name="Colorful Shading" w:uiPriority="71"/>
+    <w:lsdException w:name="Colorful List" w:uiPriority="72"/>
+    <w:lsdException w:name="Colorful Grid" w:uiPriority="73"/>
+    <w:lsdException w:name="Light Shading Accent 1" w:uiPriority="60"/>
+    <w:lsdException w:name="Light List Accent 1" w:uiPriority="61"/>
+    <w:lsdException w:name="Light Grid Accent 1" w:uiPriority="62"/>
+    <w:lsdException w:name="Medium Shading 1 Accent 1" w:uiPriority="63"/>
+    <w:lsdException w:name="Medium Shading 2 Accent 1" w:uiPriority="64"/>
+    <w:lsdException w:name="Medium List 1 Accent 1" w:uiPriority="65"/>
+    <w:lsdException w:name="Revision" w:semiHidden="1"/>
+    <w:lsdException w:name="List Paragraph" w:uiPriority="34" w:qFormat="1"/>
+    <w:lsdException w:name="Quote" w:uiPriority="29" w:qFormat="1"/>
+    <w:lsdException w:name="Intense Quote" w:uiPriority="30" w:qFormat="1"/>
+    <w:lsdException w:name="Medium List 2 Accent 1" w:uiPriority="66"/>
+    <w:lsdException w:name="Medium Grid 1 Accent 1" w:uiPriority="67"/>
+    <w:lsdException w:name="Medium Grid 2 Accent 1" w:uiPriority="68"/>
+    <w:lsdException w:name="Medium Grid 3 Accent 1" w:uiPriority="69"/>
+    <w:lsdException w:name="Dark List Accent 1" w:uiPriority="70"/>
+    <w:lsdException w:name="Colorful Shading Accent 1" w:uiPriority="71"/>
+    <w:lsdException w:name="Colorful List Accent 1" w:uiPriority="72"/>
+    <w:lsdException w:name="Colorful Grid Accent 1" w:uiPriority="73"/>
+    <w:lsdException w:name="Light Shading Accent 2" w:uiPriority="60"/>
+    <w:lsdException w:name="Light List Accent 2" w:uiPriority="61"/>
+    <w:lsdException w:name="Light Grid Accent 2" w:uiPriority="62"/>
+    <w:lsdException w:name="Medium Shading 1 Accent 2" w:uiPriority="63"/>
+    <w:lsdException w:name="Medium Shading 2 Accent 2" w:uiPriority="64"/>
+    <w:lsdException w:name="Medium List 1 Accent 2" w:uiPriority="65"/>
+    <w:lsdException w:name="Medium List 2 Accent 2" w:uiPriority="66"/>
+    <w:lsdException w:name="Medium Grid 1 Accent 2" w:uiPriority="67"/>
+    <w:lsdException w:name="Medium Grid 2 Accent 2" w:uiPriority="68"/>
+    <w:lsdException w:name="Medium Grid 3 Accent 2" w:uiPriority="69"/>
+    <w:lsdException w:name="Dark List Accent 2" w:uiPriority="70"/>
+    <w:lsdException w:name="Colorful Shading Accent 2" w:uiPriority="71"/>
+    <w:lsdException w:name="Colorful List Accent 2" w:uiPriority="72"/>
+    <w:lsdException w:name="Colorful Grid Accent 2" w:uiPriority="73"/>
+    <w:lsdException w:name="Light Shading Accent 3" w:uiPriority="60"/>
+    <w:lsdException w:name="Light List Accent 3" w:uiPriority="61"/>
+    <w:lsdException w:name="Light Grid Accent 3" w:uiPriority="62"/>
+    <w:lsdException w:name="Medium Shading 1 Accent 3" w:uiPriority="63"/>
+    <w:lsdException w:name="Medium Shading 2 Accent 3" w:uiPriority="64"/>
+    <w:lsdException w:name="Medium List 1 Accent 3" w:uiPriority="65"/>
+    <w:lsdException w:name="Medium List 2 Accent 3" w:uiPriority="66"/>
+    <w:lsdException w:name="Medium Grid 1 Accent 3" w:uiPriority="67"/>
+    <w:lsdException w:name="Medium Grid 2 Accent 3" w:uiPriority="68"/>
+    <w:lsdException w:name="Medium Grid 3 Accent 3" w:uiPriority="69"/>
+    <w:lsdException w:name="Dark List Accent 3" w:uiPriority="70"/>
+    <w:lsdException w:name="Colorful Shading Accent 3" w:uiPriority="71"/>
+    <w:lsdException w:name="Colorful List Accent 3" w:uiPriority="72"/>
+    <w:lsdException w:name="Colorful Grid Accent 3" w:uiPriority="73"/>
+    <w:lsdException w:name="Light Shading Accent 4" w:uiPriority="60"/>
+    <w:lsdException w:name="Light List Accent 4" w:uiPriority="61"/>
+    <w:lsdException w:name="Light Grid Accent 4" w:uiPriority="62"/>
+    <w:lsdException w:name="Medium Shading 1 Accent 4" w:uiPriority="63"/>
+    <w:lsdException w:name="Medium Shading 2 Accent 4" w:uiPriority="64"/>
+    <w:lsdException w:name="Medium List 1 Accent 4" w:uiPriority="65"/>
+    <w:lsdException w:name="Medium List 2 Accent 4" w:uiPriority="66"/>
+    <w:lsdException w:name="Medium Grid 1 Accent 4" w:uiPriority="67"/>
+    <w:lsdException w:name="Medium Grid 2 Accent 4" w:uiPriority="68"/>
+    <w:lsdException w:name="Medium Grid 3 Accent 4" w:uiPriority="69"/>
+    <w:lsdException w:name="Dark List Accent 4" w:uiPriority="70"/>
+    <w:lsdException w:name="Colorful Shading Accent 4" w:uiPriority="71"/>
+    <w:lsdException w:name="Colorful List Accent 4" w:uiPriority="72"/>
+    <w:lsdException w:name="Colorful Grid Accent 4" w:uiPriority="73"/>
+    <w:lsdException w:name="Light Shading Accent 5" w:uiPriority="60"/>
+    <w:lsdException w:name="Light List Accent 5" w:uiPriority="61"/>
+    <w:lsdException w:name="Light Grid Accent 5" w:uiPriority="62"/>
+    <w:lsdException w:name="Medium Shading 1 Accent 5" w:uiPriority="63"/>
+    <w:lsdException w:name="Medium Shading 2 Accent 5" w:uiPriority="64"/>
+    <w:lsdException w:name="Medium List 1 Accent 5" w:uiPriority="65"/>
+    <w:lsdException w:name="Medium List 2 Accent 5" w:uiPriority="66"/>
+    <w:lsdException w:name="Medium Grid 1 Accent 5" w:uiPriority="67"/>
+    <w:lsdException w:name="Medium Grid 2 Accent 5" w:uiPriority="68"/>
+    <w:lsdException w:name="Medium Grid 3 Accent 5" w:uiPriority="69"/>
+    <w:lsdException w:name="Dark List Accent 5" w:uiPriority="70"/>
+    <w:lsdException w:name="Colorful Shading Accent 5" w:uiPriority="71"/>
+    <w:lsdException w:name="Colorful List Accent 5" w:uiPriority="72"/>
+    <w:lsdException w:name="Colorful Grid Accent 5" w:uiPriority="73"/>
+    <w:lsdException w:name="Light Shading Accent 6" w:uiPriority="60"/>
+    <w:lsdException w:name="Light List Accent 6" w:uiPriority="61"/>
+    <w:lsdException w:name="Light Grid Accent 6" w:uiPriority="62"/>
+    <w:lsdException w:name="Medium Shading 1 Accent 6" w:uiPriority="63"/>
+    <w:lsdException w:name="Medium Shading 2 Accent 6" w:uiPriority="64"/>
+    <w:lsdException w:name="Medium List 1 Accent 6" w:uiPriority="65"/>
+    <w:lsdException w:name="Medium List 2 Accent 6" w:uiPriority="66"/>
+    <w:lsdException w:name="Medium Grid 1 Accent 6" w:uiPriority="67"/>
+    <w:lsdException w:name="Medium Grid 2 Accent 6" w:uiPriority="68"/>
+    <w:lsdException w:name="Medium Grid 3 Accent 6" w:uiPriority="69"/>
+    <w:lsdException w:name="Dark List Accent 6" w:uiPriority="70"/>
+    <w:lsdException w:name="Colorful Shading Accent 6" w:uiPriority="71"/>
+    <w:lsdException w:name="Colorful List Accent 6" w:uiPriority="72"/>
+    <w:lsdException w:name="Colorful Grid Accent 6" w:uiPriority="73"/>
+    <w:lsdException w:name="Subtle Emphasis" w:uiPriority="19" w:qFormat="1"/>
+    <w:lsdException w:name="Intense Emphasis" w:uiPriority="21" w:qFormat="1"/>
+    <w:lsdException w:name="Subtle Reference" w:uiPriority="31" w:qFormat="1"/>
+    <w:lsdException w:name="Intense Reference" w:uiPriority="32" w:qFormat="1"/>
+    <w:lsdException w:name="Book Title" w:uiPriority="33" w:qFormat="1"/>
+    <w:lsdException w:name="Bibliography" w:semiHidden="1" w:uiPriority="37" w:unhideWhenUsed="1"/>
+    <w:lsdException w:name="TOC Heading" w:semiHidden="1" w:uiPriority="39" w:unhideWhenUsed="1" w:qFormat="1"/>
+    <w:lsdException w:name="Plain Table 1" w:uiPriority="41"/>
+    <w:lsdException w:name="Plain Table 2" w:uiPriority="42"/>
+    <w:lsdException w:name="Plain Table 3" w:uiPriority="43"/>
+    <w:lsdException w:name="Plain Table 4" w:uiPriority="44"/>
+    <w:lsdException w:name="Plain Table 5" w:uiPriority="45"/>
+    <w:lsdException w:name="Grid Table Light" w:uiPriority="40"/>
+    <w:lsdException w:name="Grid Table 1 Light" w:uiPriority="46"/>
+    <w:lsdException w:name="Grid Table 2" w:uiPriority="47"/>
+    <w:lsdException w:name="Grid Table 3" w:uiPriority="48"/>
+    <w:lsdException w:name="Grid Table 4" w:uiPriority="49"/>
+    <w:lsdException w:name="Grid Table 5 Dark" w:uiPriority="50"/>
+    <w:lsdException w:name="Grid Table 6 Colorful" w:uiPriority="51"/>
+    <w:lsdException w:name="Grid Table 7 Colorful" w:uiPriority="52"/>
+    <w:lsdException w:name="Grid Table 1 Light Accent 1" w:uiPriority="46"/>
+    <w:lsdException w:name="Grid Table 2 Accent 1" w:uiPriority="47"/>
+    <w:lsdException w:name="Grid Table 3 Accent 1" w:uiPriority="48"/>
+    <w:lsdException w:name="Grid Table 4 Accent 1" w:uiPriority="49"/>
+    <w:lsdException w:name="Grid Table 5 Dark Accent 1" w:uiPriority="50"/>
+    <w:lsdException w:name="Grid Table 6 Colorful Accent 1" w:uiPriority="51"/>
+    <w:lsdException w:name="Grid Table 7 Colorful Accent 1" w:uiPriority="52"/>
+    <w:lsdException w:name="Grid Table 1 Light Accent 2" w:uiPriority="46"/>
+    <w:lsdException w:name="Grid Table 2 Accent 2" w:uiPriority="47"/>
+    <w:lsdException w:name="Grid Table 3 Accent 2" w:uiPriority="48"/>
+    <w:lsdException w:name="Grid Table 4 Accent 2" w:uiPriority="49"/>
+    <w:lsdException w:name="Grid Table 5 Dark Accent 2" w:uiPriority="50"/>
+    <w:lsdException w:name="Grid Table 6 Colorful Accent 2" w:uiPriority="51"/>
+    <w:lsdException w:name="Grid Table 7 Colorful Accent 2" w:uiPriority="52"/>
+    <w:lsdException w:name="Grid Table 1 Light Accent 3" w:uiPriority="46"/>
+    <w:lsdException w:name="Grid Table 2 Accent 3" w:uiPriority="47"/>
+    <w:lsdException w:name="Grid Table 3 Accent 3" w:uiPriority="48"/>
+    <w:lsdException w:name="Grid Table 4 Accent 3" w:uiPriority="49"/>
+    <w:lsdException w:name="Grid Table 5 Dark Accent 3" w:uiPriority="50"/>
+    <w:lsdException w:name="Grid Table 6 Colorful Accent 3" w:uiPriority="51"/>
+    <w:lsdException w:name="Grid Table 7 Colorful Accent 3" w:uiPriority="52"/>
+    <w:lsdException w:name="Grid Table 1 Light Accent 4" w:uiPriority="46"/>
+    <w:lsdException w:name="Grid Table 2 Accent 4" w:uiPriority="47"/>
+    <w:lsdException w:name="Grid Table 3 Accent 4" w:uiPriority="48"/>
+    <w:lsdException w:name="Grid Table 4 Accent 4" w:uiPriority="49"/>
+    <w:lsdException w:name="Grid Table 5 Dark Accent 4" w:uiPriority="50"/>
+    <w:lsdException w:name="Grid Table 6 Colorful Accent 4" w:uiPriority="51"/>
+    <w:lsdException w:name="Grid Table 7 Colorful Accent 4" w:uiPriority="52"/>
+    <w:lsdException w:name="Grid Table 1 Light Accent 5" w:uiPriority="46"/>
+    <w:lsdException w:name="Grid Table 2 Accent 5" w:uiPriority="47"/>
+    <w:lsdException w:name="Grid Table 3 Accent 5" w:uiPriority="48"/>
+    <w:lsdException w:name="Grid Table 4 Accent 5" w:uiPriority="49"/>
+    <w:lsdException w:name="Grid Table 5 Dark Accent 5" w:uiPriority="50"/>
+    <w:lsdException w:name="Grid Table 6 Colorful Accent 5" w:uiPriority="51"/>
+    <w:lsdException w:name="Grid Table 7 Colorful Accent 5" w:uiPriority="52"/>
+    <w:lsdException w:name="Grid Table 1 Light Accent 6" w:uiPriority="46"/>
+    <w:lsdException w:name="Grid Table 2 Accent 6" w:uiPriority="47"/>
+    <w:lsdException w:name="Grid Table 3 Accent 6" w:uiPriority="48"/>
+    <w:lsdException w:name="Grid Table 4 Accent 6" w:uiPriority="49"/>
+    <w:lsdException w:name="Grid Table 5 Dark Accent 6" w:uiPriority="50"/>
+    <w:lsdException w:name="Grid Table 6 Colorful Accent 6" w:uiPriority="51"/>
+    <w:lsdException w:name="Grid Table 7 Colorful Accent 6" w:uiPriority="52"/>
+    <w:lsdException w:name="List Table 1 Light" w:uiPriority="46"/>
+    <w:lsdException w:name="List Table 2" w:uiPriority="47"/>
+    <w:lsdException w:name="List Table 3" w:uiPriority="48"/>
+    <w:lsdException w:name="List Table 4" w:uiPriority="49"/>
+    <w:lsdException w:name="List Table 5 Dark" w:uiPriority="50"/>
+    <w:lsdException w:name="List Table 6 Colorful" w:uiPriority="51"/>
+    <w:lsdException w:name="List Table 7 Colorful" w:uiPriority="52"/>
+    <w:lsdException w:name="List Table 1 Light Accent 1" w:uiPriority="46"/>
+    <w:lsdException w:name="List Table 2 Accent 1" w:uiPriority="47"/>
+    <w:lsdException w:name="List Table 3 Accent 1" w:uiPriority="48"/>
+    <w:lsdException w:name="List Table 4 Accent 1" w:uiPriority="49"/>
+    <w:lsdException w:name="List Table 5 Dark Accent 1" w:uiPriority="50"/>
+    <w:lsdException w:name="List Table 6 Colorful Accent 1" w:uiPriority="51"/>
+    <w:lsdException w:name="List Table 7 Colorful Accent 1" w:uiPriority="52"/>
+    <w:lsdException w:name="List Table 1 Light Accent 2" w:uiPriority="46"/>
+    <w:lsdException w:name="List Table 2 Accent 2" w:uiPriority="47"/>
+    <w:lsdException w:name="List Table 3 Accent 2" w:uiPriority="48"/>
+    <w:lsdException w:name="List Table 4 Accent 2" w:uiPriority="49"/>
+    <w:lsdException w:name="List Table 5 Dark Accent 2" w:uiPriority="50"/>
+    <w:lsdException w:name="List Table 6 Colorful Accent 2" w:uiPriority="51"/>
+    <w:lsdException w:name="List Table 7 Colorful Accent 2" w:uiPriority="52"/>
+    <w:lsdException w:name="List Table 1 Light Accent 3" w:uiPriority="46"/>
+    <w:lsdException w:name="List Table 2 Accent 3" w:uiPriority="47"/>
+    <w:lsdException w:name="List Table 3 Accent 3" w:uiPriority="48"/>
+    <w:lsdException w:name="List Table 4 Accent 3" w:uiPriority="49"/>
+    <w:lsdException w:name="List Table 5 Dark Accent 3" w:uiPriority="50"/>
+    <w:lsdException w:name="List Table 6 Colorful Accent 3" w:uiPriority="51"/>
+    <w:lsdException w:name="List Table 7 Colorful Accent 3" w:uiPriority="52"/>
+    <w:lsdException w:name="List Table 1 Light Accent 4" w:uiPriority="46"/>
+    <w:lsdException w:name="List Table 2 Accent 4" w:uiPriority="47"/>
+    <w:lsdException w:name="List Table 3 Accent 4" w:uiPriority="48"/>
+    <w:lsdException w:name="List Table 4 Accent 4" w:uiPriority="49"/>
+    <w:lsdException w:name="List Table 5 Dark Accent 4" w:uiPriority="50"/>
+    <w:lsdException w:name="List Table 6 Colorful Accent 4" w:uiPriority="51"/>
+    <w:lsdException w:name="List Table 7 Colorful Accent 4" w:uiPriority="52"/>
+    <w:lsdException w:name="List Table 1 Light Accent 5" w:uiPriority="46"/>
+    <w:lsdException w:name="List Table 2 Accent 5" w:uiPriority="47"/>
+    <w:lsdException w:name="List Table 3 Accent 5" w:uiPriority="48"/>
+    <w:lsdException w:name="List Table 4 Accent 5" w:uiPriority="49"/>
+    <w:lsdException w:name="List Table 5 Dark Accent 5" w:uiPriority="50"/>
+    <w:lsdException w:name="List Table 6 Colorful Accent 5" w:uiPriority="51"/>
+    <w:lsdException w:name="List Table 7 Colorful Accent 5" w:uiPriority="52"/>
+    <w:lsdException w:name="List Table 1 Light Accent 6" w:uiPriority="46"/>
+    <w:lsdException w:name="List Table 2 Accent 6" w:uiPriority="47"/>
+    <w:lsdException w:name="List Table 3 Accent 6" w:uiPriority="48"/>
+    <w:lsdException w:name="List Table 4 Accent 6" w:uiPriority="49"/>
+    <w:lsdException w:name="List Table 5 Dark Accent 6" w:uiPriority="50"/>
+    <w:lsdException w:name="List Table 6 Colorful Accent 6" w:uiPriority="51"/>
+    <w:lsdException w:name="List Table 7 Colorful Accent 6" w:uiPriority="52"/>
+  </w:latentStyles>
+  <w:style w:type="paragraph" w:default="1" w:styleId="Normal">
+    <w:name w:val="Normal"/>
+    <w:qFormat/>
+  </w:style>
+  <w:style w:type="character" w:default="1" w:styleId="DefaultParagraphFont">
+    <w:name w:val="Default Paragraph Font"/>
+    <w:uiPriority w:val="1"/>
+    <w:semiHidden/>
+    <w:unhideWhenUsed/>
+  </w:style>
+  <w:style w:type="table" w:default="1" w:styleId="TableNormal">
+    <w:name w:val="Normal Table"/>
+    <w:uiPriority w:val="99"/>
+    <w:semiHidden/>
+    <w:unhideWhenUsed/>
+    <w:tblPr>
+      <w:tblInd w:w="0" w:type="dxa"/>
+      <w:tblCellMar>
+        <w:top w:w="0" w:type="dxa"/>
+        <w:left w:w="108" w:type="dxa"/>
+        <w:bottom w:w="0" w:type="dxa"/>
+        <w:right w:w="108" w:type="dxa"/>
+      </w:tblCellMar>
+    </w:tblPr>
+  </w:style>
+  <w:style w:type="numbering" w:default="1" w:styleId="NoList">
+    <w:name w:val="No List"/>
+    <w:uiPriority w:val="99"/>
+    <w:semiHidden/>
+    <w:unhideWhenUsed/>
+  </w:style>
+  <w:style w:type="paragraph" w:customStyle="1" w:styleId="92803847B879481F8DF7F552D5C388F5">
+    <w:name w:val="92803847B879481F8DF7F552D5C388F5"/>
+    <w:rsid w:val="00A46CE5"/>
+  </w:style>
+  <w:style w:type="paragraph" w:customStyle="1" w:styleId="EFB50F7DD71B489FAFEE812EC229C752">
+    <w:name w:val="EFB50F7DD71B489FAFEE812EC229C752"/>
+    <w:rsid w:val="00A46CE5"/>
+  </w:style>
+  <w:style w:type="paragraph" w:customStyle="1" w:styleId="B9F420FC4A204DED8917F26F7511D3D7">
+    <w:name w:val="B9F420FC4A204DED8917F26F7511D3D7"/>
+    <w:rsid w:val="00A46CE5"/>
+  </w:style>
+</w:styles>
+</file>
+
+<file path=word/glossary/webSettings.xml><?xml version="1.0" encoding="utf-8"?>
+<w:webSettings xmlns:mc="http://schemas.openxmlformats.org/markup-compatibility/2006" xmlns:r="http://schemas.openxmlformats.org/officeDocument/2006/relationships" xmlns:w="http://schemas.openxmlformats.org/wordprocessingml/2006/main" xmlns:w14="http://schemas.microsoft.com/office/word/2010/wordml" xmlns:w15="http://schemas.microsoft.com/office/word/2012/wordml" mc:Ignorable="w14 w15">
+  <w:optimizeForBrowser/>
+  <w:allowPNG/>
+</w:webSettings>
 </file>
 
 <file path=word/theme/theme1.xml><?xml version="1.0" encoding="utf-8"?>
@@ -2341,10 +4658,22 @@
 </FormTemplates>
 </file>
 
+<file path=customXml/item2.xml><?xml version="1.0" encoding="utf-8"?>
+<b:Sources xmlns:b="http://schemas.openxmlformats.org/officeDocument/2006/bibliography" xmlns="http://schemas.openxmlformats.org/officeDocument/2006/bibliography" SelectedStyle="\APASixthEditionOfficeOnline.xsl" StyleName="APA" Version="6"/>
+</file>
+
 <file path=customXml/itemProps1.xml><?xml version="1.0" encoding="utf-8"?>
 <ds:datastoreItem xmlns:ds="http://schemas.openxmlformats.org/officeDocument/2006/customXml" ds:itemID="{F8D527A9-858A-4DE6-85D1-2C4E15415FCB}">
   <ds:schemaRefs>
     <ds:schemaRef ds:uri="http://schemas.microsoft.com/sharepoint/v3/contenttype/forms"/>
   </ds:schemaRefs>
 </ds:datastoreItem>
+</file>
+
+<file path=customXml/itemProps2.xml><?xml version="1.0" encoding="utf-8"?>
+<ds:datastoreItem xmlns:ds="http://schemas.openxmlformats.org/officeDocument/2006/customXml" ds:itemID="{E04AABAA-36E6-4F2E-B62D-90C697B8AE5C}">
+  <ds:schemaRefs>
+    <ds:schemaRef ds:uri="http://schemas.openxmlformats.org/officeDocument/2006/bibliography"/>
+  </ds:schemaRefs>
+</ds:datastoreItem>
 </file>
</xml_diff>

<commit_message>
Made minor changes to Defenders. I intend on creating more stil images and paper prototypes to document the flow of the game. I will include explanations in the gdd but it will be better to let the pictures do the talking and have the text supporting that and going into a greater level of detail.
</commit_message>
<xml_diff>
--- a/design-documents/Pokémon-Defenders.docx
+++ b/design-documents/Pokémon-Defenders.docx
@@ -20,6 +20,7 @@
           <w:r>
             <w:rPr>
               <w:noProof/>
+              <w:lang w:eastAsia="en-US"/>
             </w:rPr>
             <mc:AlternateContent>
               <mc:Choice Requires="wpg">
@@ -137,6 +138,7 @@
                                     <w:dataBinding w:prefixMappings="xmlns:ns0='http://purl.org/dc/elements/1.1/' xmlns:ns1='http://schemas.openxmlformats.org/package/2006/metadata/core-properties' " w:xpath="/ns1:coreProperties[1]/ns0:creator[1]" w:storeItemID="{6C3C8BC8-F283-45AE-878A-BAB7291924A1}"/>
                                     <w:text/>
                                   </w:sdtPr>
+                                  <w:sdtEndPr/>
                                   <w:sdtContent>
                                     <w:p>
                                       <w:pPr>
@@ -151,8 +153,30 @@
                                         <w:rPr>
                                           <w:color w:val="FFFFFF" w:themeColor="background1"/>
                                         </w:rPr>
-                                        <w:t>Paul Cupido; Nicol Vojackova; Matthew Dunk; Michaela Heale</w:t>
+                                        <w:t xml:space="preserve">Paul Cupido; Nicol </w:t>
                                       </w:r>
+                                      <w:proofErr w:type="spellStart"/>
+                                      <w:r>
+                                        <w:rPr>
+                                          <w:color w:val="FFFFFF" w:themeColor="background1"/>
+                                        </w:rPr>
+                                        <w:t>Vojackova</w:t>
+                                      </w:r>
+                                      <w:proofErr w:type="spellEnd"/>
+                                      <w:r>
+                                        <w:rPr>
+                                          <w:color w:val="FFFFFF" w:themeColor="background1"/>
+                                        </w:rPr>
+                                        <w:t xml:space="preserve">; Matthew Dunk; Michaela </w:t>
+                                      </w:r>
+                                      <w:proofErr w:type="spellStart"/>
+                                      <w:r>
+                                        <w:rPr>
+                                          <w:color w:val="FFFFFF" w:themeColor="background1"/>
+                                        </w:rPr>
+                                        <w:t>Heale</w:t>
+                                      </w:r>
+                                      <w:proofErr w:type="spellEnd"/>
                                     </w:p>
                                   </w:sdtContent>
                                 </w:sdt>
@@ -177,6 +201,7 @@
                                       <w:dataBinding w:prefixMappings="xmlns:ns0='http://schemas.openxmlformats.org/officeDocument/2006/extended-properties' " w:xpath="/ns0:Properties[1]/ns0:Company[1]" w:storeItemID="{6668398D-A668-4E3E-A5EB-62B293D839F1}"/>
                                       <w:text/>
                                     </w:sdtPr>
+                                    <w:sdtEndPr/>
                                     <w:sdtContent>
                                       <w:r>
                                         <w:rPr>
@@ -205,6 +230,7 @@
                                       <w:dataBinding w:prefixMappings="xmlns:ns0='http://schemas.microsoft.com/office/2006/coverPageProps' " w:xpath="/ns0:CoverPageProperties[1]/ns0:CompanyAddress[1]" w:storeItemID="{55AF091B-3C7A-41E3-B477-F2FDAA23CFDA}"/>
                                       <w:text/>
                                     </w:sdtPr>
+                                    <w:sdtEndPr/>
                                     <w:sdtContent>
                                       <w:r>
                                         <w:rPr>
@@ -272,6 +298,7 @@
                                     <w:dataBinding w:prefixMappings="xmlns:ns0='http://purl.org/dc/elements/1.1/' xmlns:ns1='http://schemas.openxmlformats.org/package/2006/metadata/core-properties' " w:xpath="/ns1:coreProperties[1]/ns0:title[1]" w:storeItemID="{6C3C8BC8-F283-45AE-878A-BAB7291924A1}"/>
                                     <w:text/>
                                   </w:sdtPr>
+                                  <w:sdtEndPr/>
                                   <w:sdtContent>
                                     <w:p>
                                       <w:pPr>
@@ -292,23 +319,7 @@
                                           <w:caps/>
                                           <w:sz w:val="56"/>
                                         </w:rPr>
-                                        <w:t xml:space="preserve">Pokémon: </w:t>
-                                      </w:r>
-                                      <w:r>
-                                        <w:rPr>
-                                          <w:b/>
-                                          <w:caps/>
-                                          <w:sz w:val="56"/>
-                                        </w:rPr>
-                                        <w:t>The D</w:t>
-                                      </w:r>
-                                      <w:r>
-                                        <w:rPr>
-                                          <w:b/>
-                                          <w:caps/>
-                                          <w:sz w:val="56"/>
-                                        </w:rPr>
-                                        <w:t>efenders</w:t>
+                                        <w:t>Pokémon: The Defenders</w:t>
                                       </w:r>
                                     </w:p>
                                   </w:sdtContent>
@@ -1639,13 +1650,13 @@
         <w:br w:type="page"/>
       </w:r>
     </w:p>
-    <w:p/>
     <w:p>
       <w:pPr>
         <w:pStyle w:val="Heading1"/>
       </w:pPr>
       <w:bookmarkStart w:id="0" w:name="_Toc432412343"/>
       <w:r>
+        <w:lastRenderedPageBreak/>
         <w:t>Information Layer</w:t>
       </w:r>
       <w:bookmarkEnd w:id="0"/>
@@ -1718,7 +1729,15 @@
     </w:p>
     <w:p>
       <w:r>
-        <w:t>Casual mobile gamers and fans of the Pokémon franchise. This targets players of all ages, from 6 and up. The cartoony nature of the source material will allow for younger player to enjoy it. The tower defence aspect will allow players of pla</w:t>
+        <w:t xml:space="preserve">Casual mobile gamers and fans of the Pokémon franchise. This targets players of all ages, from 6 and up. The cartoony nature of the source material will allow for younger player to enjoy it. The tower </w:t>
+      </w:r>
+      <w:proofErr w:type="spellStart"/>
+      <w:r>
+        <w:t>defence</w:t>
+      </w:r>
+      <w:proofErr w:type="spellEnd"/>
+      <w:r>
+        <w:t xml:space="preserve"> aspect will allow players of pla</w:t>
       </w:r>
       <w:r>
         <w:t>n</w:t>
@@ -1769,7 +1788,15 @@
     </w:p>
     <w:p>
       <w:r>
-        <w:t>A two-dimensional tower defence game in which players will defend the entrance to a specific town from an invasion of enemy Pokémon. Players compete against the AI to defeat the creeps</w:t>
+        <w:t xml:space="preserve">A two-dimensional tower </w:t>
+      </w:r>
+      <w:proofErr w:type="spellStart"/>
+      <w:r>
+        <w:t>defence</w:t>
+      </w:r>
+      <w:proofErr w:type="spellEnd"/>
+      <w:r>
+        <w:t xml:space="preserve"> game in which players will defend the entrance to a specific town from an invasion of enemy Pokémon. Players compete against the AI to defeat the creeps</w:t>
       </w:r>
       <w:r>
         <w:t xml:space="preserve"> and stop them from destroying each city. This takes places on a variety of maps where the damage done by the creeps is tracked on the screen for the player to see. There are 6 </w:t>
@@ -1790,7 +1817,15 @@
         <w:t>Pokémon</w:t>
       </w:r>
       <w:r>
-        <w:t xml:space="preserve"> will gain experience during this and will be able to level up and evolve (every 3 levels) once enough experience is gained. </w:t>
+        <w:t xml:space="preserve"> will gain experience during this and will be able to level up and evolve (</w:t>
+      </w:r>
+      <w:proofErr w:type="gramStart"/>
+      <w:r>
+        <w:t>every</w:t>
+      </w:r>
+      <w:proofErr w:type="gramEnd"/>
+      <w:r>
+        <w:t xml:space="preserve"> 3 levels) once enough experience is gained. </w:t>
       </w:r>
       <w:r>
         <w:t>Pokémon</w:t>
@@ -1802,13 +1837,18 @@
         <w:t>set paths defined in the levels.</w:t>
       </w:r>
     </w:p>
-    <w:p/>
+    <w:p>
+      <w:r>
+        <w:br w:type="page"/>
+      </w:r>
+    </w:p>
     <w:p>
       <w:pPr>
         <w:pStyle w:val="Heading1"/>
       </w:pPr>
       <w:bookmarkStart w:id="4" w:name="_Toc432412347"/>
       <w:r>
+        <w:lastRenderedPageBreak/>
         <w:t>Gameplay Layer</w:t>
       </w:r>
       <w:bookmarkEnd w:id="4"/>
@@ -1819,7 +1859,6 @@
       </w:pPr>
       <w:bookmarkStart w:id="5" w:name="_Toc432412348"/>
       <w:r>
-        <w:lastRenderedPageBreak/>
         <w:t>Genre</w:t>
       </w:r>
       <w:bookmarkEnd w:id="5"/>
@@ -1933,7 +1972,6 @@
       </w:pPr>
       <w:bookmarkStart w:id="9" w:name="_Toc432412352"/>
       <w:r>
-        <w:lastRenderedPageBreak/>
         <w:t>Level Design</w:t>
       </w:r>
       <w:bookmarkEnd w:id="9"/>
@@ -1965,7 +2003,7 @@
             <o:lock v:ext="edit" aspectratio="t"/>
           </v:shapetype>
           <v:shape id="_x0000_s1026" type="#_x0000_t75" style="position:absolute;margin-left:-16.4pt;margin-top:.8pt;width:463.5pt;height:303.75pt;z-index:-251657216;mso-position-horizontal-relative:text;mso-position-vertical-relative:text" stroked="t" strokecolor="black [3213]">
-            <v:imagedata r:id="rId7" o:title="Level Concept - Generic"/>
+            <v:imagedata r:id="rId9" o:title="Level Concept - Generic"/>
             <w10:wrap type="square"/>
           </v:shape>
         </w:pict>
@@ -2007,7 +2045,12 @@
         <w:t xml:space="preserve"> will continuously use </w:t>
       </w:r>
       <w:r>
-        <w:t>until they are cancelled, returned or another ability in selected. These attacks will drain stamina at different rates depending on the strength of the attack being used.</w:t>
+        <w:t>until they are cance</w:t>
+      </w:r>
+      <w:bookmarkStart w:id="10" w:name="_GoBack"/>
+      <w:bookmarkEnd w:id="10"/>
+      <w:r>
+        <w:t>lled, returned or another ability in selected. These attacks will drain stamina at different rates depending on the strength of the attack being used.</w:t>
       </w:r>
     </w:p>
     <w:p/>
@@ -2023,7 +2066,7 @@
         <w:lastRenderedPageBreak/>
         <w:pict>
           <v:shape id="_x0000_s1029" type="#_x0000_t75" style="position:absolute;margin-left:17.55pt;margin-top:0;width:405.65pt;height:333.2pt;z-index:251661312;mso-position-horizontal-relative:text;mso-position-vertical-relative:text">
-            <v:imagedata r:id="rId8" o:title="Level Concept - Pallet"/>
+            <v:imagedata r:id="rId10" o:title="Level Concept - Pallet"/>
             <w10:wrap type="square"/>
           </v:shape>
         </w:pict>
@@ -2077,12 +2120,17 @@
         <w:t xml:space="preserve"> Creeps will be designated a specific path upon creation and they will follow that as they try to enter the town.</w:t>
       </w:r>
     </w:p>
-    <w:p/>
+    <w:p>
+      <w:r>
+        <w:br w:type="page"/>
+      </w:r>
+    </w:p>
     <w:p>
       <w:pPr>
         <w:pStyle w:val="Heading2"/>
       </w:pPr>
       <w:r>
+        <w:lastRenderedPageBreak/>
         <w:t>Game Logic/ Rules</w:t>
       </w:r>
     </w:p>
@@ -2091,26 +2139,26 @@
         <w:br w:type="page"/>
       </w:r>
     </w:p>
-    <w:p/>
     <w:p>
       <w:pPr>
         <w:pStyle w:val="Heading1"/>
       </w:pPr>
-      <w:bookmarkStart w:id="10" w:name="_Toc432412353"/>
-      <w:r>
+      <w:bookmarkStart w:id="11" w:name="_Toc432412353"/>
+      <w:r>
+        <w:lastRenderedPageBreak/>
         <w:t>Presentation Layer</w:t>
       </w:r>
-      <w:bookmarkEnd w:id="10"/>
+      <w:bookmarkEnd w:id="11"/>
     </w:p>
     <w:p>
       <w:pPr>
         <w:pStyle w:val="Heading2"/>
       </w:pPr>
-      <w:bookmarkStart w:id="11" w:name="_Toc432412354"/>
+      <w:bookmarkStart w:id="12" w:name="_Toc432412354"/>
       <w:r>
         <w:t>Main Menu</w:t>
       </w:r>
-      <w:bookmarkEnd w:id="11"/>
+      <w:bookmarkEnd w:id="12"/>
     </w:p>
     <w:p>
       <w:r>
@@ -2144,7 +2192,7 @@
                     </pic:cNvPicPr>
                   </pic:nvPicPr>
                   <pic:blipFill>
-                    <a:blip r:embed="rId9">
+                    <a:blip r:embed="rId11">
                       <a:extLst>
                         <a:ext uri="{28A0092B-C50C-407E-A947-70E740481C1C}">
                           <a14:useLocalDpi xmlns:a14="http://schemas.microsoft.com/office/drawing/2010/main" val="0"/>
@@ -2177,6 +2225,7 @@
       </w:r>
     </w:p>
     <w:p/>
+    <w:p/>
     <w:p>
       <w:r>
         <w:t>Potential style for the menu system. This contains all the modes that the game would have.</w:t>
@@ -2201,31 +2250,48 @@
       <w:r>
         <w:t>Poke-shop works with challenge mode to help give the user modifiers, additional Pokémon and additional trainers to work with in challenge mode.</w:t>
       </w:r>
-      <w:bookmarkStart w:id="12" w:name="_GoBack"/>
-      <w:bookmarkEnd w:id="12"/>
     </w:p>
     <w:p/>
     <w:p>
       <w:pPr>
+        <w:rPr>
+          <w:caps/>
+          <w:spacing w:val="15"/>
+        </w:rPr>
+      </w:pPr>
+      <w:bookmarkStart w:id="13" w:name="_Toc432412355"/>
+      <w:r>
+        <w:br w:type="page"/>
+      </w:r>
+    </w:p>
+    <w:p>
+      <w:pPr>
         <w:pStyle w:val="Heading2"/>
       </w:pPr>
-      <w:bookmarkStart w:id="13" w:name="_Toc432412355"/>
-      <w:r>
+      <w:r>
+        <w:lastRenderedPageBreak/>
         <w:t>In-game menu</w:t>
       </w:r>
       <w:bookmarkEnd w:id="13"/>
     </w:p>
     <w:p>
+      <w:pPr>
+        <w:pStyle w:val="Heading3"/>
+      </w:pPr>
       <w:r>
         <w:t>Pause Menu</w:t>
       </w:r>
     </w:p>
-    <w:p>
-      <w:r>
-        <w:lastRenderedPageBreak/>
+    <w:p/>
+    <w:p>
+      <w:pPr>
+        <w:pStyle w:val="Heading3"/>
+      </w:pPr>
+      <w:r>
         <w:t>Heads-Up-Display (HUD)</w:t>
       </w:r>
     </w:p>
+    <w:p/>
     <w:p>
       <w:pPr>
         <w:pStyle w:val="Heading2"/>
@@ -2282,6 +2348,7 @@
     </w:p>
     <w:p/>
     <w:sectPr>
+      <w:footerReference w:type="default" r:id="rId12"/>
       <w:pgSz w:w="12240" w:h="15840"/>
       <w:pgMar w:top="1440" w:right="1440" w:bottom="1440" w:left="1440" w:header="720" w:footer="720" w:gutter="0"/>
       <w:pgNumType w:start="0"/>
@@ -2291,6 +2358,310 @@
     </w:sectPr>
   </w:body>
 </w:document>
+</file>
+
+<file path=word/endnotes.xml><?xml version="1.0" encoding="utf-8"?>
+<w:endnotes xmlns:wpc="http://schemas.microsoft.com/office/word/2010/wordprocessingCanvas" xmlns:mc="http://schemas.openxmlformats.org/markup-compatibility/2006" xmlns:o="urn:schemas-microsoft-com:office:office" xmlns:r="http://schemas.openxmlformats.org/officeDocument/2006/relationships" xmlns:m="http://schemas.openxmlformats.org/officeDocument/2006/math" xmlns:v="urn:schemas-microsoft-com:vml" xmlns:wp14="http://schemas.microsoft.com/office/word/2010/wordprocessingDrawing" xmlns:wp="http://schemas.openxmlformats.org/drawingml/2006/wordprocessingDrawing" xmlns:w10="urn:schemas-microsoft-com:office:word" xmlns:w="http://schemas.openxmlformats.org/wordprocessingml/2006/main" xmlns:w14="http://schemas.microsoft.com/office/word/2010/wordml" xmlns:w15="http://schemas.microsoft.com/office/word/2012/wordml" xmlns:wpg="http://schemas.microsoft.com/office/word/2010/wordprocessingGroup" xmlns:wpi="http://schemas.microsoft.com/office/word/2010/wordprocessingInk" xmlns:wne="http://schemas.microsoft.com/office/word/2006/wordml" xmlns:wps="http://schemas.microsoft.com/office/word/2010/wordprocessingShape" mc:Ignorable="w14 w15 wp14">
+  <w:endnote w:type="separator" w:id="-1">
+    <w:p>
+      <w:pPr>
+        <w:spacing w:before="0" w:after="0" w:line="240" w:lineRule="auto"/>
+      </w:pPr>
+      <w:r>
+        <w:separator/>
+      </w:r>
+    </w:p>
+  </w:endnote>
+  <w:endnote w:type="continuationSeparator" w:id="0">
+    <w:p>
+      <w:pPr>
+        <w:spacing w:before="0" w:after="0" w:line="240" w:lineRule="auto"/>
+      </w:pPr>
+      <w:r>
+        <w:continuationSeparator/>
+      </w:r>
+    </w:p>
+  </w:endnote>
+</w:endnotes>
+</file>
+
+<file path=word/footer1.xml><?xml version="1.0" encoding="utf-8"?>
+<w:ftr xmlns:wpc="http://schemas.microsoft.com/office/word/2010/wordprocessingCanvas" xmlns:mc="http://schemas.openxmlformats.org/markup-compatibility/2006" xmlns:o="urn:schemas-microsoft-com:office:office" xmlns:r="http://schemas.openxmlformats.org/officeDocument/2006/relationships" xmlns:m="http://schemas.openxmlformats.org/officeDocument/2006/math" xmlns:v="urn:schemas-microsoft-com:vml" xmlns:wp14="http://schemas.microsoft.com/office/word/2010/wordprocessingDrawing" xmlns:wp="http://schemas.openxmlformats.org/drawingml/2006/wordprocessingDrawing" xmlns:w10="urn:schemas-microsoft-com:office:word" xmlns:w="http://schemas.openxmlformats.org/wordprocessingml/2006/main" xmlns:w14="http://schemas.microsoft.com/office/word/2010/wordml" xmlns:w15="http://schemas.microsoft.com/office/word/2012/wordml" xmlns:wpg="http://schemas.microsoft.com/office/word/2010/wordprocessingGroup" xmlns:wpi="http://schemas.microsoft.com/office/word/2010/wordprocessingInk" xmlns:wne="http://schemas.microsoft.com/office/word/2006/wordml" xmlns:wps="http://schemas.microsoft.com/office/word/2010/wordprocessingShape" mc:Ignorable="w14 w15 wp14">
+  <w:sdt>
+    <w:sdtPr>
+      <w:id w:val="-933975086"/>
+      <w:docPartObj>
+        <w:docPartGallery w:val="Page Numbers (Bottom of Page)"/>
+        <w:docPartUnique/>
+      </w:docPartObj>
+    </w:sdtPr>
+    <w:sdtContent>
+      <w:p>
+        <w:pPr>
+          <w:pStyle w:val="Footer"/>
+        </w:pPr>
+        <w:r>
+          <w:rPr>
+            <w:noProof/>
+            <w:lang w:eastAsia="en-US"/>
+          </w:rPr>
+          <mc:AlternateContent>
+            <mc:Choice Requires="wps">
+              <w:drawing>
+                <wp:anchor distT="0" distB="0" distL="114300" distR="114300" simplePos="0" relativeHeight="251660288" behindDoc="0" locked="0" layoutInCell="1" allowOverlap="1">
+                  <wp:simplePos x="0" y="0"/>
+                  <wp:positionH relativeFrom="margin">
+                    <wp:align>center</wp:align>
+                  </wp:positionH>
+                  <wp:positionV relativeFrom="bottomMargin">
+                    <wp:align>center</wp:align>
+                  </wp:positionV>
+                  <wp:extent cx="551815" cy="238760"/>
+                  <wp:effectExtent l="19050" t="19050" r="19685" b="18415"/>
+                  <wp:wrapNone/>
+                  <wp:docPr id="3" name="Double Bracket 3"/>
+                  <wp:cNvGraphicFramePr>
+                    <a:graphicFrameLocks xmlns:a="http://schemas.openxmlformats.org/drawingml/2006/main"/>
+                  </wp:cNvGraphicFramePr>
+                  <a:graphic xmlns:a="http://schemas.openxmlformats.org/drawingml/2006/main">
+                    <a:graphicData uri="http://schemas.microsoft.com/office/word/2010/wordprocessingShape">
+                      <wps:wsp>
+                        <wps:cNvSpPr>
+                          <a:spLocks noChangeArrowheads="1"/>
+                        </wps:cNvSpPr>
+                        <wps:spPr bwMode="auto">
+                          <a:xfrm>
+                            <a:off x="0" y="0"/>
+                            <a:ext cx="551815" cy="238760"/>
+                          </a:xfrm>
+                          <a:prstGeom prst="bracketPair">
+                            <a:avLst>
+                              <a:gd name="adj" fmla="val 16667"/>
+                            </a:avLst>
+                          </a:prstGeom>
+                          <a:solidFill>
+                            <a:srgbClr val="FFFFFF"/>
+                          </a:solidFill>
+                          <a:ln w="28575">
+                            <a:solidFill>
+                              <a:srgbClr val="808080"/>
+                            </a:solidFill>
+                            <a:round/>
+                            <a:headEnd/>
+                            <a:tailEnd/>
+                          </a:ln>
+                        </wps:spPr>
+                        <wps:txbx>
+                          <w:txbxContent>
+                            <w:p>
+                              <w:pPr>
+                                <w:jc w:val="center"/>
+                              </w:pPr>
+                              <w:r>
+                                <w:fldChar w:fldCharType="begin"/>
+                              </w:r>
+                              <w:r>
+                                <w:instrText xml:space="preserve"> PAGE    \* MERGEFORMAT </w:instrText>
+                              </w:r>
+                              <w:r>
+                                <w:fldChar w:fldCharType="separate"/>
+                              </w:r>
+                              <w:r>
+                                <w:rPr>
+                                  <w:noProof/>
+                                </w:rPr>
+                                <w:t>4</w:t>
+                              </w:r>
+                              <w:r>
+                                <w:rPr>
+                                  <w:noProof/>
+                                </w:rPr>
+                                <w:fldChar w:fldCharType="end"/>
+                              </w:r>
+                            </w:p>
+                          </w:txbxContent>
+                        </wps:txbx>
+                        <wps:bodyPr rot="0" vert="horz" wrap="square" lIns="91440" tIns="0" rIns="91440" bIns="0" anchor="t" anchorCtr="0" upright="1">
+                          <a:noAutofit/>
+                        </wps:bodyPr>
+                      </wps:wsp>
+                    </a:graphicData>
+                  </a:graphic>
+                  <wp14:sizeRelH relativeFrom="margin">
+                    <wp14:pctWidth>10000</wp14:pctWidth>
+                  </wp14:sizeRelH>
+                  <wp14:sizeRelV relativeFrom="bottomMargin">
+                    <wp14:pctHeight>0</wp14:pctHeight>
+                  </wp14:sizeRelV>
+                </wp:anchor>
+              </w:drawing>
+            </mc:Choice>
+            <mc:Fallback>
+              <w:pict>
+                <v:shapetype id="_x0000_t185" coordsize="21600,21600" o:spt="185" adj="3600" path="m@0,nfqx0@0l0@2qy@0,21600em@1,nfqx21600@0l21600@2qy@1,21600em@0,nsqx0@0l0@2qy@0,21600l@1,21600qx21600@2l21600@0qy@1,xe" filled="f">
+                  <v:formulas>
+                    <v:f eqn="val #0"/>
+                    <v:f eqn="sum width 0 #0"/>
+                    <v:f eqn="sum height 0 #0"/>
+                    <v:f eqn="prod @0 2929 10000"/>
+                    <v:f eqn="sum width 0 @3"/>
+                    <v:f eqn="sum height 0 @3"/>
+                    <v:f eqn="val width"/>
+                    <v:f eqn="val height"/>
+                    <v:f eqn="prod width 1 2"/>
+                    <v:f eqn="prod height 1 2"/>
+                  </v:formulas>
+                  <v:path o:extrusionok="f" gradientshapeok="t" limo="10800,10800" o:connecttype="custom" o:connectlocs="@8,0;0,@9;@8,@7;@6,@9" textboxrect="@3,@3,@4,@5"/>
+                  <v:handles>
+                    <v:h position="#0,topLeft" switch="" xrange="0,10800"/>
+                  </v:handles>
+                </v:shapetype>
+                <v:shape id="Double Bracket 3" o:spid="_x0000_s1030" type="#_x0000_t185" style="position:absolute;margin-left:0;margin-top:0;width:43.45pt;height:18.8pt;z-index:251660288;visibility:visible;mso-wrap-style:square;mso-width-percent:100;mso-height-percent:0;mso-wrap-distance-left:9pt;mso-wrap-distance-top:0;mso-wrap-distance-right:9pt;mso-wrap-distance-bottom:0;mso-position-horizontal:center;mso-position-horizontal-relative:margin;mso-position-vertical:center;mso-position-vertical-relative:bottom-margin-area;mso-width-percent:100;mso-height-percent:0;mso-width-relative:margin;mso-height-relative:bottom-margin-area;v-text-anchor:top" o:gfxdata="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" filled="t" strokecolor="gray" strokeweight="2.25pt">
+                  <v:textbox inset=",0,,0">
+                    <w:txbxContent>
+                      <w:p>
+                        <w:pPr>
+                          <w:jc w:val="center"/>
+                        </w:pPr>
+                        <w:r>
+                          <w:fldChar w:fldCharType="begin"/>
+                        </w:r>
+                        <w:r>
+                          <w:instrText xml:space="preserve"> PAGE    \* MERGEFORMAT </w:instrText>
+                        </w:r>
+                        <w:r>
+                          <w:fldChar w:fldCharType="separate"/>
+                        </w:r>
+                        <w:r>
+                          <w:rPr>
+                            <w:noProof/>
+                          </w:rPr>
+                          <w:t>4</w:t>
+                        </w:r>
+                        <w:r>
+                          <w:rPr>
+                            <w:noProof/>
+                          </w:rPr>
+                          <w:fldChar w:fldCharType="end"/>
+                        </w:r>
+                      </w:p>
+                    </w:txbxContent>
+                  </v:textbox>
+                  <w10:wrap anchorx="margin" anchory="margin"/>
+                </v:shape>
+              </w:pict>
+            </mc:Fallback>
+          </mc:AlternateContent>
+        </w:r>
+        <w:r>
+          <w:rPr>
+            <w:noProof/>
+            <w:lang w:eastAsia="en-US"/>
+          </w:rPr>
+          <mc:AlternateContent>
+            <mc:Choice Requires="wps">
+              <w:drawing>
+                <wp:anchor distT="0" distB="0" distL="114300" distR="114300" simplePos="0" relativeHeight="251659264" behindDoc="0" locked="0" layoutInCell="1" allowOverlap="1">
+                  <wp:simplePos x="0" y="0"/>
+                  <wp:positionH relativeFrom="margin">
+                    <wp:align>center</wp:align>
+                  </wp:positionH>
+                  <wp:positionV relativeFrom="bottomMargin">
+                    <wp:align>center</wp:align>
+                  </wp:positionV>
+                  <wp:extent cx="5518150" cy="0"/>
+                  <wp:effectExtent l="9525" t="9525" r="6350" b="9525"/>
+                  <wp:wrapNone/>
+                  <wp:docPr id="2" name="Straight Arrow Connector 2"/>
+                  <wp:cNvGraphicFramePr>
+                    <a:graphicFrameLocks xmlns:a="http://schemas.openxmlformats.org/drawingml/2006/main"/>
+                  </wp:cNvGraphicFramePr>
+                  <a:graphic xmlns:a="http://schemas.openxmlformats.org/drawingml/2006/main">
+                    <a:graphicData uri="http://schemas.microsoft.com/office/word/2010/wordprocessingShape">
+                      <wps:wsp>
+                        <wps:cNvCnPr>
+                          <a:cxnSpLocks noChangeShapeType="1"/>
+                        </wps:cNvCnPr>
+                        <wps:spPr bwMode="auto">
+                          <a:xfrm>
+                            <a:off x="0" y="0"/>
+                            <a:ext cx="5518150" cy="0"/>
+                          </a:xfrm>
+                          <a:prstGeom prst="straightConnector1">
+                            <a:avLst/>
+                          </a:prstGeom>
+                          <a:noFill/>
+                          <a:ln w="12700">
+                            <a:solidFill>
+                              <a:srgbClr val="808080"/>
+                            </a:solidFill>
+                            <a:round/>
+                            <a:headEnd/>
+                            <a:tailEnd/>
+                          </a:ln>
+                          <a:extLst>
+                            <a:ext uri="{909E8E84-426E-40DD-AFC4-6F175D3DCCD1}">
+                              <a14:hiddenFill xmlns:a14="http://schemas.microsoft.com/office/drawing/2010/main">
+                                <a:noFill/>
+                              </a14:hiddenFill>
+                            </a:ext>
+                          </a:extLst>
+                        </wps:spPr>
+                        <wps:bodyPr/>
+                      </wps:wsp>
+                    </a:graphicData>
+                  </a:graphic>
+                  <wp14:sizeRelH relativeFrom="page">
+                    <wp14:pctWidth>0</wp14:pctWidth>
+                  </wp14:sizeRelH>
+                  <wp14:sizeRelV relativeFrom="bottomMargin">
+                    <wp14:pctHeight>0</wp14:pctHeight>
+                  </wp14:sizeRelV>
+                </wp:anchor>
+              </w:drawing>
+            </mc:Choice>
+            <mc:Fallback>
+              <w:pict>
+                <v:shapetype w14:anchorId="18B02137" id="_x0000_t32" coordsize="21600,21600" o:spt="32" o:oned="t" path="m,l21600,21600e" filled="f">
+                  <v:path arrowok="t" fillok="f" o:connecttype="none"/>
+                  <o:lock v:ext="edit" shapetype="t"/>
+                </v:shapetype>
+                <v:shape id="Straight Arrow Connector 2" o:spid="_x0000_s1026" type="#_x0000_t32" style="position:absolute;margin-left:0;margin-top:0;width:434.5pt;height:0;z-index:251659264;visibility:visible;mso-wrap-style:square;mso-width-percent:0;mso-height-percent:0;mso-wrap-distance-left:9pt;mso-wrap-distance-top:0;mso-wrap-distance-right:9pt;mso-wrap-distance-bottom:0;mso-position-horizontal:center;mso-position-horizontal-relative:margin;mso-position-vertical:center;mso-position-vertical-relative:bottom-margin-area;mso-width-percent:0;mso-height-percent:0;mso-width-relative:page;mso-height-relative:bottom-margin-area" o:gfxdata="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" strokecolor="gray" strokeweight="1pt">
+                  <w10:wrap anchorx="margin" anchory="margin"/>
+                </v:shape>
+              </w:pict>
+            </mc:Fallback>
+          </mc:AlternateContent>
+        </w:r>
+      </w:p>
+    </w:sdtContent>
+  </w:sdt>
+</w:ftr>
+</file>
+
+<file path=word/footnotes.xml><?xml version="1.0" encoding="utf-8"?>
+<w:footnotes xmlns:wpc="http://schemas.microsoft.com/office/word/2010/wordprocessingCanvas" xmlns:mc="http://schemas.openxmlformats.org/markup-compatibility/2006" xmlns:o="urn:schemas-microsoft-com:office:office" xmlns:r="http://schemas.openxmlformats.org/officeDocument/2006/relationships" xmlns:m="http://schemas.openxmlformats.org/officeDocument/2006/math" xmlns:v="urn:schemas-microsoft-com:vml" xmlns:wp14="http://schemas.microsoft.com/office/word/2010/wordprocessingDrawing" xmlns:wp="http://schemas.openxmlformats.org/drawingml/2006/wordprocessingDrawing" xmlns:w10="urn:schemas-microsoft-com:office:word" xmlns:w="http://schemas.openxmlformats.org/wordprocessingml/2006/main" xmlns:w14="http://schemas.microsoft.com/office/word/2010/wordml" xmlns:w15="http://schemas.microsoft.com/office/word/2012/wordml" xmlns:wpg="http://schemas.microsoft.com/office/word/2010/wordprocessingGroup" xmlns:wpi="http://schemas.microsoft.com/office/word/2010/wordprocessingInk" xmlns:wne="http://schemas.microsoft.com/office/word/2006/wordml" xmlns:wps="http://schemas.microsoft.com/office/word/2010/wordprocessingShape" mc:Ignorable="w14 w15 wp14">
+  <w:footnote w:type="separator" w:id="-1">
+    <w:p>
+      <w:pPr>
+        <w:spacing w:before="0" w:after="0" w:line="240" w:lineRule="auto"/>
+      </w:pPr>
+      <w:r>
+        <w:separator/>
+      </w:r>
+    </w:p>
+  </w:footnote>
+  <w:footnote w:type="continuationSeparator" w:id="0">
+    <w:p>
+      <w:pPr>
+        <w:spacing w:before="0" w:after="0" w:line="240" w:lineRule="auto"/>
+      </w:pPr>
+      <w:r>
+        <w:continuationSeparator/>
+      </w:r>
+    </w:p>
+  </w:footnote>
+</w:footnotes>
 </file>
 
 <file path=word/numbering.xml><?xml version="1.0" encoding="utf-8"?>
@@ -3832,555 +4203,51 @@
       <w:ind w:left="400"/>
     </w:pPr>
   </w:style>
+  <w:style w:type="paragraph" w:styleId="Header">
+    <w:name w:val="header"/>
+    <w:basedOn w:val="Normal"/>
+    <w:link w:val="HeaderChar"/>
+    <w:uiPriority w:val="99"/>
+    <w:unhideWhenUsed/>
+    <w:rsid w:val="00BB3401"/>
+    <w:pPr>
+      <w:tabs>
+        <w:tab w:val="center" w:pos="4680"/>
+        <w:tab w:val="right" w:pos="9360"/>
+      </w:tabs>
+      <w:spacing w:before="0" w:after="0" w:line="240" w:lineRule="auto"/>
+    </w:pPr>
+  </w:style>
+  <w:style w:type="character" w:customStyle="1" w:styleId="HeaderChar">
+    <w:name w:val="Header Char"/>
+    <w:basedOn w:val="DefaultParagraphFont"/>
+    <w:link w:val="Header"/>
+    <w:uiPriority w:val="99"/>
+    <w:rsid w:val="00BB3401"/>
+  </w:style>
+  <w:style w:type="paragraph" w:styleId="Footer">
+    <w:name w:val="footer"/>
+    <w:basedOn w:val="Normal"/>
+    <w:link w:val="FooterChar"/>
+    <w:uiPriority w:val="99"/>
+    <w:unhideWhenUsed/>
+    <w:rsid w:val="00BB3401"/>
+    <w:pPr>
+      <w:tabs>
+        <w:tab w:val="center" w:pos="4680"/>
+        <w:tab w:val="right" w:pos="9360"/>
+      </w:tabs>
+      <w:spacing w:before="0" w:after="0" w:line="240" w:lineRule="auto"/>
+    </w:pPr>
+  </w:style>
+  <w:style w:type="character" w:customStyle="1" w:styleId="FooterChar">
+    <w:name w:val="Footer Char"/>
+    <w:basedOn w:val="DefaultParagraphFont"/>
+    <w:link w:val="Footer"/>
+    <w:uiPriority w:val="99"/>
+    <w:rsid w:val="00BB3401"/>
+  </w:style>
 </w:styles>
-</file>
-
-<file path=word/glossary/document.xml><?xml version="1.0" encoding="utf-8"?>
-<w:glossaryDocument xmlns:wpc="http://schemas.microsoft.com/office/word/2010/wordprocessingCanvas" xmlns:mc="http://schemas.openxmlformats.org/markup-compatibility/2006" xmlns:o="urn:schemas-microsoft-com:office:office" xmlns:r="http://schemas.openxmlformats.org/officeDocument/2006/relationships" xmlns:m="http://schemas.openxmlformats.org/officeDocument/2006/math" xmlns:v="urn:schemas-microsoft-com:vml" xmlns:wp14="http://schemas.microsoft.com/office/word/2010/wordprocessingDrawing" xmlns:wp="http://schemas.openxmlformats.org/drawingml/2006/wordprocessingDrawing" xmlns:w10="urn:schemas-microsoft-com:office:word" xmlns:w="http://schemas.openxmlformats.org/wordprocessingml/2006/main" xmlns:w14="http://schemas.microsoft.com/office/word/2010/wordml" xmlns:w15="http://schemas.microsoft.com/office/word/2012/wordml" xmlns:wpg="http://schemas.microsoft.com/office/word/2010/wordprocessingGroup" xmlns:wpi="http://schemas.microsoft.com/office/word/2010/wordprocessingInk" xmlns:wne="http://schemas.microsoft.com/office/word/2006/wordml" xmlns:wps="http://schemas.microsoft.com/office/word/2010/wordprocessingShape" mc:Ignorable="w14 w15 wp14"/>
-</file>
-
-<file path=word/glossary/fontTable.xml><?xml version="1.0" encoding="utf-8"?>
-<w:fonts xmlns:mc="http://schemas.openxmlformats.org/markup-compatibility/2006" xmlns:r="http://schemas.openxmlformats.org/officeDocument/2006/relationships" xmlns:w="http://schemas.openxmlformats.org/wordprocessingml/2006/main" xmlns:w14="http://schemas.microsoft.com/office/word/2010/wordml" xmlns:w15="http://schemas.microsoft.com/office/word/2012/wordml" mc:Ignorable="w14 w15">
-  <w:font w:name="Times New Roman">
-    <w:panose1 w:val="02020603050405020304"/>
-    <w:charset w:val="00"/>
-    <w:family w:val="roman"/>
-    <w:pitch w:val="variable"/>
-    <w:sig w:usb0="E0002EFF" w:usb1="C0007843" w:usb2="00000009" w:usb3="00000000" w:csb0="000001FF" w:csb1="00000000"/>
-  </w:font>
-  <w:font w:name="Symbol">
-    <w:panose1 w:val="05050102010706020507"/>
-    <w:charset w:val="02"/>
-    <w:family w:val="roman"/>
-    <w:pitch w:val="variable"/>
-    <w:sig w:usb0="00000000" w:usb1="10000000" w:usb2="00000000" w:usb3="00000000" w:csb0="80000000" w:csb1="00000000"/>
-  </w:font>
-  <w:font w:name="Courier New">
-    <w:panose1 w:val="02070309020205020404"/>
-    <w:charset w:val="00"/>
-    <w:family w:val="modern"/>
-    <w:pitch w:val="fixed"/>
-    <w:sig w:usb0="E0002EFF" w:usb1="C0007843" w:usb2="00000009" w:usb3="00000000" w:csb0="000001FF" w:csb1="00000000"/>
-  </w:font>
-  <w:font w:name="Wingdings">
-    <w:panose1 w:val="05000000000000000000"/>
-    <w:charset w:val="02"/>
-    <w:family w:val="auto"/>
-    <w:pitch w:val="variable"/>
-    <w:sig w:usb0="00000000" w:usb1="10000000" w:usb2="00000000" w:usb3="00000000" w:csb0="80000000" w:csb1="00000000"/>
-  </w:font>
-  <w:font w:name="Century Gothic">
-    <w:panose1 w:val="020B0502020202020204"/>
-    <w:charset w:val="00"/>
-    <w:family w:val="swiss"/>
-    <w:pitch w:val="variable"/>
-    <w:sig w:usb0="00000287" w:usb1="00000000" w:usb2="00000000" w:usb3="00000000" w:csb0="0000009F" w:csb1="00000000"/>
-  </w:font>
-  <w:font w:name="Meiryo">
-    <w:altName w:val="Arial Unicode MS"/>
-    <w:panose1 w:val="020B0604030504040204"/>
-    <w:charset w:val="80"/>
-    <w:family w:val="swiss"/>
-    <w:pitch w:val="variable"/>
-    <w:sig w:usb0="00000000" w:usb1="6AC7FFFF" w:usb2="08000012" w:usb3="00000000" w:csb0="0002009F" w:csb1="00000000"/>
-  </w:font>
-  <w:font w:name="Calibri">
-    <w:panose1 w:val="020F0502020204030204"/>
-    <w:charset w:val="00"/>
-    <w:family w:val="swiss"/>
-    <w:pitch w:val="variable"/>
-    <w:sig w:usb0="E00002FF" w:usb1="4000ACFF" w:usb2="00000001" w:usb3="00000000" w:csb0="0000019F" w:csb1="00000000"/>
-  </w:font>
-  <w:font w:name="Calibri Light">
-    <w:panose1 w:val="020F0302020204030204"/>
-    <w:charset w:val="00"/>
-    <w:family w:val="swiss"/>
-    <w:pitch w:val="variable"/>
-    <w:sig w:usb0="A00002EF" w:usb1="4000207B" w:usb2="00000000" w:usb3="00000000" w:csb0="0000019F" w:csb1="00000000"/>
-  </w:font>
-</w:fonts>
-</file>
-
-<file path=word/glossary/settings.xml><?xml version="1.0" encoding="utf-8"?>
-<w:settings xmlns:mc="http://schemas.openxmlformats.org/markup-compatibility/2006" xmlns:o="urn:schemas-microsoft-com:office:office" xmlns:r="http://schemas.openxmlformats.org/officeDocument/2006/relationships" xmlns:m="http://schemas.openxmlformats.org/officeDocument/2006/math" xmlns:v="urn:schemas-microsoft-com:vml" xmlns:w10="urn:schemas-microsoft-com:office:word" xmlns:w="http://schemas.openxmlformats.org/wordprocessingml/2006/main" xmlns:w14="http://schemas.microsoft.com/office/word/2010/wordml" xmlns:w15="http://schemas.microsoft.com/office/word/2012/wordml" xmlns:sl="http://schemas.openxmlformats.org/schemaLibrary/2006/main" mc:Ignorable="w14 w15">
-  <w:view w:val="normal"/>
-  <w:defaultTabStop w:val="720"/>
-  <w:characterSpacingControl w:val="doNotCompress"/>
-  <w:compat>
-    <w:useFELayout/>
-    <w:compatSetting w:name="compatibilityMode" w:uri="http://schemas.microsoft.com/office/word" w:val="15"/>
-    <w:compatSetting w:name="overrideTableStyleFontSizeAndJustification" w:uri="http://schemas.microsoft.com/office/word" w:val="1"/>
-    <w:compatSetting w:name="enableOpenTypeFeatures" w:uri="http://schemas.microsoft.com/office/word" w:val="1"/>
-    <w:compatSetting w:name="doNotFlipMirrorIndents" w:uri="http://schemas.microsoft.com/office/word" w:val="1"/>
-    <w:compatSetting w:name="differentiateMultirowTableHeaders" w:uri="http://schemas.microsoft.com/office/word" w:val="1"/>
-  </w:compat>
-  <w:rsids>
-    <w:rsidRoot w:val="00A46CE5"/>
-    <w:rsid w:val="00A46CE5"/>
-    <w:rsid w:val="00D97665"/>
-  </w:rsids>
-  <m:mathPr>
-    <m:mathFont m:val="Cambria Math"/>
-    <m:brkBin m:val="before"/>
-    <m:brkBinSub m:val="--"/>
-    <m:smallFrac m:val="0"/>
-    <m:dispDef/>
-    <m:lMargin m:val="0"/>
-    <m:rMargin m:val="0"/>
-    <m:defJc m:val="centerGroup"/>
-    <m:wrapIndent m:val="1440"/>
-    <m:intLim m:val="subSup"/>
-    <m:naryLim m:val="undOvr"/>
-  </m:mathPr>
-  <w:themeFontLang w:val="en-US"/>
-  <w:clrSchemeMapping w:bg1="light1" w:t1="dark1" w:bg2="light2" w:t2="dark2" w:accent1="accent1" w:accent2="accent2" w:accent3="accent3" w:accent4="accent4" w:accent5="accent5" w:accent6="accent6" w:hyperlink="hyperlink" w:followedHyperlink="followedHyperlink"/>
-  <w:decimalSymbol w:val="."/>
-  <w:listSeparator w:val=","/>
-  <w15:chartTrackingRefBased/>
-</w:settings>
-</file>
-
-<file path=word/glossary/styles.xml><?xml version="1.0" encoding="utf-8"?>
-<w:styles xmlns:mc="http://schemas.openxmlformats.org/markup-compatibility/2006" xmlns:r="http://schemas.openxmlformats.org/officeDocument/2006/relationships" xmlns:w="http://schemas.openxmlformats.org/wordprocessingml/2006/main" xmlns:w14="http://schemas.microsoft.com/office/word/2010/wordml" xmlns:w15="http://schemas.microsoft.com/office/word/2012/wordml" mc:Ignorable="w14 w15">
-  <w:docDefaults>
-    <w:rPrDefault>
-      <w:rPr>
-        <w:rFonts w:asciiTheme="minorHAnsi" w:eastAsiaTheme="minorEastAsia" w:hAnsiTheme="minorHAnsi" w:cstheme="minorBidi"/>
-        <w:sz w:val="22"/>
-        <w:szCs w:val="22"/>
-        <w:lang w:val="en-US" w:eastAsia="en-US" w:bidi="ar-SA"/>
-      </w:rPr>
-    </w:rPrDefault>
-    <w:pPrDefault>
-      <w:pPr>
-        <w:spacing w:after="160" w:line="259" w:lineRule="auto"/>
-      </w:pPr>
-    </w:pPrDefault>
-  </w:docDefaults>
-  <w:latentStyles w:defLockedState="0" w:defUIPriority="99" w:defSemiHidden="0" w:defUnhideWhenUsed="0" w:defQFormat="0" w:count="371">
-    <w:lsdException w:name="Normal" w:uiPriority="0" w:qFormat="1"/>
-    <w:lsdException w:name="heading 1" w:uiPriority="9" w:qFormat="1"/>
-    <w:lsdException w:name="heading 2" w:semiHidden="1" w:uiPriority="9" w:unhideWhenUsed="1" w:qFormat="1"/>
-    <w:lsdException w:name="heading 3" w:semiHidden="1" w:uiPriority="9" w:unhideWhenUsed="1" w:qFormat="1"/>
-    <w:lsdException w:name="heading 4" w:semiHidden="1" w:uiPriority="9" w:unhideWhenUsed="1" w:qFormat="1"/>
-    <w:lsdException w:name="heading 5" w:semiHidden="1" w:uiPriority="9" w:unhideWhenUsed="1" w:qFormat="1"/>
-    <w:lsdException w:name="heading 6" w:semiHidden="1" w:uiPriority="9" w:unhideWhenUsed="1" w:qFormat="1"/>
-    <w:lsdException w:name="heading 7" w:semiHidden="1" w:uiPriority="9" w:unhideWhenUsed="1" w:qFormat="1"/>
-    <w:lsdException w:name="heading 8" w:semiHidden="1" w:uiPriority="9" w:unhideWhenUsed="1" w:qFormat="1"/>
-    <w:lsdException w:name="heading 9" w:semiHidden="1" w:uiPriority="9" w:unhideWhenUsed="1" w:qFormat="1"/>
-    <w:lsdException w:name="index 1" w:semiHidden="1" w:unhideWhenUsed="1"/>
-    <w:lsdException w:name="index 2" w:semiHidden="1" w:unhideWhenUsed="1"/>
-    <w:lsdException w:name="index 3" w:semiHidden="1" w:unhideWhenUsed="1"/>
-    <w:lsdException w:name="index 4" w:semiHidden="1" w:unhideWhenUsed="1"/>
-    <w:lsdException w:name="index 5" w:semiHidden="1" w:unhideWhenUsed="1"/>
-    <w:lsdException w:name="index 6" w:semiHidden="1" w:unhideWhenUsed="1"/>
-    <w:lsdException w:name="index 7" w:semiHidden="1" w:unhideWhenUsed="1"/>
-    <w:lsdException w:name="index 8" w:semiHidden="1" w:unhideWhenUsed="1"/>
-    <w:lsdException w:name="index 9" w:semiHidden="1" w:unhideWhenUsed="1"/>
-    <w:lsdException w:name="toc 1" w:semiHidden="1" w:uiPriority="39" w:unhideWhenUsed="1"/>
-    <w:lsdException w:name="toc 2" w:semiHidden="1" w:uiPriority="39" w:unhideWhenUsed="1"/>
-    <w:lsdException w:name="toc 3" w:semiHidden="1" w:uiPriority="39" w:unhideWhenUsed="1"/>
-    <w:lsdException w:name="toc 4" w:semiHidden="1" w:uiPriority="39" w:unhideWhenUsed="1"/>
-    <w:lsdException w:name="toc 5" w:semiHidden="1" w:uiPriority="39" w:unhideWhenUsed="1"/>
-    <w:lsdException w:name="toc 6" w:semiHidden="1" w:uiPriority="39" w:unhideWhenUsed="1"/>
-    <w:lsdException w:name="toc 7" w:semiHidden="1" w:uiPriority="39" w:unhideWhenUsed="1"/>
-    <w:lsdException w:name="toc 8" w:semiHidden="1" w:uiPriority="39" w:unhideWhenUsed="1"/>
-    <w:lsdException w:name="toc 9" w:semiHidden="1" w:uiPriority="39" w:unhideWhenUsed="1"/>
-    <w:lsdException w:name="Normal Indent" w:semiHidden="1" w:unhideWhenUsed="1"/>
-    <w:lsdException w:name="footnote text" w:semiHidden="1" w:unhideWhenUsed="1"/>
-    <w:lsdException w:name="annotation text" w:semiHidden="1" w:unhideWhenUsed="1"/>
-    <w:lsdException w:name="header" w:semiHidden="1" w:unhideWhenUsed="1"/>
-    <w:lsdException w:name="footer" w:semiHidden="1" w:unhideWhenUsed="1"/>
-    <w:lsdException w:name="index heading" w:semiHidden="1" w:unhideWhenUsed="1"/>
-    <w:lsdException w:name="caption" w:semiHidden="1" w:uiPriority="35" w:unhideWhenUsed="1" w:qFormat="1"/>
-    <w:lsdException w:name="table of figures" w:semiHidden="1" w:unhideWhenUsed="1"/>
-    <w:lsdException w:name="envelope address" w:semiHidden="1" w:unhideWhenUsed="1"/>
-    <w:lsdException w:name="envelope return" w:semiHidden="1" w:unhideWhenUsed="1"/>
-    <w:lsdException w:name="footnote reference" w:semiHidden="1" w:unhideWhenUsed="1"/>
-    <w:lsdException w:name="annotation reference" w:semiHidden="1" w:unhideWhenUsed="1"/>
-    <w:lsdException w:name="line number" w:semiHidden="1" w:unhideWhenUsed="1"/>
-    <w:lsdException w:name="page number" w:semiHidden="1" w:unhideWhenUsed="1"/>
-    <w:lsdException w:name="endnote reference" w:semiHidden="1" w:unhideWhenUsed="1"/>
-    <w:lsdException w:name="endnote text" w:semiHidden="1" w:unhideWhenUsed="1"/>
-    <w:lsdException w:name="table of authorities" w:semiHidden="1" w:unhideWhenUsed="1"/>
-    <w:lsdException w:name="macro" w:semiHidden="1" w:unhideWhenUsed="1"/>
-    <w:lsdException w:name="toa heading" w:semiHidden="1" w:unhideWhenUsed="1"/>
-    <w:lsdException w:name="List" w:semiHidden="1" w:unhideWhenUsed="1"/>
-    <w:lsdException w:name="List Bullet" w:semiHidden="1" w:unhideWhenUsed="1"/>
-    <w:lsdException w:name="List Number" w:semiHidden="1" w:unhideWhenUsed="1"/>
-    <w:lsdException w:name="List 2" w:semiHidden="1" w:unhideWhenUsed="1"/>
-    <w:lsdException w:name="List 3" w:semiHidden="1" w:unhideWhenUsed="1"/>
-    <w:lsdException w:name="List 4" w:semiHidden="1" w:unhideWhenUsed="1"/>
-    <w:lsdException w:name="List 5" w:semiHidden="1" w:unhideWhenUsed="1"/>
-    <w:lsdException w:name="List Bullet 2" w:semiHidden="1" w:unhideWhenUsed="1"/>
-    <w:lsdException w:name="List Bullet 3" w:semiHidden="1" w:unhideWhenUsed="1"/>
-    <w:lsdException w:name="List Bullet 4" w:semiHidden="1" w:unhideWhenUsed="1"/>
-    <w:lsdException w:name="List Bullet 5" w:semiHidden="1" w:unhideWhenUsed="1"/>
-    <w:lsdException w:name="List Number 2" w:semiHidden="1" w:unhideWhenUsed="1"/>
-    <w:lsdException w:name="List Number 3" w:semiHidden="1" w:unhideWhenUsed="1"/>
-    <w:lsdException w:name="List Number 4" w:semiHidden="1" w:unhideWhenUsed="1"/>
-    <w:lsdException w:name="List Number 5" w:semiHidden="1" w:unhideWhenUsed="1"/>
-    <w:lsdException w:name="Title" w:uiPriority="10" w:qFormat="1"/>
-    <w:lsdException w:name="Closing" w:semiHidden="1" w:unhideWhenUsed="1"/>
-    <w:lsdException w:name="Signature" w:semiHidden="1" w:unhideWhenUsed="1"/>
-    <w:lsdException w:name="Default Paragraph Font" w:semiHidden="1" w:uiPriority="1" w:unhideWhenUsed="1"/>
-    <w:lsdException w:name="Body Text" w:semiHidden="1" w:unhideWhenUsed="1"/>
-    <w:lsdException w:name="Body Text Indent" w:semiHidden="1" w:unhideWhenUsed="1"/>
-    <w:lsdException w:name="List Continue" w:semiHidden="1" w:unhideWhenUsed="1"/>
-    <w:lsdException w:name="List Continue 2" w:semiHidden="1" w:unhideWhenUsed="1"/>
-    <w:lsdException w:name="List Continue 3" w:semiHidden="1" w:unhideWhenUsed="1"/>
-    <w:lsdException w:name="List Continue 4" w:semiHidden="1" w:unhideWhenUsed="1"/>
-    <w:lsdException w:name="List Continue 5" w:semiHidden="1" w:unhideWhenUsed="1"/>
-    <w:lsdException w:name="Message Header" w:semiHidden="1" w:unhideWhenUsed="1"/>
-    <w:lsdException w:name="Subtitle" w:uiPriority="11" w:qFormat="1"/>
-    <w:lsdException w:name="Salutation" w:semiHidden="1" w:unhideWhenUsed="1"/>
-    <w:lsdException w:name="Date" w:semiHidden="1" w:unhideWhenUsed="1"/>
-    <w:lsdException w:name="Body Text First Indent" w:semiHidden="1" w:unhideWhenUsed="1"/>
-    <w:lsdException w:name="Body Text First Indent 2" w:semiHidden="1" w:unhideWhenUsed="1"/>
-    <w:lsdException w:name="Note Heading" w:semiHidden="1" w:unhideWhenUsed="1"/>
-    <w:lsdException w:name="Body Text 2" w:semiHidden="1" w:unhideWhenUsed="1"/>
-    <w:lsdException w:name="Body Text 3" w:semiHidden="1" w:unhideWhenUsed="1"/>
-    <w:lsdException w:name="Body Text Indent 2" w:semiHidden="1" w:unhideWhenUsed="1"/>
-    <w:lsdException w:name="Body Text Indent 3" w:semiHidden="1" w:unhideWhenUsed="1"/>
-    <w:lsdException w:name="Block Text" w:semiHidden="1" w:unhideWhenUsed="1"/>
-    <w:lsdException w:name="Hyperlink" w:semiHidden="1" w:unhideWhenUsed="1"/>
-    <w:lsdException w:name="FollowedHyperlink" w:semiHidden="1" w:unhideWhenUsed="1"/>
-    <w:lsdException w:name="Strong" w:uiPriority="22" w:qFormat="1"/>
-    <w:lsdException w:name="Emphasis" w:uiPriority="20" w:qFormat="1"/>
-    <w:lsdException w:name="Document Map" w:semiHidden="1" w:unhideWhenUsed="1"/>
-    <w:lsdException w:name="Plain Text" w:semiHidden="1" w:unhideWhenUsed="1"/>
-    <w:lsdException w:name="E-mail Signature" w:semiHidden="1" w:unhideWhenUsed="1"/>
-    <w:lsdException w:name="HTML Top of Form" w:semiHidden="1" w:unhideWhenUsed="1"/>
-    <w:lsdException w:name="HTML Bottom of Form" w:semiHidden="1" w:unhideWhenUsed="1"/>
-    <w:lsdException w:name="Normal (Web)" w:semiHidden="1" w:unhideWhenUsed="1"/>
-    <w:lsdException w:name="HTML Acronym" w:semiHidden="1" w:unhideWhenUsed="1"/>
-    <w:lsdException w:name="HTML Address" w:semiHidden="1" w:unhideWhenUsed="1"/>
-    <w:lsdException w:name="HTML Cite" w:semiHidden="1" w:unhideWhenUsed="1"/>
-    <w:lsdException w:name="HTML Code" w:semiHidden="1" w:unhideWhenUsed="1"/>
-    <w:lsdException w:name="HTML Definition" w:semiHidden="1" w:unhideWhenUsed="1"/>
-    <w:lsdException w:name="HTML Keyboard" w:semiHidden="1" w:unhideWhenUsed="1"/>
-    <w:lsdException w:name="HTML Preformatted" w:semiHidden="1" w:unhideWhenUsed="1"/>
-    <w:lsdException w:name="HTML Sample" w:semiHidden="1" w:unhideWhenUsed="1"/>
-    <w:lsdException w:name="HTML Typewriter" w:semiHidden="1" w:unhideWhenUsed="1"/>
-    <w:lsdException w:name="HTML Variable" w:semiHidden="1" w:unhideWhenUsed="1"/>
-    <w:lsdException w:name="Normal Table" w:semiHidden="1" w:unhideWhenUsed="1"/>
-    <w:lsdException w:name="annotation subject" w:semiHidden="1" w:unhideWhenUsed="1"/>
-    <w:lsdException w:name="No List" w:semiHidden="1" w:unhideWhenUsed="1"/>
-    <w:lsdException w:name="Outline List 1" w:semiHidden="1" w:unhideWhenUsed="1"/>
-    <w:lsdException w:name="Outline List 2" w:semiHidden="1" w:unhideWhenUsed="1"/>
-    <w:lsdException w:name="Outline List 3" w:semiHidden="1" w:unhideWhenUsed="1"/>
-    <w:lsdException w:name="Table Simple 1" w:semiHidden="1" w:unhideWhenUsed="1"/>
-    <w:lsdException w:name="Table Simple 2" w:semiHidden="1" w:unhideWhenUsed="1"/>
-    <w:lsdException w:name="Table Simple 3" w:semiHidden="1" w:unhideWhenUsed="1"/>
-    <w:lsdException w:name="Table Classic 1" w:semiHidden="1" w:unhideWhenUsed="1"/>
-    <w:lsdException w:name="Table Classic 2" w:semiHidden="1" w:unhideWhenUsed="1"/>
-    <w:lsdException w:name="Table Classic 3" w:semiHidden="1" w:unhideWhenUsed="1"/>
-    <w:lsdException w:name="Table Classic 4" w:semiHidden="1" w:unhideWhenUsed="1"/>
-    <w:lsdException w:name="Table Colorful 1" w:semiHidden="1" w:unhideWhenUsed="1"/>
-    <w:lsdException w:name="Table Colorful 2" w:semiHidden="1" w:unhideWhenUsed="1"/>
-    <w:lsdException w:name="Table Colorful 3" w:semiHidden="1" w:unhideWhenUsed="1"/>
-    <w:lsdException w:name="Table Columns 1" w:semiHidden="1" w:unhideWhenUsed="1"/>
-    <w:lsdException w:name="Table Columns 2" w:semiHidden="1" w:unhideWhenUsed="1"/>
-    <w:lsdException w:name="Table Columns 3" w:semiHidden="1" w:unhideWhenUsed="1"/>
-    <w:lsdException w:name="Table Columns 4" w:semiHidden="1" w:unhideWhenUsed="1"/>
-    <w:lsdException w:name="Table Columns 5" w:semiHidden="1" w:unhideWhenUsed="1"/>
-    <w:lsdException w:name="Table Grid 1" w:semiHidden="1" w:unhideWhenUsed="1"/>
-    <w:lsdException w:name="Table Grid 2" w:semiHidden="1" w:unhideWhenUsed="1"/>
-    <w:lsdException w:name="Table Grid 3" w:semiHidden="1" w:unhideWhenUsed="1"/>
-    <w:lsdException w:name="Table Grid 4" w:semiHidden="1" w:unhideWhenUsed="1"/>
-    <w:lsdException w:name="Table Grid 5" w:semiHidden="1" w:unhideWhenUsed="1"/>
-    <w:lsdException w:name="Table Grid 6" w:semiHidden="1" w:unhideWhenUsed="1"/>
-    <w:lsdException w:name="Table Grid 7" w:semiHidden="1" w:unhideWhenUsed="1"/>
-    <w:lsdException w:name="Table Grid 8" w:semiHidden="1" w:unhideWhenUsed="1"/>
-    <w:lsdException w:name="Table List 1" w:semiHidden="1" w:unhideWhenUsed="1"/>
-    <w:lsdException w:name="Table List 2" w:semiHidden="1" w:unhideWhenUsed="1"/>
-    <w:lsdException w:name="Table List 3" w:semiHidden="1" w:unhideWhenUsed="1"/>
-    <w:lsdException w:name="Table List 4" w:semiHidden="1" w:unhideWhenUsed="1"/>
-    <w:lsdException w:name="Table List 5" w:semiHidden="1" w:unhideWhenUsed="1"/>
-    <w:lsdException w:name="Table List 6" w:semiHidden="1" w:unhideWhenUsed="1"/>
-    <w:lsdException w:name="Table List 7" w:semiHidden="1" w:unhideWhenUsed="1"/>
-    <w:lsdException w:name="Table List 8" w:semiHidden="1" w:unhideWhenUsed="1"/>
-    <w:lsdException w:name="Table 3D effects 1" w:semiHidden="1" w:unhideWhenUsed="1"/>
-    <w:lsdException w:name="Table 3D effects 2" w:semiHidden="1" w:unhideWhenUsed="1"/>
-    <w:lsdException w:name="Table 3D effects 3" w:semiHidden="1" w:unhideWhenUsed="1"/>
-    <w:lsdException w:name="Table Contemporary" w:semiHidden="1" w:unhideWhenUsed="1"/>
-    <w:lsdException w:name="Table Elegant" w:semiHidden="1" w:unhideWhenUsed="1"/>
-    <w:lsdException w:name="Table Professional" w:semiHidden="1" w:unhideWhenUsed="1"/>
-    <w:lsdException w:name="Table Subtle 1" w:semiHidden="1" w:unhideWhenUsed="1"/>
-    <w:lsdException w:name="Table Subtle 2" w:semiHidden="1" w:unhideWhenUsed="1"/>
-    <w:lsdException w:name="Table Web 1" w:semiHidden="1" w:unhideWhenUsed="1"/>
-    <w:lsdException w:name="Table Web 2" w:semiHidden="1" w:unhideWhenUsed="1"/>
-    <w:lsdException w:name="Table Web 3" w:semiHidden="1" w:unhideWhenUsed="1"/>
-    <w:lsdException w:name="Balloon Text" w:semiHidden="1" w:unhideWhenUsed="1"/>
-    <w:lsdException w:name="Table Grid" w:uiPriority="39"/>
-    <w:lsdException w:name="Table Theme" w:semiHidden="1" w:unhideWhenUsed="1"/>
-    <w:lsdException w:name="Placeholder Text" w:semiHidden="1"/>
-    <w:lsdException w:name="No Spacing" w:uiPriority="1" w:qFormat="1"/>
-    <w:lsdException w:name="Light Shading" w:uiPriority="60"/>
-    <w:lsdException w:name="Light List" w:uiPriority="61"/>
-    <w:lsdException w:name="Light Grid" w:uiPriority="62"/>
-    <w:lsdException w:name="Medium Shading 1" w:uiPriority="63"/>
-    <w:lsdException w:name="Medium Shading 2" w:uiPriority="64"/>
-    <w:lsdException w:name="Medium List 1" w:uiPriority="65"/>
-    <w:lsdException w:name="Medium List 2" w:uiPriority="66"/>
-    <w:lsdException w:name="Medium Grid 1" w:uiPriority="67"/>
-    <w:lsdException w:name="Medium Grid 2" w:uiPriority="68"/>
-    <w:lsdException w:name="Medium Grid 3" w:uiPriority="69"/>
-    <w:lsdException w:name="Dark List" w:uiPriority="70"/>
-    <w:lsdException w:name="Colorful Shading" w:uiPriority="71"/>
-    <w:lsdException w:name="Colorful List" w:uiPriority="72"/>
-    <w:lsdException w:name="Colorful Grid" w:uiPriority="73"/>
-    <w:lsdException w:name="Light Shading Accent 1" w:uiPriority="60"/>
-    <w:lsdException w:name="Light List Accent 1" w:uiPriority="61"/>
-    <w:lsdException w:name="Light Grid Accent 1" w:uiPriority="62"/>
-    <w:lsdException w:name="Medium Shading 1 Accent 1" w:uiPriority="63"/>
-    <w:lsdException w:name="Medium Shading 2 Accent 1" w:uiPriority="64"/>
-    <w:lsdException w:name="Medium List 1 Accent 1" w:uiPriority="65"/>
-    <w:lsdException w:name="Revision" w:semiHidden="1"/>
-    <w:lsdException w:name="List Paragraph" w:uiPriority="34" w:qFormat="1"/>
-    <w:lsdException w:name="Quote" w:uiPriority="29" w:qFormat="1"/>
-    <w:lsdException w:name="Intense Quote" w:uiPriority="30" w:qFormat="1"/>
-    <w:lsdException w:name="Medium List 2 Accent 1" w:uiPriority="66"/>
-    <w:lsdException w:name="Medium Grid 1 Accent 1" w:uiPriority="67"/>
-    <w:lsdException w:name="Medium Grid 2 Accent 1" w:uiPriority="68"/>
-    <w:lsdException w:name="Medium Grid 3 Accent 1" w:uiPriority="69"/>
-    <w:lsdException w:name="Dark List Accent 1" w:uiPriority="70"/>
-    <w:lsdException w:name="Colorful Shading Accent 1" w:uiPriority="71"/>
-    <w:lsdException w:name="Colorful List Accent 1" w:uiPriority="72"/>
-    <w:lsdException w:name="Colorful Grid Accent 1" w:uiPriority="73"/>
-    <w:lsdException w:name="Light Shading Accent 2" w:uiPriority="60"/>
-    <w:lsdException w:name="Light List Accent 2" w:uiPriority="61"/>
-    <w:lsdException w:name="Light Grid Accent 2" w:uiPriority="62"/>
-    <w:lsdException w:name="Medium Shading 1 Accent 2" w:uiPriority="63"/>
-    <w:lsdException w:name="Medium Shading 2 Accent 2" w:uiPriority="64"/>
-    <w:lsdException w:name="Medium List 1 Accent 2" w:uiPriority="65"/>
-    <w:lsdException w:name="Medium List 2 Accent 2" w:uiPriority="66"/>
-    <w:lsdException w:name="Medium Grid 1 Accent 2" w:uiPriority="67"/>
-    <w:lsdException w:name="Medium Grid 2 Accent 2" w:uiPriority="68"/>
-    <w:lsdException w:name="Medium Grid 3 Accent 2" w:uiPriority="69"/>
-    <w:lsdException w:name="Dark List Accent 2" w:uiPriority="70"/>
-    <w:lsdException w:name="Colorful Shading Accent 2" w:uiPriority="71"/>
-    <w:lsdException w:name="Colorful List Accent 2" w:uiPriority="72"/>
-    <w:lsdException w:name="Colorful Grid Accent 2" w:uiPriority="73"/>
-    <w:lsdException w:name="Light Shading Accent 3" w:uiPriority="60"/>
-    <w:lsdException w:name="Light List Accent 3" w:uiPriority="61"/>
-    <w:lsdException w:name="Light Grid Accent 3" w:uiPriority="62"/>
-    <w:lsdException w:name="Medium Shading 1 Accent 3" w:uiPriority="63"/>
-    <w:lsdException w:name="Medium Shading 2 Accent 3" w:uiPriority="64"/>
-    <w:lsdException w:name="Medium List 1 Accent 3" w:uiPriority="65"/>
-    <w:lsdException w:name="Medium List 2 Accent 3" w:uiPriority="66"/>
-    <w:lsdException w:name="Medium Grid 1 Accent 3" w:uiPriority="67"/>
-    <w:lsdException w:name="Medium Grid 2 Accent 3" w:uiPriority="68"/>
-    <w:lsdException w:name="Medium Grid 3 Accent 3" w:uiPriority="69"/>
-    <w:lsdException w:name="Dark List Accent 3" w:uiPriority="70"/>
-    <w:lsdException w:name="Colorful Shading Accent 3" w:uiPriority="71"/>
-    <w:lsdException w:name="Colorful List Accent 3" w:uiPriority="72"/>
-    <w:lsdException w:name="Colorful Grid Accent 3" w:uiPriority="73"/>
-    <w:lsdException w:name="Light Shading Accent 4" w:uiPriority="60"/>
-    <w:lsdException w:name="Light List Accent 4" w:uiPriority="61"/>
-    <w:lsdException w:name="Light Grid Accent 4" w:uiPriority="62"/>
-    <w:lsdException w:name="Medium Shading 1 Accent 4" w:uiPriority="63"/>
-    <w:lsdException w:name="Medium Shading 2 Accent 4" w:uiPriority="64"/>
-    <w:lsdException w:name="Medium List 1 Accent 4" w:uiPriority="65"/>
-    <w:lsdException w:name="Medium List 2 Accent 4" w:uiPriority="66"/>
-    <w:lsdException w:name="Medium Grid 1 Accent 4" w:uiPriority="67"/>
-    <w:lsdException w:name="Medium Grid 2 Accent 4" w:uiPriority="68"/>
-    <w:lsdException w:name="Medium Grid 3 Accent 4" w:uiPriority="69"/>
-    <w:lsdException w:name="Dark List Accent 4" w:uiPriority="70"/>
-    <w:lsdException w:name="Colorful Shading Accent 4" w:uiPriority="71"/>
-    <w:lsdException w:name="Colorful List Accent 4" w:uiPriority="72"/>
-    <w:lsdException w:name="Colorful Grid Accent 4" w:uiPriority="73"/>
-    <w:lsdException w:name="Light Shading Accent 5" w:uiPriority="60"/>
-    <w:lsdException w:name="Light List Accent 5" w:uiPriority="61"/>
-    <w:lsdException w:name="Light Grid Accent 5" w:uiPriority="62"/>
-    <w:lsdException w:name="Medium Shading 1 Accent 5" w:uiPriority="63"/>
-    <w:lsdException w:name="Medium Shading 2 Accent 5" w:uiPriority="64"/>
-    <w:lsdException w:name="Medium List 1 Accent 5" w:uiPriority="65"/>
-    <w:lsdException w:name="Medium List 2 Accent 5" w:uiPriority="66"/>
-    <w:lsdException w:name="Medium Grid 1 Accent 5" w:uiPriority="67"/>
-    <w:lsdException w:name="Medium Grid 2 Accent 5" w:uiPriority="68"/>
-    <w:lsdException w:name="Medium Grid 3 Accent 5" w:uiPriority="69"/>
-    <w:lsdException w:name="Dark List Accent 5" w:uiPriority="70"/>
-    <w:lsdException w:name="Colorful Shading Accent 5" w:uiPriority="71"/>
-    <w:lsdException w:name="Colorful List Accent 5" w:uiPriority="72"/>
-    <w:lsdException w:name="Colorful Grid Accent 5" w:uiPriority="73"/>
-    <w:lsdException w:name="Light Shading Accent 6" w:uiPriority="60"/>
-    <w:lsdException w:name="Light List Accent 6" w:uiPriority="61"/>
-    <w:lsdException w:name="Light Grid Accent 6" w:uiPriority="62"/>
-    <w:lsdException w:name="Medium Shading 1 Accent 6" w:uiPriority="63"/>
-    <w:lsdException w:name="Medium Shading 2 Accent 6" w:uiPriority="64"/>
-    <w:lsdException w:name="Medium List 1 Accent 6" w:uiPriority="65"/>
-    <w:lsdException w:name="Medium List 2 Accent 6" w:uiPriority="66"/>
-    <w:lsdException w:name="Medium Grid 1 Accent 6" w:uiPriority="67"/>
-    <w:lsdException w:name="Medium Grid 2 Accent 6" w:uiPriority="68"/>
-    <w:lsdException w:name="Medium Grid 3 Accent 6" w:uiPriority="69"/>
-    <w:lsdException w:name="Dark List Accent 6" w:uiPriority="70"/>
-    <w:lsdException w:name="Colorful Shading Accent 6" w:uiPriority="71"/>
-    <w:lsdException w:name="Colorful List Accent 6" w:uiPriority="72"/>
-    <w:lsdException w:name="Colorful Grid Accent 6" w:uiPriority="73"/>
-    <w:lsdException w:name="Subtle Emphasis" w:uiPriority="19" w:qFormat="1"/>
-    <w:lsdException w:name="Intense Emphasis" w:uiPriority="21" w:qFormat="1"/>
-    <w:lsdException w:name="Subtle Reference" w:uiPriority="31" w:qFormat="1"/>
-    <w:lsdException w:name="Intense Reference" w:uiPriority="32" w:qFormat="1"/>
-    <w:lsdException w:name="Book Title" w:uiPriority="33" w:qFormat="1"/>
-    <w:lsdException w:name="Bibliography" w:semiHidden="1" w:uiPriority="37" w:unhideWhenUsed="1"/>
-    <w:lsdException w:name="TOC Heading" w:semiHidden="1" w:uiPriority="39" w:unhideWhenUsed="1" w:qFormat="1"/>
-    <w:lsdException w:name="Plain Table 1" w:uiPriority="41"/>
-    <w:lsdException w:name="Plain Table 2" w:uiPriority="42"/>
-    <w:lsdException w:name="Plain Table 3" w:uiPriority="43"/>
-    <w:lsdException w:name="Plain Table 4" w:uiPriority="44"/>
-    <w:lsdException w:name="Plain Table 5" w:uiPriority="45"/>
-    <w:lsdException w:name="Grid Table Light" w:uiPriority="40"/>
-    <w:lsdException w:name="Grid Table 1 Light" w:uiPriority="46"/>
-    <w:lsdException w:name="Grid Table 2" w:uiPriority="47"/>
-    <w:lsdException w:name="Grid Table 3" w:uiPriority="48"/>
-    <w:lsdException w:name="Grid Table 4" w:uiPriority="49"/>
-    <w:lsdException w:name="Grid Table 5 Dark" w:uiPriority="50"/>
-    <w:lsdException w:name="Grid Table 6 Colorful" w:uiPriority="51"/>
-    <w:lsdException w:name="Grid Table 7 Colorful" w:uiPriority="52"/>
-    <w:lsdException w:name="Grid Table 1 Light Accent 1" w:uiPriority="46"/>
-    <w:lsdException w:name="Grid Table 2 Accent 1" w:uiPriority="47"/>
-    <w:lsdException w:name="Grid Table 3 Accent 1" w:uiPriority="48"/>
-    <w:lsdException w:name="Grid Table 4 Accent 1" w:uiPriority="49"/>
-    <w:lsdException w:name="Grid Table 5 Dark Accent 1" w:uiPriority="50"/>
-    <w:lsdException w:name="Grid Table 6 Colorful Accent 1" w:uiPriority="51"/>
-    <w:lsdException w:name="Grid Table 7 Colorful Accent 1" w:uiPriority="52"/>
-    <w:lsdException w:name="Grid Table 1 Light Accent 2" w:uiPriority="46"/>
-    <w:lsdException w:name="Grid Table 2 Accent 2" w:uiPriority="47"/>
-    <w:lsdException w:name="Grid Table 3 Accent 2" w:uiPriority="48"/>
-    <w:lsdException w:name="Grid Table 4 Accent 2" w:uiPriority="49"/>
-    <w:lsdException w:name="Grid Table 5 Dark Accent 2" w:uiPriority="50"/>
-    <w:lsdException w:name="Grid Table 6 Colorful Accent 2" w:uiPriority="51"/>
-    <w:lsdException w:name="Grid Table 7 Colorful Accent 2" w:uiPriority="52"/>
-    <w:lsdException w:name="Grid Table 1 Light Accent 3" w:uiPriority="46"/>
-    <w:lsdException w:name="Grid Table 2 Accent 3" w:uiPriority="47"/>
-    <w:lsdException w:name="Grid Table 3 Accent 3" w:uiPriority="48"/>
-    <w:lsdException w:name="Grid Table 4 Accent 3" w:uiPriority="49"/>
-    <w:lsdException w:name="Grid Table 5 Dark Accent 3" w:uiPriority="50"/>
-    <w:lsdException w:name="Grid Table 6 Colorful Accent 3" w:uiPriority="51"/>
-    <w:lsdException w:name="Grid Table 7 Colorful Accent 3" w:uiPriority="52"/>
-    <w:lsdException w:name="Grid Table 1 Light Accent 4" w:uiPriority="46"/>
-    <w:lsdException w:name="Grid Table 2 Accent 4" w:uiPriority="47"/>
-    <w:lsdException w:name="Grid Table 3 Accent 4" w:uiPriority="48"/>
-    <w:lsdException w:name="Grid Table 4 Accent 4" w:uiPriority="49"/>
-    <w:lsdException w:name="Grid Table 5 Dark Accent 4" w:uiPriority="50"/>
-    <w:lsdException w:name="Grid Table 6 Colorful Accent 4" w:uiPriority="51"/>
-    <w:lsdException w:name="Grid Table 7 Colorful Accent 4" w:uiPriority="52"/>
-    <w:lsdException w:name="Grid Table 1 Light Accent 5" w:uiPriority="46"/>
-    <w:lsdException w:name="Grid Table 2 Accent 5" w:uiPriority="47"/>
-    <w:lsdException w:name="Grid Table 3 Accent 5" w:uiPriority="48"/>
-    <w:lsdException w:name="Grid Table 4 Accent 5" w:uiPriority="49"/>
-    <w:lsdException w:name="Grid Table 5 Dark Accent 5" w:uiPriority="50"/>
-    <w:lsdException w:name="Grid Table 6 Colorful Accent 5" w:uiPriority="51"/>
-    <w:lsdException w:name="Grid Table 7 Colorful Accent 5" w:uiPriority="52"/>
-    <w:lsdException w:name="Grid Table 1 Light Accent 6" w:uiPriority="46"/>
-    <w:lsdException w:name="Grid Table 2 Accent 6" w:uiPriority="47"/>
-    <w:lsdException w:name="Grid Table 3 Accent 6" w:uiPriority="48"/>
-    <w:lsdException w:name="Grid Table 4 Accent 6" w:uiPriority="49"/>
-    <w:lsdException w:name="Grid Table 5 Dark Accent 6" w:uiPriority="50"/>
-    <w:lsdException w:name="Grid Table 6 Colorful Accent 6" w:uiPriority="51"/>
-    <w:lsdException w:name="Grid Table 7 Colorful Accent 6" w:uiPriority="52"/>
-    <w:lsdException w:name="List Table 1 Light" w:uiPriority="46"/>
-    <w:lsdException w:name="List Table 2" w:uiPriority="47"/>
-    <w:lsdException w:name="List Table 3" w:uiPriority="48"/>
-    <w:lsdException w:name="List Table 4" w:uiPriority="49"/>
-    <w:lsdException w:name="List Table 5 Dark" w:uiPriority="50"/>
-    <w:lsdException w:name="List Table 6 Colorful" w:uiPriority="51"/>
-    <w:lsdException w:name="List Table 7 Colorful" w:uiPriority="52"/>
-    <w:lsdException w:name="List Table 1 Light Accent 1" w:uiPriority="46"/>
-    <w:lsdException w:name="List Table 2 Accent 1" w:uiPriority="47"/>
-    <w:lsdException w:name="List Table 3 Accent 1" w:uiPriority="48"/>
-    <w:lsdException w:name="List Table 4 Accent 1" w:uiPriority="49"/>
-    <w:lsdException w:name="List Table 5 Dark Accent 1" w:uiPriority="50"/>
-    <w:lsdException w:name="List Table 6 Colorful Accent 1" w:uiPriority="51"/>
-    <w:lsdException w:name="List Table 7 Colorful Accent 1" w:uiPriority="52"/>
-    <w:lsdException w:name="List Table 1 Light Accent 2" w:uiPriority="46"/>
-    <w:lsdException w:name="List Table 2 Accent 2" w:uiPriority="47"/>
-    <w:lsdException w:name="List Table 3 Accent 2" w:uiPriority="48"/>
-    <w:lsdException w:name="List Table 4 Accent 2" w:uiPriority="49"/>
-    <w:lsdException w:name="List Table 5 Dark Accent 2" w:uiPriority="50"/>
-    <w:lsdException w:name="List Table 6 Colorful Accent 2" w:uiPriority="51"/>
-    <w:lsdException w:name="List Table 7 Colorful Accent 2" w:uiPriority="52"/>
-    <w:lsdException w:name="List Table 1 Light Accent 3" w:uiPriority="46"/>
-    <w:lsdException w:name="List Table 2 Accent 3" w:uiPriority="47"/>
-    <w:lsdException w:name="List Table 3 Accent 3" w:uiPriority="48"/>
-    <w:lsdException w:name="List Table 4 Accent 3" w:uiPriority="49"/>
-    <w:lsdException w:name="List Table 5 Dark Accent 3" w:uiPriority="50"/>
-    <w:lsdException w:name="List Table 6 Colorful Accent 3" w:uiPriority="51"/>
-    <w:lsdException w:name="List Table 7 Colorful Accent 3" w:uiPriority="52"/>
-    <w:lsdException w:name="List Table 1 Light Accent 4" w:uiPriority="46"/>
-    <w:lsdException w:name="List Table 2 Accent 4" w:uiPriority="47"/>
-    <w:lsdException w:name="List Table 3 Accent 4" w:uiPriority="48"/>
-    <w:lsdException w:name="List Table 4 Accent 4" w:uiPriority="49"/>
-    <w:lsdException w:name="List Table 5 Dark Accent 4" w:uiPriority="50"/>
-    <w:lsdException w:name="List Table 6 Colorful Accent 4" w:uiPriority="51"/>
-    <w:lsdException w:name="List Table 7 Colorful Accent 4" w:uiPriority="52"/>
-    <w:lsdException w:name="List Table 1 Light Accent 5" w:uiPriority="46"/>
-    <w:lsdException w:name="List Table 2 Accent 5" w:uiPriority="47"/>
-    <w:lsdException w:name="List Table 3 Accent 5" w:uiPriority="48"/>
-    <w:lsdException w:name="List Table 4 Accent 5" w:uiPriority="49"/>
-    <w:lsdException w:name="List Table 5 Dark Accent 5" w:uiPriority="50"/>
-    <w:lsdException w:name="List Table 6 Colorful Accent 5" w:uiPriority="51"/>
-    <w:lsdException w:name="List Table 7 Colorful Accent 5" w:uiPriority="52"/>
-    <w:lsdException w:name="List Table 1 Light Accent 6" w:uiPriority="46"/>
-    <w:lsdException w:name="List Table 2 Accent 6" w:uiPriority="47"/>
-    <w:lsdException w:name="List Table 3 Accent 6" w:uiPriority="48"/>
-    <w:lsdException w:name="List Table 4 Accent 6" w:uiPriority="49"/>
-    <w:lsdException w:name="List Table 5 Dark Accent 6" w:uiPriority="50"/>
-    <w:lsdException w:name="List Table 6 Colorful Accent 6" w:uiPriority="51"/>
-    <w:lsdException w:name="List Table 7 Colorful Accent 6" w:uiPriority="52"/>
-  </w:latentStyles>
-  <w:style w:type="paragraph" w:default="1" w:styleId="Normal">
-    <w:name w:val="Normal"/>
-    <w:qFormat/>
-  </w:style>
-  <w:style w:type="character" w:default="1" w:styleId="DefaultParagraphFont">
-    <w:name w:val="Default Paragraph Font"/>
-    <w:uiPriority w:val="1"/>
-    <w:semiHidden/>
-    <w:unhideWhenUsed/>
-  </w:style>
-  <w:style w:type="table" w:default="1" w:styleId="TableNormal">
-    <w:name w:val="Normal Table"/>
-    <w:uiPriority w:val="99"/>
-    <w:semiHidden/>
-    <w:unhideWhenUsed/>
-    <w:tblPr>
-      <w:tblInd w:w="0" w:type="dxa"/>
-      <w:tblCellMar>
-        <w:top w:w="0" w:type="dxa"/>
-        <w:left w:w="108" w:type="dxa"/>
-        <w:bottom w:w="0" w:type="dxa"/>
-        <w:right w:w="108" w:type="dxa"/>
-      </w:tblCellMar>
-    </w:tblPr>
-  </w:style>
-  <w:style w:type="numbering" w:default="1" w:styleId="NoList">
-    <w:name w:val="No List"/>
-    <w:uiPriority w:val="99"/>
-    <w:semiHidden/>
-    <w:unhideWhenUsed/>
-  </w:style>
-  <w:style w:type="paragraph" w:customStyle="1" w:styleId="92803847B879481F8DF7F552D5C388F5">
-    <w:name w:val="92803847B879481F8DF7F552D5C388F5"/>
-    <w:rsid w:val="00A46CE5"/>
-  </w:style>
-  <w:style w:type="paragraph" w:customStyle="1" w:styleId="EFB50F7DD71B489FAFEE812EC229C752">
-    <w:name w:val="EFB50F7DD71B489FAFEE812EC229C752"/>
-    <w:rsid w:val="00A46CE5"/>
-  </w:style>
-  <w:style w:type="paragraph" w:customStyle="1" w:styleId="B9F420FC4A204DED8917F26F7511D3D7">
-    <w:name w:val="B9F420FC4A204DED8917F26F7511D3D7"/>
-    <w:rsid w:val="00A46CE5"/>
-  </w:style>
-</w:styles>
-</file>
-
-<file path=word/glossary/webSettings.xml><?xml version="1.0" encoding="utf-8"?>
-<w:webSettings xmlns:mc="http://schemas.openxmlformats.org/markup-compatibility/2006" xmlns:r="http://schemas.openxmlformats.org/officeDocument/2006/relationships" xmlns:w="http://schemas.openxmlformats.org/wordprocessingml/2006/main" xmlns:w14="http://schemas.microsoft.com/office/word/2010/wordml" xmlns:w15="http://schemas.microsoft.com/office/word/2012/wordml" mc:Ignorable="w14 w15">
-  <w:optimizeForBrowser/>
-  <w:allowPNG/>
-</w:webSettings>
 </file>
 
 <file path=word/theme/theme1.xml><?xml version="1.0" encoding="utf-8"?>
@@ -4671,7 +4538,7 @@
 </file>
 
 <file path=customXml/itemProps2.xml><?xml version="1.0" encoding="utf-8"?>
-<ds:datastoreItem xmlns:ds="http://schemas.openxmlformats.org/officeDocument/2006/customXml" ds:itemID="{E04AABAA-36E6-4F2E-B62D-90C697B8AE5C}">
+<ds:datastoreItem xmlns:ds="http://schemas.openxmlformats.org/officeDocument/2006/customXml" ds:itemID="{0BDAF888-7481-44D3-AA75-1A000A1A3E63}">
   <ds:schemaRefs>
     <ds:schemaRef ds:uri="http://schemas.openxmlformats.org/officeDocument/2006/bibliography"/>
   </ds:schemaRefs>

</xml_diff>